<commit_message>
Updated CV and money runs
</commit_message>
<xml_diff>
--- a/vari/CV-Giorgia Piacentino-2015.docx
+++ b/vari/CV-Giorgia Piacentino-2015.docx
@@ -16,37 +16,15 @@
           <w:lang w:val="en-GB"/>
         </w:rPr>
       </w:pPr>
-      <w:proofErr w:type="spellStart"/>
-      <w:r>
-        <w:rPr>
-          <w:rFonts w:ascii="Baskerville" w:hAnsi="Baskerville"/>
-          <w:sz w:val="20"/>
-          <w:szCs w:val="20"/>
-          <w:lang w:val="en-GB"/>
-        </w:rPr>
-        <w:t>Giorgia</w:t>
-      </w:r>
-      <w:proofErr w:type="spellEnd"/>
-      <w:r>
-        <w:rPr>
-          <w:rFonts w:ascii="Baskerville" w:hAnsi="Baskerville"/>
-          <w:sz w:val="20"/>
-          <w:szCs w:val="20"/>
-          <w:lang w:val="en-GB"/>
-        </w:rPr>
-        <w:t xml:space="preserve"> </w:t>
-      </w:r>
-      <w:proofErr w:type="spellStart"/>
-      <w:r>
-        <w:rPr>
-          <w:rFonts w:ascii="Baskerville" w:hAnsi="Baskerville"/>
-          <w:sz w:val="20"/>
-          <w:szCs w:val="20"/>
-          <w:lang w:val="en-GB"/>
-        </w:rPr>
-        <w:t>Piacentino</w:t>
-      </w:r>
-      <w:proofErr w:type="spellEnd"/>
+      <w:r>
+        <w:rPr>
+          <w:rFonts w:ascii="Baskerville" w:hAnsi="Baskerville"/>
+          <w:sz w:val="20"/>
+          <w:szCs w:val="20"/>
+          <w:lang w:val="en-GB"/>
+        </w:rPr>
+        <w:t>Giorgia Piacentino</w:t>
+      </w:r>
       <w:r>
         <w:rPr>
           <w:rFonts w:ascii="Baskerville" w:hAnsi="Baskerville"/>
@@ -515,17 +493,7 @@
           <w:szCs w:val="20"/>
           <w:lang w:val="en-GB"/>
         </w:rPr>
-        <w:t>Fall 201</w:t>
-      </w:r>
-      <w:r>
-        <w:rPr>
-          <w:rFonts w:ascii="Baskerville" w:hAnsi="Baskerville"/>
-          <w:i/>
-          <w:sz w:val="20"/>
-          <w:szCs w:val="20"/>
-          <w:lang w:val="en-GB"/>
-        </w:rPr>
-        <w:t>6</w:t>
+        <w:t>Fall 2016</w:t>
       </w:r>
       <w:r>
         <w:rPr>
@@ -1034,9 +1002,8 @@
           <w:szCs w:val="20"/>
           <w:lang w:val="en-GB" w:eastAsia="en-US"/>
         </w:rPr>
-        <w:t xml:space="preserve">“The Wall Street Walk when </w:t>
-      </w:r>
-      <w:proofErr w:type="spellStart"/>
+        <w:t>“The Wall Street Walk when Blockholders Compete for Flows</w:t>
+      </w:r>
       <w:r>
         <w:rPr>
           <w:rFonts w:ascii="Baskerville" w:eastAsiaTheme="minorHAnsi" w:hAnsi="Baskerville" w:cs="Times"/>
@@ -1045,9 +1012,8 @@
           <w:szCs w:val="20"/>
           <w:lang w:val="en-GB" w:eastAsia="en-US"/>
         </w:rPr>
-        <w:t>Blockholders</w:t>
-      </w:r>
-      <w:proofErr w:type="spellEnd"/>
+        <w:t>,</w:t>
+      </w:r>
       <w:r>
         <w:rPr>
           <w:rFonts w:ascii="Baskerville" w:eastAsiaTheme="minorHAnsi" w:hAnsi="Baskerville" w:cs="Times"/>
@@ -1056,71 +1022,7 @@
           <w:szCs w:val="20"/>
           <w:lang w:val="en-GB" w:eastAsia="en-US"/>
         </w:rPr>
-        <w:t xml:space="preserve"> Compete for Flows</w:t>
-      </w:r>
-      <w:r>
-        <w:rPr>
-          <w:rFonts w:ascii="Baskerville" w:eastAsiaTheme="minorHAnsi" w:hAnsi="Baskerville" w:cs="Times"/>
-          <w:color w:val="000000"/>
-          <w:sz w:val="20"/>
-          <w:szCs w:val="20"/>
-          <w:lang w:val="en-GB" w:eastAsia="en-US"/>
-        </w:rPr>
-        <w:t>,</w:t>
-      </w:r>
-      <w:r>
-        <w:rPr>
-          <w:rFonts w:ascii="Baskerville" w:eastAsiaTheme="minorHAnsi" w:hAnsi="Baskerville" w:cs="Times"/>
-          <w:color w:val="000000"/>
-          <w:sz w:val="20"/>
-          <w:szCs w:val="20"/>
-          <w:lang w:val="en-GB" w:eastAsia="en-US"/>
-        </w:rPr>
-        <w:t xml:space="preserve">” with </w:t>
-      </w:r>
-      <w:proofErr w:type="spellStart"/>
-      <w:r>
-        <w:rPr>
-          <w:rFonts w:ascii="Baskerville" w:eastAsiaTheme="minorHAnsi" w:hAnsi="Baskerville" w:cs="Times"/>
-          <w:color w:val="000000"/>
-          <w:sz w:val="20"/>
-          <w:szCs w:val="20"/>
-          <w:lang w:val="en-GB" w:eastAsia="en-US"/>
-        </w:rPr>
-        <w:t>Amil</w:t>
-      </w:r>
-      <w:proofErr w:type="spellEnd"/>
-      <w:r>
-        <w:rPr>
-          <w:rFonts w:ascii="Baskerville" w:eastAsiaTheme="minorHAnsi" w:hAnsi="Baskerville" w:cs="Times"/>
-          <w:color w:val="000000"/>
-          <w:sz w:val="20"/>
-          <w:szCs w:val="20"/>
-          <w:lang w:val="en-GB" w:eastAsia="en-US"/>
-        </w:rPr>
-        <w:t xml:space="preserve"> </w:t>
-      </w:r>
-      <w:proofErr w:type="spellStart"/>
-      <w:r>
-        <w:rPr>
-          <w:rFonts w:ascii="Baskerville" w:eastAsiaTheme="minorHAnsi" w:hAnsi="Baskerville" w:cs="Times"/>
-          <w:color w:val="000000"/>
-          <w:sz w:val="20"/>
-          <w:szCs w:val="20"/>
-          <w:lang w:val="en-GB" w:eastAsia="en-US"/>
-        </w:rPr>
-        <w:t>Dasgupta</w:t>
-      </w:r>
-      <w:proofErr w:type="spellEnd"/>
-      <w:r>
-        <w:rPr>
-          <w:rFonts w:ascii="Baskerville" w:eastAsiaTheme="minorHAnsi" w:hAnsi="Baskerville" w:cs="Times"/>
-          <w:color w:val="000000"/>
-          <w:sz w:val="20"/>
-          <w:szCs w:val="20"/>
-          <w:lang w:val="en-GB" w:eastAsia="en-US"/>
-        </w:rPr>
-        <w:t xml:space="preserve">, </w:t>
+        <w:t xml:space="preserve">” with Amil Dasgupta, </w:t>
       </w:r>
       <w:r>
         <w:rPr>
@@ -1297,9 +1199,8 @@
           <w:szCs w:val="20"/>
           <w:lang w:val="en-GB" w:eastAsia="en-US"/>
         </w:rPr>
-        <w:t xml:space="preserve">with Jason R. Donaldson and </w:t>
-      </w:r>
-      <w:proofErr w:type="spellStart"/>
+        <w:t>with Jason R. Donaldson and Anjan Thakor</w:t>
+      </w:r>
       <w:r>
         <w:rPr>
           <w:rFonts w:ascii="Baskerville" w:eastAsiaTheme="minorHAnsi" w:hAnsi="Baskerville" w:cs="Times"/>
@@ -1308,9 +1209,8 @@
           <w:szCs w:val="20"/>
           <w:lang w:val="en-GB" w:eastAsia="en-US"/>
         </w:rPr>
-        <w:t>Anjan</w:t>
-      </w:r>
-      <w:proofErr w:type="spellEnd"/>
+        <w:t xml:space="preserve"> </w:t>
+      </w:r>
       <w:r>
         <w:rPr>
           <w:rFonts w:ascii="Baskerville" w:eastAsiaTheme="minorHAnsi" w:hAnsi="Baskerville" w:cs="Times"/>
@@ -1319,10 +1219,15 @@
           <w:szCs w:val="20"/>
           <w:lang w:val="en-GB" w:eastAsia="en-US"/>
         </w:rPr>
-        <w:t xml:space="preserve"> </w:t>
-      </w:r>
-      <w:proofErr w:type="spellStart"/>
-      <w:r>
+        <w:t>(R&amp;R at the JF)</w:t>
+      </w:r>
+    </w:p>
+    <w:p>
+      <w:pPr>
+        <w:tabs>
+          <w:tab w:val="left" w:pos="2694"/>
+        </w:tabs>
+        <w:ind w:right="182"/>
         <w:rPr>
           <w:rFonts w:ascii="Baskerville" w:eastAsiaTheme="minorHAnsi" w:hAnsi="Baskerville" w:cs="Times"/>
           <w:color w:val="000000"/>
@@ -1330,10 +1235,14 @@
           <w:szCs w:val="20"/>
           <w:lang w:val="en-GB" w:eastAsia="en-US"/>
         </w:rPr>
-        <w:t>Thakor</w:t>
-      </w:r>
-      <w:proofErr w:type="spellEnd"/>
-      <w:r>
+      </w:pPr>
+    </w:p>
+    <w:p>
+      <w:pPr>
+        <w:tabs>
+          <w:tab w:val="left" w:pos="2694"/>
+        </w:tabs>
+        <w:ind w:right="182"/>
         <w:rPr>
           <w:rFonts w:ascii="Baskerville" w:eastAsiaTheme="minorHAnsi" w:hAnsi="Baskerville" w:cs="Times"/>
           <w:color w:val="000000"/>
@@ -1341,7 +1250,15 @@
           <w:szCs w:val="20"/>
           <w:lang w:val="en-GB" w:eastAsia="en-US"/>
         </w:rPr>
-        <w:t xml:space="preserve"> </w:t>
+      </w:pPr>
+      <w:r>
+        <w:rPr>
+          <w:rFonts w:ascii="Baskerville" w:hAnsi="Baskerville"/>
+          <w:sz w:val="20"/>
+          <w:szCs w:val="20"/>
+          <w:lang w:val="en-GB"/>
+        </w:rPr>
+        <w:t xml:space="preserve">“Venture Capital and Capital Allocation” </w:t>
       </w:r>
       <w:r>
         <w:rPr>
@@ -1357,7 +1274,8 @@
     <w:p>
       <w:pPr>
         <w:tabs>
-          <w:tab w:val="left" w:pos="2694"/>
+          <w:tab w:val="left" w:pos="1980"/>
+          <w:tab w:val="left" w:pos="2340"/>
         </w:tabs>
         <w:ind w:right="182"/>
         <w:rPr>
@@ -1372,9 +1290,10 @@
     <w:p>
       <w:pPr>
         <w:tabs>
-          <w:tab w:val="left" w:pos="2694"/>
-        </w:tabs>
-        <w:ind w:right="182"/>
+          <w:tab w:val="left" w:pos="1980"/>
+          <w:tab w:val="left" w:pos="2340"/>
+        </w:tabs>
+        <w:ind w:left="2552" w:right="182" w:hanging="2552"/>
         <w:rPr>
           <w:rFonts w:ascii="Baskerville" w:eastAsiaTheme="minorHAnsi" w:hAnsi="Baskerville" w:cs="Times"/>
           <w:color w:val="000000"/>
@@ -1385,23 +1304,99 @@
       </w:pPr>
       <w:r>
         <w:rPr>
-          <w:rFonts w:ascii="Baskerville" w:hAnsi="Baskerville"/>
-          <w:sz w:val="20"/>
-          <w:szCs w:val="20"/>
-          <w:lang w:val="en-GB"/>
-        </w:rPr>
-        <w:t xml:space="preserve">“Venture Capital and Capital Allocation” </w:t>
-      </w:r>
-      <w:r>
-        <w:rPr>
           <w:rFonts w:ascii="Baskerville" w:eastAsiaTheme="minorHAnsi" w:hAnsi="Baskerville" w:cs="Times"/>
           <w:color w:val="000000"/>
           <w:sz w:val="20"/>
           <w:szCs w:val="20"/>
           <w:lang w:val="en-GB" w:eastAsia="en-US"/>
         </w:rPr>
-        <w:t>(R&amp;R at the JF)</w:t>
-      </w:r>
+        <w:t>“</w:t>
+      </w:r>
+      <w:r>
+        <w:rPr>
+          <w:rFonts w:ascii="Baskerville" w:eastAsiaTheme="minorHAnsi" w:hAnsi="Baskerville" w:cs="Times"/>
+          <w:color w:val="000000"/>
+          <w:sz w:val="20"/>
+          <w:szCs w:val="20"/>
+          <w:lang w:val="en-GB" w:eastAsia="en-US"/>
+        </w:rPr>
+        <w:t>Contracting on Credit Ratings to Compete for Flows</w:t>
+      </w:r>
+      <w:r>
+        <w:rPr>
+          <w:rFonts w:ascii="Baskerville" w:eastAsiaTheme="minorHAnsi" w:hAnsi="Baskerville" w:cs="Times"/>
+          <w:color w:val="000000"/>
+          <w:sz w:val="20"/>
+          <w:szCs w:val="20"/>
+          <w:lang w:val="en-GB" w:eastAsia="en-US"/>
+        </w:rPr>
+        <w:t>” with Jason R. Donaldson</w:t>
+      </w:r>
+      <w:r>
+        <w:rPr>
+          <w:rFonts w:ascii="Baskerville" w:eastAsiaTheme="minorHAnsi" w:hAnsi="Baskerville" w:cs="Times"/>
+          <w:color w:val="000000"/>
+          <w:sz w:val="20"/>
+          <w:szCs w:val="20"/>
+          <w:lang w:val="en-GB" w:eastAsia="en-US"/>
+        </w:rPr>
+        <w:t xml:space="preserve"> (R&amp;R at the JET)</w:t>
+      </w:r>
+    </w:p>
+    <w:p>
+      <w:pPr>
+        <w:tabs>
+          <w:tab w:val="left" w:pos="2694"/>
+        </w:tabs>
+        <w:ind w:right="182"/>
+        <w:rPr>
+          <w:rFonts w:ascii="Baskerville" w:eastAsiaTheme="minorHAnsi" w:hAnsi="Baskerville" w:cs="Times"/>
+          <w:color w:val="000000"/>
+          <w:sz w:val="20"/>
+          <w:szCs w:val="20"/>
+          <w:lang w:val="en-GB" w:eastAsia="en-US"/>
+        </w:rPr>
+      </w:pPr>
+    </w:p>
+    <w:p>
+      <w:pPr>
+        <w:tabs>
+          <w:tab w:val="left" w:pos="2694"/>
+        </w:tabs>
+        <w:ind w:right="182"/>
+        <w:rPr>
+          <w:rFonts w:ascii="Baskerville" w:eastAsiaTheme="minorHAnsi" w:hAnsi="Baskerville" w:cs="Times"/>
+          <w:color w:val="000000"/>
+          <w:sz w:val="20"/>
+          <w:szCs w:val="20"/>
+          <w:lang w:val="en-GB" w:eastAsia="en-US"/>
+        </w:rPr>
+      </w:pPr>
+      <w:r>
+        <w:rPr>
+          <w:rFonts w:ascii="Baskerville" w:eastAsiaTheme="minorHAnsi" w:hAnsi="Baskerville" w:cs="Times"/>
+          <w:color w:val="000000"/>
+          <w:sz w:val="20"/>
+          <w:szCs w:val="20"/>
+          <w:lang w:val="en-GB" w:eastAsia="en-US"/>
+        </w:rPr>
+        <w:t>“Money Runs” with Jason R. Donaldson</w:t>
+      </w:r>
+    </w:p>
+    <w:p>
+      <w:pPr>
+        <w:tabs>
+          <w:tab w:val="left" w:pos="2694"/>
+        </w:tabs>
+        <w:ind w:right="182"/>
+        <w:rPr>
+          <w:rFonts w:ascii="Baskerville" w:eastAsiaTheme="minorHAnsi" w:hAnsi="Baskerville" w:cs="Times"/>
+          <w:color w:val="000000"/>
+          <w:sz w:val="20"/>
+          <w:szCs w:val="20"/>
+          <w:lang w:val="en-GB" w:eastAsia="en-US"/>
+        </w:rPr>
+      </w:pPr>
     </w:p>
     <w:p>
       <w:pPr>
@@ -1409,7 +1404,7 @@
           <w:tab w:val="left" w:pos="1980"/>
           <w:tab w:val="left" w:pos="2340"/>
         </w:tabs>
-        <w:ind w:right="182"/>
+        <w:ind w:left="2552" w:right="182" w:hanging="2552"/>
         <w:rPr>
           <w:rFonts w:ascii="Baskerville" w:eastAsiaTheme="minorHAnsi" w:hAnsi="Baskerville" w:cs="Times"/>
           <w:color w:val="000000"/>
@@ -1418,6 +1413,26 @@
           <w:lang w:val="en-GB" w:eastAsia="en-US"/>
         </w:rPr>
       </w:pPr>
+      <w:r>
+        <w:rPr>
+          <w:rFonts w:ascii="Baskerville" w:eastAsiaTheme="minorHAnsi" w:hAnsi="Baskerville" w:cs="Times"/>
+          <w:color w:val="000000"/>
+          <w:sz w:val="20"/>
+          <w:szCs w:val="20"/>
+          <w:lang w:val="en-GB" w:eastAsia="en-US"/>
+        </w:rPr>
+        <w:t>“The Paradox of Pledgeability</w:t>
+      </w:r>
+      <w:r>
+        <w:rPr>
+          <w:rFonts w:ascii="Baskerville" w:eastAsiaTheme="minorHAnsi" w:hAnsi="Baskerville" w:cs="Times"/>
+          <w:color w:val="000000"/>
+          <w:sz w:val="20"/>
+          <w:szCs w:val="20"/>
+          <w:lang w:val="en-GB" w:eastAsia="en-US"/>
+        </w:rPr>
+        <w:t>” with Jason R. Donaldson and Denis Gromb</w:t>
+      </w:r>
     </w:p>
     <w:p>
       <w:pPr>
@@ -1434,7 +1449,14 @@
           <w:lang w:val="en-GB" w:eastAsia="en-US"/>
         </w:rPr>
       </w:pPr>
-      <w:r>
+    </w:p>
+    <w:p>
+      <w:pPr>
+        <w:tabs>
+          <w:tab w:val="left" w:pos="1980"/>
+          <w:tab w:val="left" w:pos="2340"/>
+        </w:tabs>
+        <w:ind w:left="2552" w:right="182" w:hanging="2552"/>
         <w:rPr>
           <w:rFonts w:ascii="Baskerville" w:eastAsiaTheme="minorHAnsi" w:hAnsi="Baskerville" w:cs="Times"/>
           <w:color w:val="000000"/>
@@ -1442,7 +1464,42 @@
           <w:szCs w:val="20"/>
           <w:lang w:val="en-GB" w:eastAsia="en-US"/>
         </w:rPr>
+      </w:pPr>
+      <w:r>
+        <w:rPr>
+          <w:rFonts w:ascii="Baskerville" w:hAnsi="Baskerville"/>
+          <w:sz w:val="20"/>
+          <w:szCs w:val="20"/>
+          <w:lang w:val="en-GB"/>
+        </w:rPr>
         <w:t>“</w:t>
+      </w:r>
+      <w:r>
+        <w:rPr>
+          <w:rFonts w:ascii="Baskerville" w:hAnsi="Baskerville"/>
+          <w:sz w:val="20"/>
+          <w:szCs w:val="20"/>
+          <w:lang w:val="en-GB"/>
+        </w:rPr>
+        <w:t>Warehouse Banking</w:t>
+      </w:r>
+      <w:r>
+        <w:rPr>
+          <w:rFonts w:ascii="Baskerville" w:hAnsi="Baskerville"/>
+          <w:sz w:val="20"/>
+          <w:szCs w:val="20"/>
+          <w:lang w:val="en-GB"/>
+        </w:rPr>
+        <w:t>”</w:t>
+      </w:r>
+      <w:r>
+        <w:rPr>
+          <w:rFonts w:ascii="Baskerville" w:hAnsi="Baskerville"/>
+          <w:sz w:val="20"/>
+          <w:szCs w:val="20"/>
+          <w:lang w:val="en-GB"/>
+        </w:rPr>
+        <w:t xml:space="preserve"> </w:t>
       </w:r>
       <w:r>
         <w:rPr>
@@ -1452,9 +1509,95 @@
           <w:szCs w:val="20"/>
           <w:lang w:val="en-GB" w:eastAsia="en-US"/>
         </w:rPr>
-        <w:t>Contracting on Credit Ratings to Compete for Flows</w:t>
-      </w:r>
-      <w:r>
+        <w:t>with Jason R. Donaldson and Anjan Thakor</w:t>
+      </w:r>
+    </w:p>
+    <w:p>
+      <w:pPr>
+        <w:tabs>
+          <w:tab w:val="left" w:pos="1980"/>
+          <w:tab w:val="left" w:pos="2340"/>
+        </w:tabs>
+        <w:ind w:right="182"/>
+        <w:rPr>
+          <w:rFonts w:ascii="Baskerville" w:hAnsi="Baskerville"/>
+          <w:sz w:val="20"/>
+          <w:szCs w:val="20"/>
+          <w:lang w:val="en-GB"/>
+        </w:rPr>
+      </w:pPr>
+    </w:p>
+    <w:p>
+      <w:pPr>
+        <w:tabs>
+          <w:tab w:val="left" w:pos="2694"/>
+        </w:tabs>
+        <w:ind w:right="182"/>
+        <w:rPr>
+          <w:rFonts w:ascii="Baskerville" w:hAnsi="Baskerville"/>
+          <w:sz w:val="20"/>
+          <w:szCs w:val="20"/>
+          <w:lang w:val="en-GB"/>
+        </w:rPr>
+      </w:pPr>
+      <w:r>
+        <w:rPr>
+          <w:rFonts w:ascii="Baskerville" w:hAnsi="Baskerville"/>
+          <w:sz w:val="20"/>
+          <w:szCs w:val="20"/>
+          <w:lang w:val="en-GB"/>
+        </w:rPr>
+        <w:t>“</w:t>
+      </w:r>
+      <w:r>
+        <w:rPr>
+          <w:rFonts w:ascii="Baskerville" w:hAnsi="Baskerville"/>
+          <w:sz w:val="20"/>
+          <w:szCs w:val="20"/>
+          <w:lang w:val="en-GB"/>
+        </w:rPr>
+        <w:t>Do Institutional Investors Improve Capital Allocation?</w:t>
+      </w:r>
+      <w:r>
+        <w:rPr>
+          <w:rFonts w:ascii="Baskerville" w:hAnsi="Baskerville"/>
+          <w:sz w:val="20"/>
+          <w:szCs w:val="20"/>
+          <w:lang w:val="en-GB"/>
+        </w:rPr>
+        <w:t>”</w:t>
+      </w:r>
+      <w:r>
+        <w:rPr>
+          <w:rFonts w:ascii="Baskerville" w:hAnsi="Baskerville"/>
+          <w:sz w:val="20"/>
+          <w:szCs w:val="20"/>
+          <w:lang w:val="en-GB"/>
+        </w:rPr>
+        <w:t xml:space="preserve"> </w:t>
+      </w:r>
+    </w:p>
+    <w:p>
+      <w:pPr>
+        <w:tabs>
+          <w:tab w:val="left" w:pos="2694"/>
+        </w:tabs>
+        <w:ind w:right="182"/>
+        <w:rPr>
+          <w:rFonts w:ascii="Baskerville" w:hAnsi="Baskerville"/>
+          <w:sz w:val="20"/>
+          <w:szCs w:val="20"/>
+          <w:lang w:val="en-GB"/>
+        </w:rPr>
+      </w:pPr>
+    </w:p>
+    <w:p>
+      <w:pPr>
+        <w:tabs>
+          <w:tab w:val="left" w:pos="1980"/>
+          <w:tab w:val="left" w:pos="2340"/>
+        </w:tabs>
+        <w:ind w:right="182"/>
         <w:rPr>
           <w:rFonts w:ascii="Baskerville" w:eastAsiaTheme="minorHAnsi" w:hAnsi="Baskerville" w:cs="Times"/>
           <w:color w:val="000000"/>
@@ -1462,8 +1605,7 @@
           <w:szCs w:val="20"/>
           <w:lang w:val="en-GB" w:eastAsia="en-US"/>
         </w:rPr>
-        <w:t>” with Jason R. Donaldson</w:t>
-      </w:r>
+      </w:pPr>
       <w:r>
         <w:rPr>
           <w:rFonts w:ascii="Baskerville" w:eastAsiaTheme="minorHAnsi" w:hAnsi="Baskerville" w:cs="Times"/>
@@ -1472,7 +1614,7 @@
           <w:szCs w:val="20"/>
           <w:lang w:val="en-GB" w:eastAsia="en-US"/>
         </w:rPr>
-        <w:t xml:space="preserve"> (R&amp;R at the JET</w:t>
+        <w:t>“</w:t>
       </w:r>
       <w:r>
         <w:rPr>
@@ -1482,15 +1624,9 @@
           <w:szCs w:val="20"/>
           <w:lang w:val="en-GB" w:eastAsia="en-US"/>
         </w:rPr>
-        <w:t>)</w:t>
-      </w:r>
-    </w:p>
-    <w:p>
-      <w:pPr>
-        <w:tabs>
-          <w:tab w:val="left" w:pos="2694"/>
-        </w:tabs>
-        <w:ind w:right="182"/>
+        <w:t>Intermedi</w:t>
+      </w:r>
+      <w:r>
         <w:rPr>
           <w:rFonts w:ascii="Baskerville" w:eastAsiaTheme="minorHAnsi" w:hAnsi="Baskerville" w:cs="Times"/>
           <w:color w:val="000000"/>
@@ -1498,14 +1634,9 @@
           <w:szCs w:val="20"/>
           <w:lang w:val="en-GB" w:eastAsia="en-US"/>
         </w:rPr>
-      </w:pPr>
-    </w:p>
-    <w:p>
-      <w:pPr>
-        <w:tabs>
-          <w:tab w:val="left" w:pos="2694"/>
-        </w:tabs>
-        <w:ind w:right="182"/>
+        <w:t>ation Variety</w:t>
+      </w:r>
+      <w:r>
         <w:rPr>
           <w:rFonts w:ascii="Baskerville" w:eastAsiaTheme="minorHAnsi" w:hAnsi="Baskerville" w:cs="Times"/>
           <w:color w:val="000000"/>
@@ -1513,7 +1644,8 @@
           <w:szCs w:val="20"/>
           <w:lang w:val="en-GB" w:eastAsia="en-US"/>
         </w:rPr>
-      </w:pPr>
+        <w:t>” with Jason R. Donaldson and Anjan Thakor</w:t>
+      </w:r>
       <w:r>
         <w:rPr>
           <w:rFonts w:ascii="Baskerville" w:eastAsiaTheme="minorHAnsi" w:hAnsi="Baskerville" w:cs="Times"/>
@@ -1522,13 +1654,14 @@
           <w:szCs w:val="20"/>
           <w:lang w:val="en-GB" w:eastAsia="en-US"/>
         </w:rPr>
-        <w:t>“Money Runs” with Jason R. Donaldson</w:t>
-      </w:r>
-    </w:p>
-    <w:p>
-      <w:pPr>
-        <w:tabs>
-          <w:tab w:val="left" w:pos="2694"/>
+        <w:t xml:space="preserve"> </w:t>
+      </w:r>
+    </w:p>
+    <w:p>
+      <w:pPr>
+        <w:tabs>
+          <w:tab w:val="left" w:pos="1980"/>
+          <w:tab w:val="left" w:pos="2340"/>
         </w:tabs>
         <w:ind w:right="182"/>
         <w:rPr>
@@ -1546,7 +1679,59 @@
           <w:tab w:val="left" w:pos="1980"/>
           <w:tab w:val="left" w:pos="2340"/>
         </w:tabs>
-        <w:ind w:left="2552" w:right="182" w:hanging="2552"/>
+        <w:ind w:right="182"/>
+        <w:rPr>
+          <w:rFonts w:ascii="Baskerville" w:hAnsi="Baskerville"/>
+          <w:b/>
+          <w:sz w:val="20"/>
+          <w:szCs w:val="20"/>
+          <w:lang w:val="en-GB"/>
+        </w:rPr>
+      </w:pPr>
+      <w:r>
+        <w:rPr>
+          <w:rFonts w:ascii="Baskerville" w:hAnsi="Baskerville"/>
+          <w:b/>
+          <w:sz w:val="20"/>
+          <w:szCs w:val="20"/>
+          <w:lang w:val="en-GB"/>
+        </w:rPr>
+        <w:t>Work in Progress</w:t>
+      </w:r>
+      <w:r>
+        <w:rPr>
+          <w:rFonts w:ascii="Baskerville" w:hAnsi="Baskerville"/>
+          <w:b/>
+          <w:sz w:val="20"/>
+          <w:szCs w:val="20"/>
+          <w:lang w:val="en-GB"/>
+        </w:rPr>
+        <w:t xml:space="preserve"> </w:t>
+      </w:r>
+    </w:p>
+    <w:p>
+      <w:pPr>
+        <w:tabs>
+          <w:tab w:val="left" w:pos="1980"/>
+          <w:tab w:val="left" w:pos="2340"/>
+        </w:tabs>
+        <w:ind w:right="182"/>
+        <w:rPr>
+          <w:rFonts w:ascii="Baskerville" w:hAnsi="Baskerville"/>
+          <w:b/>
+          <w:sz w:val="20"/>
+          <w:szCs w:val="20"/>
+          <w:lang w:val="en-GB"/>
+        </w:rPr>
+      </w:pPr>
+    </w:p>
+    <w:p>
+      <w:pPr>
+        <w:tabs>
+          <w:tab w:val="left" w:pos="1980"/>
+          <w:tab w:val="left" w:pos="2340"/>
+        </w:tabs>
+        <w:ind w:right="182"/>
         <w:rPr>
           <w:rFonts w:ascii="Baskerville" w:eastAsiaTheme="minorHAnsi" w:hAnsi="Baskerville" w:cs="Times"/>
           <w:color w:val="000000"/>
@@ -1563,425 +1748,6 @@
           <w:szCs w:val="20"/>
           <w:lang w:val="en-GB" w:eastAsia="en-US"/>
         </w:rPr>
-        <w:t xml:space="preserve">“The Paradox of </w:t>
-      </w:r>
-      <w:proofErr w:type="spellStart"/>
-      <w:r>
-        <w:rPr>
-          <w:rFonts w:ascii="Baskerville" w:eastAsiaTheme="minorHAnsi" w:hAnsi="Baskerville" w:cs="Times"/>
-          <w:color w:val="000000"/>
-          <w:sz w:val="20"/>
-          <w:szCs w:val="20"/>
-          <w:lang w:val="en-GB" w:eastAsia="en-US"/>
-        </w:rPr>
-        <w:t>Pledgeability</w:t>
-      </w:r>
-      <w:proofErr w:type="spellEnd"/>
-      <w:r>
-        <w:rPr>
-          <w:rFonts w:ascii="Baskerville" w:eastAsiaTheme="minorHAnsi" w:hAnsi="Baskerville" w:cs="Times"/>
-          <w:color w:val="000000"/>
-          <w:sz w:val="20"/>
-          <w:szCs w:val="20"/>
-          <w:lang w:val="en-GB" w:eastAsia="en-US"/>
-        </w:rPr>
-        <w:t xml:space="preserve">” with Jason R. Donaldson and Denis </w:t>
-      </w:r>
-      <w:proofErr w:type="spellStart"/>
-      <w:r>
-        <w:rPr>
-          <w:rFonts w:ascii="Baskerville" w:eastAsiaTheme="minorHAnsi" w:hAnsi="Baskerville" w:cs="Times"/>
-          <w:color w:val="000000"/>
-          <w:sz w:val="20"/>
-          <w:szCs w:val="20"/>
-          <w:lang w:val="en-GB" w:eastAsia="en-US"/>
-        </w:rPr>
-        <w:t>Gromb</w:t>
-      </w:r>
-      <w:proofErr w:type="spellEnd"/>
-    </w:p>
-    <w:p>
-      <w:pPr>
-        <w:tabs>
-          <w:tab w:val="left" w:pos="1980"/>
-          <w:tab w:val="left" w:pos="2340"/>
-        </w:tabs>
-        <w:ind w:left="2552" w:right="182" w:hanging="2552"/>
-        <w:rPr>
-          <w:rFonts w:ascii="Baskerville" w:eastAsiaTheme="minorHAnsi" w:hAnsi="Baskerville" w:cs="Times"/>
-          <w:color w:val="000000"/>
-          <w:sz w:val="20"/>
-          <w:szCs w:val="20"/>
-          <w:lang w:val="en-GB" w:eastAsia="en-US"/>
-        </w:rPr>
-      </w:pPr>
-    </w:p>
-    <w:p>
-      <w:pPr>
-        <w:tabs>
-          <w:tab w:val="left" w:pos="1980"/>
-          <w:tab w:val="left" w:pos="2340"/>
-        </w:tabs>
-        <w:ind w:left="2552" w:right="182" w:hanging="2552"/>
-        <w:rPr>
-          <w:rFonts w:ascii="Baskerville" w:eastAsiaTheme="minorHAnsi" w:hAnsi="Baskerville" w:cs="Times"/>
-          <w:color w:val="000000"/>
-          <w:sz w:val="20"/>
-          <w:szCs w:val="20"/>
-          <w:lang w:val="en-GB" w:eastAsia="en-US"/>
-        </w:rPr>
-      </w:pPr>
-      <w:r>
-        <w:rPr>
-          <w:rFonts w:ascii="Baskerville" w:hAnsi="Baskerville"/>
-          <w:sz w:val="20"/>
-          <w:szCs w:val="20"/>
-          <w:lang w:val="en-GB"/>
-        </w:rPr>
-        <w:t>“</w:t>
-      </w:r>
-      <w:r>
-        <w:rPr>
-          <w:rFonts w:ascii="Baskerville" w:hAnsi="Baskerville"/>
-          <w:sz w:val="20"/>
-          <w:szCs w:val="20"/>
-          <w:lang w:val="en-GB"/>
-        </w:rPr>
-        <w:t>Warehouse Banking</w:t>
-      </w:r>
-      <w:r>
-        <w:rPr>
-          <w:rFonts w:ascii="Baskerville" w:hAnsi="Baskerville"/>
-          <w:sz w:val="20"/>
-          <w:szCs w:val="20"/>
-          <w:lang w:val="en-GB"/>
-        </w:rPr>
-        <w:t>”</w:t>
-      </w:r>
-      <w:r>
-        <w:rPr>
-          <w:rFonts w:ascii="Baskerville" w:hAnsi="Baskerville"/>
-          <w:sz w:val="20"/>
-          <w:szCs w:val="20"/>
-          <w:lang w:val="en-GB"/>
-        </w:rPr>
-        <w:t xml:space="preserve"> </w:t>
-      </w:r>
-      <w:r>
-        <w:rPr>
-          <w:rFonts w:ascii="Baskerville" w:eastAsiaTheme="minorHAnsi" w:hAnsi="Baskerville" w:cs="Times"/>
-          <w:color w:val="000000"/>
-          <w:sz w:val="20"/>
-          <w:szCs w:val="20"/>
-          <w:lang w:val="en-GB" w:eastAsia="en-US"/>
-        </w:rPr>
-        <w:t xml:space="preserve">with Jason R. Donaldson and </w:t>
-      </w:r>
-      <w:proofErr w:type="spellStart"/>
-      <w:r>
-        <w:rPr>
-          <w:rFonts w:ascii="Baskerville" w:eastAsiaTheme="minorHAnsi" w:hAnsi="Baskerville" w:cs="Times"/>
-          <w:color w:val="000000"/>
-          <w:sz w:val="20"/>
-          <w:szCs w:val="20"/>
-          <w:lang w:val="en-GB" w:eastAsia="en-US"/>
-        </w:rPr>
-        <w:t>Anjan</w:t>
-      </w:r>
-      <w:proofErr w:type="spellEnd"/>
-      <w:r>
-        <w:rPr>
-          <w:rFonts w:ascii="Baskerville" w:eastAsiaTheme="minorHAnsi" w:hAnsi="Baskerville" w:cs="Times"/>
-          <w:color w:val="000000"/>
-          <w:sz w:val="20"/>
-          <w:szCs w:val="20"/>
-          <w:lang w:val="en-GB" w:eastAsia="en-US"/>
-        </w:rPr>
-        <w:t xml:space="preserve"> </w:t>
-      </w:r>
-      <w:proofErr w:type="spellStart"/>
-      <w:r>
-        <w:rPr>
-          <w:rFonts w:ascii="Baskerville" w:eastAsiaTheme="minorHAnsi" w:hAnsi="Baskerville" w:cs="Times"/>
-          <w:color w:val="000000"/>
-          <w:sz w:val="20"/>
-          <w:szCs w:val="20"/>
-          <w:lang w:val="en-GB" w:eastAsia="en-US"/>
-        </w:rPr>
-        <w:t>Thakor</w:t>
-      </w:r>
-      <w:proofErr w:type="spellEnd"/>
-    </w:p>
-    <w:p>
-      <w:pPr>
-        <w:tabs>
-          <w:tab w:val="left" w:pos="1980"/>
-          <w:tab w:val="left" w:pos="2340"/>
-        </w:tabs>
-        <w:ind w:right="182"/>
-        <w:rPr>
-          <w:rFonts w:ascii="Baskerville" w:hAnsi="Baskerville"/>
-          <w:sz w:val="20"/>
-          <w:szCs w:val="20"/>
-          <w:lang w:val="en-GB"/>
-        </w:rPr>
-      </w:pPr>
-    </w:p>
-    <w:p>
-      <w:pPr>
-        <w:tabs>
-          <w:tab w:val="left" w:pos="2694"/>
-        </w:tabs>
-        <w:ind w:right="182"/>
-        <w:rPr>
-          <w:rFonts w:ascii="Baskerville" w:hAnsi="Baskerville"/>
-          <w:sz w:val="20"/>
-          <w:szCs w:val="20"/>
-          <w:lang w:val="en-GB"/>
-        </w:rPr>
-      </w:pPr>
-      <w:r>
-        <w:rPr>
-          <w:rFonts w:ascii="Baskerville" w:hAnsi="Baskerville"/>
-          <w:sz w:val="20"/>
-          <w:szCs w:val="20"/>
-          <w:lang w:val="en-GB"/>
-        </w:rPr>
-        <w:t>“</w:t>
-      </w:r>
-      <w:r>
-        <w:rPr>
-          <w:rFonts w:ascii="Baskerville" w:hAnsi="Baskerville"/>
-          <w:sz w:val="20"/>
-          <w:szCs w:val="20"/>
-          <w:lang w:val="en-GB"/>
-        </w:rPr>
-        <w:t>Do Institutional Investors Improve Capital Allocation?</w:t>
-      </w:r>
-      <w:r>
-        <w:rPr>
-          <w:rFonts w:ascii="Baskerville" w:hAnsi="Baskerville"/>
-          <w:sz w:val="20"/>
-          <w:szCs w:val="20"/>
-          <w:lang w:val="en-GB"/>
-        </w:rPr>
-        <w:t>”</w:t>
-      </w:r>
-      <w:r>
-        <w:rPr>
-          <w:rFonts w:ascii="Baskerville" w:hAnsi="Baskerville"/>
-          <w:sz w:val="20"/>
-          <w:szCs w:val="20"/>
-          <w:lang w:val="en-GB"/>
-        </w:rPr>
-        <w:t xml:space="preserve"> </w:t>
-      </w:r>
-    </w:p>
-    <w:p>
-      <w:pPr>
-        <w:tabs>
-          <w:tab w:val="left" w:pos="2694"/>
-        </w:tabs>
-        <w:ind w:right="182"/>
-        <w:rPr>
-          <w:rFonts w:ascii="Baskerville" w:hAnsi="Baskerville"/>
-          <w:sz w:val="20"/>
-          <w:szCs w:val="20"/>
-          <w:lang w:val="en-GB"/>
-        </w:rPr>
-      </w:pPr>
-    </w:p>
-    <w:p>
-      <w:pPr>
-        <w:tabs>
-          <w:tab w:val="left" w:pos="1980"/>
-          <w:tab w:val="left" w:pos="2340"/>
-        </w:tabs>
-        <w:ind w:right="182"/>
-        <w:rPr>
-          <w:rFonts w:ascii="Baskerville" w:eastAsiaTheme="minorHAnsi" w:hAnsi="Baskerville" w:cs="Times"/>
-          <w:color w:val="000000"/>
-          <w:sz w:val="20"/>
-          <w:szCs w:val="20"/>
-          <w:lang w:val="en-GB" w:eastAsia="en-US"/>
-        </w:rPr>
-      </w:pPr>
-      <w:r>
-        <w:rPr>
-          <w:rFonts w:ascii="Baskerville" w:eastAsiaTheme="minorHAnsi" w:hAnsi="Baskerville" w:cs="Times"/>
-          <w:color w:val="000000"/>
-          <w:sz w:val="20"/>
-          <w:szCs w:val="20"/>
-          <w:lang w:val="en-GB" w:eastAsia="en-US"/>
-        </w:rPr>
-        <w:t>“</w:t>
-      </w:r>
-      <w:r>
-        <w:rPr>
-          <w:rFonts w:ascii="Baskerville" w:eastAsiaTheme="minorHAnsi" w:hAnsi="Baskerville" w:cs="Times"/>
-          <w:color w:val="000000"/>
-          <w:sz w:val="20"/>
-          <w:szCs w:val="20"/>
-          <w:lang w:val="en-GB" w:eastAsia="en-US"/>
-        </w:rPr>
-        <w:t>Intermedi</w:t>
-      </w:r>
-      <w:r>
-        <w:rPr>
-          <w:rFonts w:ascii="Baskerville" w:eastAsiaTheme="minorHAnsi" w:hAnsi="Baskerville" w:cs="Times"/>
-          <w:color w:val="000000"/>
-          <w:sz w:val="20"/>
-          <w:szCs w:val="20"/>
-          <w:lang w:val="en-GB" w:eastAsia="en-US"/>
-        </w:rPr>
-        <w:t>ation Variety</w:t>
-      </w:r>
-      <w:r>
-        <w:rPr>
-          <w:rFonts w:ascii="Baskerville" w:eastAsiaTheme="minorHAnsi" w:hAnsi="Baskerville" w:cs="Times"/>
-          <w:color w:val="000000"/>
-          <w:sz w:val="20"/>
-          <w:szCs w:val="20"/>
-          <w:lang w:val="en-GB" w:eastAsia="en-US"/>
-        </w:rPr>
-        <w:t xml:space="preserve">” with Jason R. Donaldson and </w:t>
-      </w:r>
-      <w:proofErr w:type="spellStart"/>
-      <w:r>
-        <w:rPr>
-          <w:rFonts w:ascii="Baskerville" w:eastAsiaTheme="minorHAnsi" w:hAnsi="Baskerville" w:cs="Times"/>
-          <w:color w:val="000000"/>
-          <w:sz w:val="20"/>
-          <w:szCs w:val="20"/>
-          <w:lang w:val="en-GB" w:eastAsia="en-US"/>
-        </w:rPr>
-        <w:t>Anjan</w:t>
-      </w:r>
-      <w:proofErr w:type="spellEnd"/>
-      <w:r>
-        <w:rPr>
-          <w:rFonts w:ascii="Baskerville" w:eastAsiaTheme="minorHAnsi" w:hAnsi="Baskerville" w:cs="Times"/>
-          <w:color w:val="000000"/>
-          <w:sz w:val="20"/>
-          <w:szCs w:val="20"/>
-          <w:lang w:val="en-GB" w:eastAsia="en-US"/>
-        </w:rPr>
-        <w:t xml:space="preserve"> </w:t>
-      </w:r>
-      <w:proofErr w:type="spellStart"/>
-      <w:r>
-        <w:rPr>
-          <w:rFonts w:ascii="Baskerville" w:eastAsiaTheme="minorHAnsi" w:hAnsi="Baskerville" w:cs="Times"/>
-          <w:color w:val="000000"/>
-          <w:sz w:val="20"/>
-          <w:szCs w:val="20"/>
-          <w:lang w:val="en-GB" w:eastAsia="en-US"/>
-        </w:rPr>
-        <w:t>Thakor</w:t>
-      </w:r>
-      <w:proofErr w:type="spellEnd"/>
-      <w:r>
-        <w:rPr>
-          <w:rFonts w:ascii="Baskerville" w:eastAsiaTheme="minorHAnsi" w:hAnsi="Baskerville" w:cs="Times"/>
-          <w:color w:val="000000"/>
-          <w:sz w:val="20"/>
-          <w:szCs w:val="20"/>
-          <w:lang w:val="en-GB" w:eastAsia="en-US"/>
-        </w:rPr>
-        <w:t xml:space="preserve"> </w:t>
-      </w:r>
-    </w:p>
-    <w:p>
-      <w:pPr>
-        <w:tabs>
-          <w:tab w:val="left" w:pos="1980"/>
-          <w:tab w:val="left" w:pos="2340"/>
-        </w:tabs>
-        <w:ind w:right="182"/>
-        <w:rPr>
-          <w:rFonts w:ascii="Baskerville" w:eastAsiaTheme="minorHAnsi" w:hAnsi="Baskerville" w:cs="Times"/>
-          <w:color w:val="000000"/>
-          <w:sz w:val="20"/>
-          <w:szCs w:val="20"/>
-          <w:lang w:val="en-GB" w:eastAsia="en-US"/>
-        </w:rPr>
-      </w:pPr>
-    </w:p>
-    <w:p>
-      <w:pPr>
-        <w:tabs>
-          <w:tab w:val="left" w:pos="1980"/>
-          <w:tab w:val="left" w:pos="2340"/>
-        </w:tabs>
-        <w:ind w:right="182"/>
-        <w:rPr>
-          <w:rFonts w:ascii="Baskerville" w:hAnsi="Baskerville"/>
-          <w:b/>
-          <w:sz w:val="20"/>
-          <w:szCs w:val="20"/>
-          <w:lang w:val="en-GB"/>
-        </w:rPr>
-      </w:pPr>
-      <w:r>
-        <w:rPr>
-          <w:rFonts w:ascii="Baskerville" w:hAnsi="Baskerville"/>
-          <w:b/>
-          <w:sz w:val="20"/>
-          <w:szCs w:val="20"/>
-          <w:lang w:val="en-GB"/>
-        </w:rPr>
-        <w:t>Work in Progress</w:t>
-      </w:r>
-      <w:r>
-        <w:rPr>
-          <w:rFonts w:ascii="Baskerville" w:hAnsi="Baskerville"/>
-          <w:b/>
-          <w:sz w:val="20"/>
-          <w:szCs w:val="20"/>
-          <w:lang w:val="en-GB"/>
-        </w:rPr>
-        <w:t xml:space="preserve"> </w:t>
-      </w:r>
-    </w:p>
-    <w:p>
-      <w:pPr>
-        <w:tabs>
-          <w:tab w:val="left" w:pos="1980"/>
-          <w:tab w:val="left" w:pos="2340"/>
-        </w:tabs>
-        <w:ind w:right="182"/>
-        <w:rPr>
-          <w:rFonts w:ascii="Baskerville" w:hAnsi="Baskerville"/>
-          <w:b/>
-          <w:sz w:val="20"/>
-          <w:szCs w:val="20"/>
-          <w:lang w:val="en-GB"/>
-        </w:rPr>
-      </w:pPr>
-    </w:p>
-    <w:p>
-      <w:pPr>
-        <w:tabs>
-          <w:tab w:val="left" w:pos="1980"/>
-          <w:tab w:val="left" w:pos="2340"/>
-        </w:tabs>
-        <w:ind w:right="182"/>
-        <w:rPr>
-          <w:rFonts w:ascii="Baskerville" w:eastAsiaTheme="minorHAnsi" w:hAnsi="Baskerville" w:cs="Times"/>
-          <w:color w:val="000000"/>
-          <w:sz w:val="20"/>
-          <w:szCs w:val="20"/>
-          <w:lang w:val="en-GB" w:eastAsia="en-US"/>
-        </w:rPr>
-      </w:pPr>
-      <w:r>
-        <w:rPr>
-          <w:rFonts w:ascii="Baskerville" w:eastAsiaTheme="minorHAnsi" w:hAnsi="Baskerville" w:cs="Times"/>
-          <w:color w:val="000000"/>
-          <w:sz w:val="20"/>
-          <w:szCs w:val="20"/>
-          <w:lang w:val="en-GB" w:eastAsia="en-US"/>
-        </w:rPr>
         <w:t>“Netting” with Jason R. Donaldson</w:t>
       </w:r>
     </w:p>
@@ -2152,27 +1918,70 @@
           <w:szCs w:val="20"/>
           <w:lang w:val="en-GB"/>
         </w:rPr>
-        <w:t>AEA*, Yale (scheduled), Toulouse School of Economics (scheduled)</w:t>
-      </w:r>
-      <w:r>
-        <w:rPr>
-          <w:rFonts w:ascii="Baskerville" w:hAnsi="Baskerville"/>
-          <w:sz w:val="20"/>
-          <w:szCs w:val="20"/>
-          <w:lang w:val="en-GB"/>
-        </w:rPr>
-        <w:t xml:space="preserve">, Yale Junior Finance Conference (scheduled), Showcasing Women in Finance at the University of Miami (scheduled), </w:t>
-      </w:r>
-      <w:bookmarkStart w:id="0" w:name="_GoBack"/>
-      <w:bookmarkEnd w:id="0"/>
-      <w:r>
-        <w:rPr>
-          <w:rFonts w:ascii="Baskerville" w:hAnsi="Baskerville"/>
-          <w:sz w:val="20"/>
-          <w:szCs w:val="20"/>
-          <w:lang w:val="en-GB"/>
-        </w:rPr>
-        <w:t>University of Amsterdam (scheduled)</w:t>
+        <w:t>AEA*</w:t>
+      </w:r>
+      <w:r>
+        <w:rPr>
+          <w:rFonts w:ascii="Baskerville" w:hAnsi="Baskerville"/>
+          <w:sz w:val="20"/>
+          <w:szCs w:val="20"/>
+          <w:lang w:val="en-GB"/>
+        </w:rPr>
+        <w:t xml:space="preserve">, </w:t>
+      </w:r>
+      <w:r>
+        <w:rPr>
+          <w:rFonts w:ascii="Baskerville" w:hAnsi="Baskerville"/>
+          <w:sz w:val="20"/>
+          <w:szCs w:val="20"/>
+          <w:lang w:val="en-GB"/>
+        </w:rPr>
+        <w:t>Toulouse School of Economics</w:t>
+      </w:r>
+      <w:r>
+        <w:rPr>
+          <w:rFonts w:ascii="Baskerville" w:hAnsi="Baskerville"/>
+          <w:sz w:val="20"/>
+          <w:szCs w:val="20"/>
+          <w:lang w:val="en-GB"/>
+        </w:rPr>
+        <w:t xml:space="preserve">, </w:t>
+      </w:r>
+      <w:r>
+        <w:rPr>
+          <w:rFonts w:ascii="Baskerville" w:hAnsi="Baskerville"/>
+          <w:sz w:val="20"/>
+          <w:szCs w:val="20"/>
+          <w:lang w:val="en-GB"/>
+        </w:rPr>
+        <w:t>Yale (scheduled)</w:t>
+      </w:r>
+      <w:r>
+        <w:rPr>
+          <w:rFonts w:ascii="Baskerville" w:hAnsi="Baskerville"/>
+          <w:sz w:val="20"/>
+          <w:szCs w:val="20"/>
+          <w:lang w:val="en-GB"/>
+        </w:rPr>
+        <w:t xml:space="preserve">, </w:t>
+      </w:r>
+      <w:r>
+        <w:rPr>
+          <w:rFonts w:ascii="Baskerville" w:hAnsi="Baskerville"/>
+          <w:sz w:val="20"/>
+          <w:szCs w:val="20"/>
+          <w:lang w:val="en-GB"/>
+        </w:rPr>
+        <w:t>Yale Junior Finance Conference (scheduled), Showcasing Women in Finance at the University of Miami, University of Amsterdam (scheduled)</w:t>
+      </w:r>
+      <w:r>
+        <w:rPr>
+          <w:rFonts w:ascii="Baskerville" w:hAnsi="Baskerville"/>
+          <w:sz w:val="20"/>
+          <w:szCs w:val="20"/>
+          <w:lang w:val="en-GB"/>
+        </w:rPr>
+        <w:t>, WFA (scheduled), Paul Woolley Conference (scheduled), Barcelona GSE Summer Forum in Financial Intermediation and Risk (scheduled)</w:t>
       </w:r>
     </w:p>
     <w:p>
@@ -2372,7 +2181,17 @@
           <w:szCs w:val="20"/>
           <w:lang w:val="en-GB"/>
         </w:rPr>
-        <w:t xml:space="preserve"> Jackson Hole Finance Conference,</w:t>
+        <w:t xml:space="preserve"> Jackson Hole Finance </w:t>
+      </w:r>
+      <w:r>
+        <w:rPr>
+          <w:rFonts w:ascii="Baskerville" w:hAnsi="Baskerville"/>
+          <w:sz w:val="20"/>
+          <w:szCs w:val="20"/>
+          <w:lang w:val="en-GB"/>
+        </w:rPr>
+        <w:lastRenderedPageBreak/>
+        <w:t>Conference,</w:t>
       </w:r>
       <w:r>
         <w:rPr>
@@ -2435,17 +2254,7 @@
           <w:szCs w:val="20"/>
           <w:lang w:val="en-GB"/>
         </w:rPr>
-        <w:t xml:space="preserve">WFA Early Career Women in </w:t>
-      </w:r>
-      <w:r>
-        <w:rPr>
-          <w:rFonts w:ascii="Baskerville" w:hAnsi="Baskerville"/>
-          <w:sz w:val="20"/>
-          <w:szCs w:val="20"/>
-          <w:lang w:val="en-GB"/>
-        </w:rPr>
-        <w:lastRenderedPageBreak/>
-        <w:t xml:space="preserve">Finance Conference (Park City), </w:t>
+        <w:t xml:space="preserve">WFA Early Career Women in Finance Conference (Park City), </w:t>
       </w:r>
       <w:r>
         <w:rPr>
@@ -2969,19 +2778,337 @@
           <w:szCs w:val="20"/>
           <w:lang w:val="en-GB"/>
         </w:rPr>
-        <w:t xml:space="preserve"> (</w:t>
-      </w:r>
-      <w:proofErr w:type="spellStart"/>
-      <w:r>
-        <w:rPr>
-          <w:rFonts w:ascii="Baskerville" w:hAnsi="Baskerville"/>
-          <w:sz w:val="20"/>
-          <w:szCs w:val="20"/>
-          <w:lang w:val="en-GB"/>
-        </w:rPr>
-        <w:t>Gerzensee</w:t>
-      </w:r>
-      <w:proofErr w:type="spellEnd"/>
+        <w:t xml:space="preserve"> (Gerzensee)</w:t>
+      </w:r>
+      <w:r>
+        <w:rPr>
+          <w:rFonts w:ascii="Baskerville" w:hAnsi="Baskerville"/>
+          <w:sz w:val="20"/>
+          <w:szCs w:val="20"/>
+          <w:lang w:val="en-GB"/>
+        </w:rPr>
+        <w:t>, IDC Summer Finance Conference</w:t>
+      </w:r>
+      <w:r>
+        <w:rPr>
+          <w:rFonts w:ascii="Baskerville" w:hAnsi="Baskerville"/>
+          <w:sz w:val="20"/>
+          <w:szCs w:val="20"/>
+          <w:lang w:val="en-GB"/>
+        </w:rPr>
+        <w:t xml:space="preserve"> (Tel Aviv), </w:t>
+      </w:r>
+      <w:r>
+        <w:rPr>
+          <w:rFonts w:ascii="Baskerville" w:hAnsi="Baskerville"/>
+          <w:sz w:val="20"/>
+          <w:szCs w:val="20"/>
+          <w:lang w:val="en-GB"/>
+        </w:rPr>
+        <w:t xml:space="preserve">European Finance Association (Vienna), </w:t>
+      </w:r>
+      <w:r>
+        <w:rPr>
+          <w:rFonts w:ascii="Baskerville" w:hAnsi="Baskerville"/>
+          <w:sz w:val="20"/>
+          <w:szCs w:val="20"/>
+          <w:lang w:val="en-GB"/>
+        </w:rPr>
+        <w:t>Summer Workshop on Money, Banking, Payments and Finance (</w:t>
+      </w:r>
+      <w:r>
+        <w:rPr>
+          <w:rFonts w:ascii="Baskerville" w:hAnsi="Baskerville"/>
+          <w:sz w:val="20"/>
+          <w:szCs w:val="20"/>
+          <w:lang w:val="en-GB"/>
+        </w:rPr>
+        <w:t>St Louis)</w:t>
+      </w:r>
+      <w:r>
+        <w:rPr>
+          <w:rFonts w:ascii="Baskerville" w:hAnsi="Baskerville"/>
+          <w:sz w:val="20"/>
+          <w:szCs w:val="20"/>
+          <w:lang w:val="en-GB"/>
+        </w:rPr>
+        <w:t>, New York Fed</w:t>
+      </w:r>
+      <w:r>
+        <w:rPr>
+          <w:rFonts w:ascii="Baskerville" w:hAnsi="Baskerville"/>
+          <w:sz w:val="20"/>
+          <w:szCs w:val="20"/>
+          <w:lang w:val="en-GB"/>
+        </w:rPr>
+        <w:t>, Mannheim U</w:t>
+      </w:r>
+      <w:r>
+        <w:rPr>
+          <w:rFonts w:ascii="Baskerville" w:hAnsi="Baskerville"/>
+          <w:sz w:val="20"/>
+          <w:szCs w:val="20"/>
+          <w:lang w:val="en-GB"/>
+        </w:rPr>
+        <w:t>niversity</w:t>
+      </w:r>
+      <w:r>
+        <w:rPr>
+          <w:rFonts w:ascii="Baskerville" w:hAnsi="Baskerville"/>
+          <w:sz w:val="20"/>
+          <w:szCs w:val="20"/>
+          <w:lang w:val="en-GB"/>
+        </w:rPr>
+        <w:t>, OXFIT</w:t>
+      </w:r>
+      <w:r>
+        <w:rPr>
+          <w:rFonts w:ascii="Baskerville" w:hAnsi="Baskerville"/>
+          <w:sz w:val="20"/>
+          <w:szCs w:val="20"/>
+          <w:lang w:val="en-GB"/>
+        </w:rPr>
+        <w:t>, Cambridge Corporate Finance Theory Symposium</w:t>
+      </w:r>
+      <w:r>
+        <w:rPr>
+          <w:rFonts w:ascii="Baskerville" w:hAnsi="Baskerville"/>
+          <w:sz w:val="20"/>
+          <w:szCs w:val="20"/>
+          <w:lang w:val="en-GB"/>
+        </w:rPr>
+        <w:t>,</w:t>
+      </w:r>
+      <w:r>
+        <w:rPr>
+          <w:rFonts w:ascii="Baskerville" w:hAnsi="Baskerville"/>
+          <w:sz w:val="20"/>
+          <w:szCs w:val="20"/>
+          <w:lang w:val="en-GB"/>
+        </w:rPr>
+        <w:t xml:space="preserve"> Vanderbilt University (Labor and Finance Group)</w:t>
+      </w:r>
+      <w:r>
+        <w:rPr>
+          <w:rFonts w:ascii="Baskerville" w:hAnsi="Baskerville"/>
+          <w:sz w:val="20"/>
+          <w:szCs w:val="20"/>
+          <w:lang w:val="en-GB"/>
+        </w:rPr>
+        <w:t>,</w:t>
+      </w:r>
+      <w:r>
+        <w:rPr>
+          <w:rFonts w:ascii="Baskerville" w:hAnsi="Baskerville"/>
+          <w:sz w:val="20"/>
+          <w:szCs w:val="20"/>
+          <w:lang w:val="en-GB"/>
+        </w:rPr>
+        <w:t xml:space="preserve"> Toulouse School of Economics</w:t>
+      </w:r>
+    </w:p>
+    <w:p>
+      <w:pPr>
+        <w:ind w:right="182"/>
+        <w:rPr>
+          <w:rFonts w:ascii="Baskerville" w:hAnsi="Baskerville"/>
+          <w:sz w:val="20"/>
+          <w:szCs w:val="20"/>
+          <w:lang w:val="en-GB"/>
+        </w:rPr>
+      </w:pPr>
+      <w:r>
+        <w:rPr>
+          <w:rFonts w:ascii="Baskerville" w:hAnsi="Baskerville"/>
+          <w:b/>
+          <w:sz w:val="20"/>
+          <w:szCs w:val="20"/>
+          <w:lang w:val="en-GB"/>
+        </w:rPr>
+        <w:t>2014</w:t>
+      </w:r>
+      <w:r>
+        <w:rPr>
+          <w:rFonts w:ascii="Baskerville" w:hAnsi="Baskerville"/>
+          <w:sz w:val="20"/>
+          <w:szCs w:val="20"/>
+          <w:lang w:val="en-GB"/>
+        </w:rPr>
+        <w:t xml:space="preserve"> </w:t>
+      </w:r>
+    </w:p>
+    <w:p>
+      <w:pPr>
+        <w:ind w:right="182"/>
+        <w:rPr>
+          <w:rFonts w:ascii="Baskerville" w:hAnsi="Baskerville"/>
+          <w:sz w:val="20"/>
+          <w:szCs w:val="20"/>
+          <w:lang w:val="en-GB"/>
+        </w:rPr>
+      </w:pPr>
+      <w:r>
+        <w:rPr>
+          <w:rFonts w:ascii="Baskerville" w:hAnsi="Baskerville"/>
+          <w:sz w:val="20"/>
+          <w:szCs w:val="20"/>
+          <w:lang w:val="en-GB"/>
+        </w:rPr>
+        <w:t>P</w:t>
+      </w:r>
+      <w:r>
+        <w:rPr>
+          <w:rFonts w:ascii="Baskerville" w:hAnsi="Baskerville"/>
+          <w:sz w:val="20"/>
+          <w:szCs w:val="20"/>
+          <w:lang w:val="en-GB"/>
+        </w:rPr>
+        <w:t>aul Wo</w:t>
+      </w:r>
+      <w:r>
+        <w:rPr>
+          <w:rFonts w:ascii="Baskerville" w:hAnsi="Baskerville"/>
+          <w:sz w:val="20"/>
+          <w:szCs w:val="20"/>
+          <w:lang w:val="en-GB"/>
+        </w:rPr>
+        <w:t>o</w:t>
+      </w:r>
+      <w:r>
+        <w:rPr>
+          <w:rFonts w:ascii="Baskerville" w:hAnsi="Baskerville"/>
+          <w:sz w:val="20"/>
+          <w:szCs w:val="20"/>
+          <w:lang w:val="en-GB"/>
+        </w:rPr>
+        <w:t>lley Conference</w:t>
+      </w:r>
+      <w:r>
+        <w:rPr>
+          <w:rFonts w:ascii="Baskerville" w:hAnsi="Baskerville"/>
+          <w:sz w:val="20"/>
+          <w:szCs w:val="20"/>
+          <w:lang w:val="en-GB"/>
+        </w:rPr>
+        <w:t xml:space="preserve"> (Sydney), </w:t>
+      </w:r>
+      <w:r>
+        <w:rPr>
+          <w:rFonts w:ascii="Baskerville" w:hAnsi="Baskerville"/>
+          <w:sz w:val="20"/>
+          <w:szCs w:val="20"/>
+          <w:lang w:val="en-GB"/>
+        </w:rPr>
+        <w:t xml:space="preserve">European </w:t>
+      </w:r>
+      <w:r>
+        <w:rPr>
+          <w:rFonts w:ascii="Baskerville" w:hAnsi="Baskerville"/>
+          <w:sz w:val="20"/>
+          <w:szCs w:val="20"/>
+          <w:lang w:val="en-GB"/>
+        </w:rPr>
+        <w:t>Economic</w:t>
+      </w:r>
+      <w:r>
+        <w:rPr>
+          <w:rFonts w:ascii="Baskerville" w:hAnsi="Baskerville"/>
+          <w:sz w:val="20"/>
+          <w:szCs w:val="20"/>
+          <w:lang w:val="en-GB"/>
+        </w:rPr>
+        <w:t xml:space="preserve"> Associ</w:t>
+      </w:r>
+      <w:r>
+        <w:rPr>
+          <w:rFonts w:ascii="Baskerville" w:hAnsi="Baskerville"/>
+          <w:sz w:val="20"/>
+          <w:szCs w:val="20"/>
+          <w:lang w:val="en-GB"/>
+        </w:rPr>
+        <w:t>ation</w:t>
+      </w:r>
+      <w:r>
+        <w:rPr>
+          <w:rFonts w:ascii="Baskerville" w:hAnsi="Baskerville"/>
+          <w:sz w:val="20"/>
+          <w:szCs w:val="20"/>
+          <w:lang w:val="en-GB"/>
+        </w:rPr>
+        <w:t xml:space="preserve"> (Toulouse)</w:t>
+      </w:r>
+      <w:r>
+        <w:rPr>
+          <w:rFonts w:ascii="Baskerville" w:hAnsi="Baskerville"/>
+          <w:sz w:val="20"/>
+          <w:szCs w:val="20"/>
+          <w:lang w:val="en-GB"/>
+        </w:rPr>
+        <w:t>*</w:t>
+      </w:r>
+      <w:r>
+        <w:rPr>
+          <w:rFonts w:ascii="Baskerville" w:hAnsi="Baskerville"/>
+          <w:sz w:val="20"/>
+          <w:szCs w:val="20"/>
+          <w:lang w:val="en-GB"/>
+        </w:rPr>
+        <w:t xml:space="preserve">, </w:t>
+      </w:r>
+      <w:r>
+        <w:rPr>
+          <w:rFonts w:ascii="Baskerville" w:hAnsi="Baskerville"/>
+          <w:sz w:val="20"/>
+          <w:szCs w:val="20"/>
+          <w:lang w:val="en-GB"/>
+        </w:rPr>
+        <w:t>NBER Summer Institute The Economics of Cr</w:t>
+      </w:r>
+      <w:r>
+        <w:rPr>
+          <w:rFonts w:ascii="Baskerville" w:hAnsi="Baskerville"/>
+          <w:sz w:val="20"/>
+          <w:szCs w:val="20"/>
+          <w:lang w:val="en-GB"/>
+        </w:rPr>
+        <w:t>edit Ratings (Boston)</w:t>
+      </w:r>
+      <w:r>
+        <w:rPr>
+          <w:rFonts w:ascii="Baskerville" w:hAnsi="Baskerville"/>
+          <w:sz w:val="20"/>
+          <w:szCs w:val="20"/>
+          <w:lang w:val="en-GB"/>
+        </w:rPr>
+        <w:t>*</w:t>
+      </w:r>
+      <w:r>
+        <w:rPr>
+          <w:rFonts w:ascii="Baskerville" w:hAnsi="Baskerville"/>
+          <w:sz w:val="20"/>
+          <w:szCs w:val="20"/>
+          <w:lang w:val="en-GB"/>
+        </w:rPr>
+        <w:t xml:space="preserve">, </w:t>
+      </w:r>
+      <w:r>
+        <w:rPr>
+          <w:rFonts w:ascii="Baskerville" w:hAnsi="Baskerville"/>
+          <w:sz w:val="20"/>
+          <w:szCs w:val="20"/>
+          <w:lang w:val="en-GB"/>
+        </w:rPr>
+        <w:t>The Financial Intermediation Research Society (</w:t>
+      </w:r>
+      <w:r>
+        <w:rPr>
+          <w:rFonts w:ascii="Baskerville" w:hAnsi="Baskerville"/>
+          <w:sz w:val="20"/>
+          <w:szCs w:val="20"/>
+          <w:lang w:val="en-GB"/>
+        </w:rPr>
+        <w:t>Quebec City</w:t>
+      </w:r>
       <w:r>
         <w:rPr>
           <w:rFonts w:ascii="Baskerville" w:hAnsi="Baskerville"/>
@@ -2998,88 +3125,819 @@
           <w:szCs w:val="20"/>
           <w:lang w:val="en-GB"/>
         </w:rPr>
-        <w:t>, IDC Summer Finance Conference</w:t>
-      </w:r>
-      <w:r>
-        <w:rPr>
-          <w:rFonts w:ascii="Baskerville" w:hAnsi="Baskerville"/>
-          <w:sz w:val="20"/>
-          <w:szCs w:val="20"/>
-          <w:lang w:val="en-GB"/>
-        </w:rPr>
-        <w:t xml:space="preserve"> (Tel Aviv), </w:t>
-      </w:r>
-      <w:r>
-        <w:rPr>
-          <w:rFonts w:ascii="Baskerville" w:hAnsi="Baskerville"/>
-          <w:sz w:val="20"/>
-          <w:szCs w:val="20"/>
-          <w:lang w:val="en-GB"/>
-        </w:rPr>
-        <w:t xml:space="preserve">European Finance Association (Vienna), </w:t>
-      </w:r>
-      <w:r>
-        <w:rPr>
-          <w:rFonts w:ascii="Baskerville" w:hAnsi="Baskerville"/>
-          <w:sz w:val="20"/>
-          <w:szCs w:val="20"/>
-          <w:lang w:val="en-GB"/>
-        </w:rPr>
-        <w:t>Summer Workshop on Money, Banking, Payments and Finance (</w:t>
-      </w:r>
-      <w:r>
-        <w:rPr>
-          <w:rFonts w:ascii="Baskerville" w:hAnsi="Baskerville"/>
-          <w:sz w:val="20"/>
-          <w:szCs w:val="20"/>
-          <w:lang w:val="en-GB"/>
-        </w:rPr>
-        <w:t>St Louis)</w:t>
-      </w:r>
-      <w:r>
-        <w:rPr>
-          <w:rFonts w:ascii="Baskerville" w:hAnsi="Baskerville"/>
-          <w:sz w:val="20"/>
-          <w:szCs w:val="20"/>
-          <w:lang w:val="en-GB"/>
-        </w:rPr>
-        <w:t>, New York Fed</w:t>
-      </w:r>
-      <w:r>
-        <w:rPr>
-          <w:rFonts w:ascii="Baskerville" w:hAnsi="Baskerville"/>
-          <w:sz w:val="20"/>
-          <w:szCs w:val="20"/>
-          <w:lang w:val="en-GB"/>
-        </w:rPr>
-        <w:t>, Mannheim U</w:t>
-      </w:r>
-      <w:r>
-        <w:rPr>
-          <w:rFonts w:ascii="Baskerville" w:hAnsi="Baskerville"/>
-          <w:sz w:val="20"/>
-          <w:szCs w:val="20"/>
-          <w:lang w:val="en-GB"/>
-        </w:rPr>
-        <w:t>niversity</w:t>
-      </w:r>
-      <w:r>
-        <w:rPr>
-          <w:rFonts w:ascii="Baskerville" w:hAnsi="Baskerville"/>
-          <w:sz w:val="20"/>
-          <w:szCs w:val="20"/>
-          <w:lang w:val="en-GB"/>
-        </w:rPr>
-        <w:t>, OXFIT</w:t>
-      </w:r>
-      <w:r>
-        <w:rPr>
-          <w:rFonts w:ascii="Baskerville" w:hAnsi="Baskerville"/>
-          <w:sz w:val="20"/>
-          <w:szCs w:val="20"/>
-          <w:lang w:val="en-GB"/>
-        </w:rPr>
-        <w:t>, Cambridge Corporate Finance Theory Symposium</w:t>
+        <w:t>, UNC Kenan-Flag</w:t>
+      </w:r>
+      <w:r>
+        <w:rPr>
+          <w:rFonts w:ascii="Baskerville" w:hAnsi="Baskerville"/>
+          <w:sz w:val="20"/>
+          <w:szCs w:val="20"/>
+          <w:lang w:val="en-GB"/>
+        </w:rPr>
+        <w:t>ler, University of Rome</w:t>
+      </w:r>
+      <w:r>
+        <w:rPr>
+          <w:rFonts w:ascii="Baskerville" w:hAnsi="Baskerville"/>
+          <w:sz w:val="20"/>
+          <w:szCs w:val="20"/>
+          <w:lang w:val="en-GB"/>
+        </w:rPr>
+        <w:t xml:space="preserve"> Tor Vergata</w:t>
+      </w:r>
+      <w:r>
+        <w:rPr>
+          <w:rFonts w:ascii="Baskerville" w:hAnsi="Baskerville"/>
+          <w:sz w:val="20"/>
+          <w:szCs w:val="20"/>
+          <w:lang w:val="en-GB"/>
+        </w:rPr>
+        <w:t xml:space="preserve">, Bank of England, St Louis Fed </w:t>
+      </w:r>
+    </w:p>
+    <w:p>
+      <w:pPr>
+        <w:ind w:right="182"/>
+        <w:rPr>
+          <w:rFonts w:ascii="Baskerville" w:hAnsi="Baskerville"/>
+          <w:sz w:val="20"/>
+          <w:szCs w:val="20"/>
+          <w:lang w:val="en-GB"/>
+        </w:rPr>
+      </w:pPr>
+    </w:p>
+    <w:p>
+      <w:pPr>
+        <w:ind w:right="182"/>
+        <w:rPr>
+          <w:rFonts w:ascii="Baskerville" w:hAnsi="Baskerville"/>
+          <w:sz w:val="20"/>
+          <w:szCs w:val="20"/>
+          <w:lang w:val="en-GB"/>
+        </w:rPr>
+      </w:pPr>
+      <w:r>
+        <w:rPr>
+          <w:rFonts w:ascii="Baskerville" w:hAnsi="Baskerville"/>
+          <w:b/>
+          <w:sz w:val="20"/>
+          <w:szCs w:val="20"/>
+          <w:lang w:val="en-GB"/>
+        </w:rPr>
+        <w:t>2013</w:t>
+      </w:r>
+      <w:r>
+        <w:rPr>
+          <w:rFonts w:ascii="Baskerville" w:hAnsi="Baskerville"/>
+          <w:sz w:val="20"/>
+          <w:szCs w:val="20"/>
+          <w:lang w:val="en-GB"/>
+        </w:rPr>
+        <w:t xml:space="preserve"> </w:t>
+      </w:r>
+    </w:p>
+    <w:p>
+      <w:pPr>
+        <w:ind w:right="182"/>
+        <w:rPr>
+          <w:rFonts w:ascii="Baskerville" w:hAnsi="Baskerville"/>
+          <w:sz w:val="20"/>
+          <w:szCs w:val="20"/>
+          <w:lang w:val="en-GB"/>
+        </w:rPr>
+      </w:pPr>
+      <w:r>
+        <w:rPr>
+          <w:rFonts w:ascii="Baskerville" w:hAnsi="Baskerville"/>
+          <w:sz w:val="20"/>
+          <w:szCs w:val="20"/>
+          <w:lang w:val="en-GB"/>
+        </w:rPr>
+        <w:t>European Finance Associ</w:t>
+      </w:r>
+      <w:r>
+        <w:rPr>
+          <w:rFonts w:ascii="Baskerville" w:hAnsi="Baskerville"/>
+          <w:sz w:val="20"/>
+          <w:szCs w:val="20"/>
+          <w:lang w:val="en-GB"/>
+        </w:rPr>
+        <w:t>ation (Cambridge)</w:t>
+      </w:r>
+      <w:r>
+        <w:rPr>
+          <w:rFonts w:ascii="Baskerville" w:hAnsi="Baskerville"/>
+          <w:sz w:val="20"/>
+          <w:szCs w:val="20"/>
+          <w:lang w:val="en-GB"/>
+        </w:rPr>
+        <w:t>*</w:t>
+      </w:r>
+      <w:r>
+        <w:rPr>
+          <w:rFonts w:ascii="Baskerville" w:hAnsi="Baskerville"/>
+          <w:sz w:val="20"/>
+          <w:szCs w:val="20"/>
+          <w:lang w:val="en-GB"/>
+        </w:rPr>
+        <w:t xml:space="preserve">, </w:t>
+      </w:r>
+      <w:r>
+        <w:rPr>
+          <w:rFonts w:ascii="Baskerville" w:hAnsi="Baskerville"/>
+          <w:sz w:val="20"/>
+          <w:szCs w:val="20"/>
+          <w:lang w:val="en-GB"/>
+        </w:rPr>
+        <w:t>The Financial Intermediation Research Society (Dubrovnik)</w:t>
+      </w:r>
+      <w:r>
+        <w:rPr>
+          <w:rFonts w:ascii="Baskerville" w:hAnsi="Baskerville"/>
+          <w:sz w:val="20"/>
+          <w:szCs w:val="20"/>
+          <w:lang w:val="en-GB"/>
+        </w:rPr>
+        <w:t>, B</w:t>
+      </w:r>
+      <w:r>
+        <w:rPr>
+          <w:rFonts w:ascii="Baskerville" w:hAnsi="Baskerville"/>
+          <w:sz w:val="20"/>
+          <w:szCs w:val="20"/>
+          <w:lang w:val="en-GB"/>
+        </w:rPr>
+        <w:t>occoni University</w:t>
+      </w:r>
+      <w:r>
+        <w:rPr>
+          <w:rFonts w:ascii="Baskerville" w:hAnsi="Baskerville"/>
+          <w:sz w:val="20"/>
+          <w:szCs w:val="20"/>
+          <w:lang w:val="en-GB"/>
+        </w:rPr>
+        <w:t xml:space="preserve">, EIEF, </w:t>
+      </w:r>
+      <w:r>
+        <w:rPr>
+          <w:rFonts w:ascii="Baskerville" w:hAnsi="Baskerville"/>
+          <w:sz w:val="20"/>
+          <w:szCs w:val="20"/>
+          <w:lang w:val="en-GB"/>
+        </w:rPr>
+        <w:t>Washington University in St. Louis</w:t>
+      </w:r>
+      <w:r>
+        <w:rPr>
+          <w:rFonts w:ascii="Baskerville" w:hAnsi="Baskerville"/>
+          <w:sz w:val="20"/>
+          <w:szCs w:val="20"/>
+          <w:lang w:val="en-GB"/>
+        </w:rPr>
+        <w:t xml:space="preserve">, Amsterdam Business School, HEC Paris, </w:t>
+      </w:r>
+      <w:r>
+        <w:rPr>
+          <w:rFonts w:ascii="Baskerville" w:hAnsi="Baskerville"/>
+          <w:sz w:val="20"/>
+          <w:szCs w:val="20"/>
+          <w:lang w:val="en-GB"/>
+        </w:rPr>
+        <w:t xml:space="preserve">Federal </w:t>
+      </w:r>
+      <w:r>
+        <w:rPr>
+          <w:rFonts w:ascii="Baskerville" w:hAnsi="Baskerville"/>
+          <w:sz w:val="20"/>
+          <w:szCs w:val="20"/>
+          <w:lang w:val="en-GB"/>
+        </w:rPr>
+        <w:t>Reserve Board of Governors, UBC</w:t>
+      </w:r>
+      <w:r>
+        <w:rPr>
+          <w:rFonts w:ascii="Baskerville" w:hAnsi="Baskerville"/>
+          <w:sz w:val="20"/>
+          <w:szCs w:val="20"/>
+          <w:lang w:val="en-GB"/>
+        </w:rPr>
+        <w:t xml:space="preserve"> Sauder</w:t>
+      </w:r>
+      <w:r>
+        <w:rPr>
+          <w:rFonts w:ascii="Baskerville" w:hAnsi="Baskerville"/>
+          <w:sz w:val="20"/>
+          <w:szCs w:val="20"/>
+          <w:lang w:val="en-GB"/>
+        </w:rPr>
+        <w:t>, University of Mary</w:t>
+      </w:r>
+      <w:r>
+        <w:rPr>
+          <w:rFonts w:ascii="Baskerville" w:hAnsi="Baskerville"/>
+          <w:sz w:val="20"/>
+          <w:szCs w:val="20"/>
+          <w:lang w:val="en-GB"/>
+        </w:rPr>
+        <w:t>land</w:t>
+      </w:r>
+      <w:r>
+        <w:rPr>
+          <w:rFonts w:ascii="Baskerville" w:hAnsi="Baskerville"/>
+          <w:sz w:val="20"/>
+          <w:szCs w:val="20"/>
+          <w:lang w:val="en-GB"/>
+        </w:rPr>
+        <w:t xml:space="preserve"> (RH Smith)</w:t>
+      </w:r>
+      <w:r>
+        <w:rPr>
+          <w:rFonts w:ascii="Baskerville" w:hAnsi="Baskerville"/>
+          <w:sz w:val="20"/>
+          <w:szCs w:val="20"/>
+          <w:lang w:val="en-GB"/>
+        </w:rPr>
+        <w:t>, Stockholm School of Business, University of Warwick, Arizona Sate University, University of Michigan</w:t>
+      </w:r>
+      <w:r>
+        <w:rPr>
+          <w:rFonts w:ascii="Baskerville" w:hAnsi="Baskerville"/>
+          <w:sz w:val="20"/>
+          <w:szCs w:val="20"/>
+          <w:lang w:val="en-GB"/>
+        </w:rPr>
+        <w:t xml:space="preserve"> (Ross)</w:t>
+      </w:r>
+      <w:r>
+        <w:rPr>
+          <w:rFonts w:ascii="Baskerville" w:hAnsi="Baskerville"/>
+          <w:sz w:val="20"/>
+          <w:szCs w:val="20"/>
+          <w:lang w:val="en-GB"/>
+        </w:rPr>
+        <w:t xml:space="preserve">, </w:t>
+      </w:r>
+      <w:r>
+        <w:rPr>
+          <w:rFonts w:ascii="Baskerville" w:hAnsi="Baskerville"/>
+          <w:sz w:val="20"/>
+          <w:szCs w:val="20"/>
+          <w:lang w:val="en-GB"/>
+        </w:rPr>
+        <w:t>Wharton Business School</w:t>
+      </w:r>
+      <w:r>
+        <w:rPr>
+          <w:rFonts w:ascii="Baskerville" w:hAnsi="Baskerville"/>
+          <w:sz w:val="20"/>
+          <w:szCs w:val="20"/>
+          <w:lang w:val="en-GB"/>
+        </w:rPr>
+        <w:t xml:space="preserve"> </w:t>
+      </w:r>
+    </w:p>
+    <w:p>
+      <w:pPr>
+        <w:ind w:right="182"/>
+        <w:rPr>
+          <w:rFonts w:ascii="Baskerville" w:hAnsi="Baskerville"/>
+          <w:sz w:val="20"/>
+          <w:szCs w:val="20"/>
+          <w:lang w:val="en-GB"/>
+        </w:rPr>
+      </w:pPr>
+    </w:p>
+    <w:p>
+      <w:pPr>
+        <w:ind w:right="182"/>
+        <w:rPr>
+          <w:rFonts w:ascii="Baskerville" w:hAnsi="Baskerville"/>
+          <w:b/>
+          <w:sz w:val="20"/>
+          <w:szCs w:val="20"/>
+          <w:lang w:val="en-GB"/>
+        </w:rPr>
+      </w:pPr>
+      <w:r>
+        <w:rPr>
+          <w:rFonts w:ascii="Baskerville" w:hAnsi="Baskerville"/>
+          <w:b/>
+          <w:sz w:val="20"/>
+          <w:szCs w:val="20"/>
+          <w:lang w:val="en-GB"/>
+        </w:rPr>
+        <w:t>Discussions</w:t>
+      </w:r>
+    </w:p>
+    <w:p>
+      <w:pPr>
+        <w:ind w:right="182"/>
+        <w:rPr>
+          <w:rFonts w:ascii="Baskerville" w:hAnsi="Baskerville"/>
+          <w:b/>
+          <w:sz w:val="20"/>
+          <w:szCs w:val="20"/>
+          <w:lang w:val="en-GB"/>
+        </w:rPr>
+      </w:pPr>
+    </w:p>
+    <w:p>
+      <w:pPr>
+        <w:ind w:right="182"/>
+        <w:rPr>
+          <w:rFonts w:ascii="Baskerville" w:hAnsi="Baskerville"/>
+          <w:sz w:val="20"/>
+          <w:szCs w:val="20"/>
+          <w:lang w:val="en-GB"/>
+        </w:rPr>
+      </w:pPr>
+      <w:r>
+        <w:rPr>
+          <w:rFonts w:ascii="Baskerville" w:hAnsi="Baskerville"/>
+          <w:sz w:val="20"/>
+          <w:szCs w:val="20"/>
+          <w:lang w:val="en-GB"/>
+        </w:rPr>
+        <w:t>“</w:t>
+      </w:r>
+      <w:r>
+        <w:rPr>
+          <w:rFonts w:ascii="Baskerville" w:hAnsi="Baskerville"/>
+          <w:sz w:val="20"/>
+          <w:szCs w:val="20"/>
+          <w:lang w:val="en-GB"/>
+        </w:rPr>
+        <w:t>Governing Multiple Firms”</w:t>
+      </w:r>
+      <w:r>
+        <w:rPr>
+          <w:rFonts w:ascii="Baskerville" w:hAnsi="Baskerville"/>
+          <w:sz w:val="20"/>
+          <w:szCs w:val="20"/>
+          <w:lang w:val="en-GB"/>
+        </w:rPr>
+        <w:t xml:space="preserve"> by </w:t>
+      </w:r>
+      <w:r>
+        <w:rPr>
+          <w:rFonts w:ascii="Baskerville" w:hAnsi="Baskerville"/>
+          <w:sz w:val="20"/>
+          <w:szCs w:val="20"/>
+          <w:lang w:val="en-GB"/>
+        </w:rPr>
+        <w:t>Alex Edmans</w:t>
+      </w:r>
+      <w:r>
+        <w:rPr>
+          <w:rFonts w:ascii="Baskerville" w:hAnsi="Baskerville"/>
+          <w:sz w:val="20"/>
+          <w:szCs w:val="20"/>
+          <w:lang w:val="en-GB"/>
+        </w:rPr>
+        <w:t>, Doron Levit, and</w:t>
+      </w:r>
+      <w:r>
+        <w:rPr>
+          <w:rFonts w:ascii="Baskerville" w:hAnsi="Baskerville"/>
+          <w:sz w:val="20"/>
+          <w:szCs w:val="20"/>
+          <w:lang w:val="en-GB"/>
+        </w:rPr>
+        <w:t xml:space="preserve"> Devin Reilly </w:t>
+      </w:r>
+      <w:r>
+        <w:rPr>
+          <w:rFonts w:ascii="Baskerville" w:hAnsi="Baskerville"/>
+          <w:sz w:val="20"/>
+          <w:szCs w:val="20"/>
+          <w:lang w:val="en-GB"/>
+        </w:rPr>
+        <w:t>(scheduled)</w:t>
+      </w:r>
+    </w:p>
+    <w:p>
+      <w:pPr>
+        <w:ind w:right="182"/>
+        <w:rPr>
+          <w:rFonts w:ascii="Baskerville" w:hAnsi="Baskerville"/>
+          <w:sz w:val="20"/>
+          <w:szCs w:val="20"/>
+          <w:lang w:val="en-GB"/>
+        </w:rPr>
+      </w:pPr>
+      <w:r>
+        <w:rPr>
+          <w:rFonts w:ascii="Baskerville" w:hAnsi="Baskerville"/>
+          <w:sz w:val="20"/>
+          <w:szCs w:val="20"/>
+          <w:lang w:val="en-GB"/>
+        </w:rPr>
+        <w:t>“</w:t>
+      </w:r>
+      <w:r>
+        <w:rPr>
+          <w:rFonts w:ascii="Baskerville" w:hAnsi="Baskerville"/>
+          <w:sz w:val="20"/>
+          <w:szCs w:val="20"/>
+          <w:lang w:val="en-GB"/>
+        </w:rPr>
+        <w:t>Safe Assets and Dangerous Liabilities: How Bank-Level Frictions Explain Bank Seniority</w:t>
+      </w:r>
+      <w:r>
+        <w:rPr>
+          <w:rFonts w:ascii="Baskerville" w:hAnsi="Baskerville"/>
+          <w:sz w:val="20"/>
+          <w:szCs w:val="20"/>
+          <w:lang w:val="en-GB"/>
+        </w:rPr>
+        <w:t>” by</w:t>
+      </w:r>
+      <w:r>
+        <w:rPr>
+          <w:rFonts w:ascii="Baskerville" w:hAnsi="Baskerville"/>
+          <w:sz w:val="20"/>
+          <w:szCs w:val="20"/>
+          <w:lang w:val="en-GB"/>
+        </w:rPr>
+        <w:t xml:space="preserve"> </w:t>
+      </w:r>
+      <w:r>
+        <w:rPr>
+          <w:rFonts w:ascii="Baskerville" w:hAnsi="Baskerville"/>
+          <w:sz w:val="20"/>
+          <w:szCs w:val="20"/>
+          <w:lang w:val="en-GB"/>
+        </w:rPr>
+        <w:t>Will Gorna</w:t>
+      </w:r>
+      <w:r>
+        <w:rPr>
+          <w:rFonts w:ascii="Baskerville" w:hAnsi="Baskerville"/>
+          <w:sz w:val="20"/>
+          <w:szCs w:val="20"/>
+          <w:lang w:val="en-GB"/>
+        </w:rPr>
+        <w:t>ll</w:t>
+      </w:r>
+    </w:p>
+    <w:p>
+      <w:pPr>
+        <w:ind w:right="182"/>
+        <w:rPr>
+          <w:rFonts w:ascii="Baskerville" w:hAnsi="Baskerville"/>
+          <w:sz w:val="20"/>
+          <w:szCs w:val="20"/>
+          <w:lang w:val="en-GB"/>
+        </w:rPr>
+      </w:pPr>
+      <w:r>
+        <w:rPr>
+          <w:rFonts w:ascii="Baskerville" w:hAnsi="Baskerville"/>
+          <w:sz w:val="20"/>
+          <w:szCs w:val="20"/>
+          <w:lang w:val="en-GB"/>
+        </w:rPr>
+        <w:t xml:space="preserve">“Bailouts, Time Inconsistency, and Optimal </w:t>
+      </w:r>
+      <w:r>
+        <w:rPr>
+          <w:rFonts w:ascii="Baskerville" w:hAnsi="Baskerville"/>
+          <w:sz w:val="20"/>
+          <w:szCs w:val="20"/>
+          <w:lang w:val="en-GB"/>
+        </w:rPr>
+        <w:t>Regulation</w:t>
+      </w:r>
+      <w:r>
+        <w:rPr>
+          <w:rFonts w:ascii="Baskerville" w:hAnsi="Baskerville"/>
+          <w:sz w:val="20"/>
+          <w:szCs w:val="20"/>
+          <w:lang w:val="en-GB"/>
+        </w:rPr>
+        <w:t>: A Macroeconomic View” by V.V. Chari and Patrick J. Kehoe</w:t>
+      </w:r>
+    </w:p>
+    <w:p>
+      <w:pPr>
+        <w:ind w:right="182"/>
+        <w:rPr>
+          <w:rFonts w:ascii="Baskerville" w:hAnsi="Baskerville"/>
+          <w:sz w:val="20"/>
+          <w:szCs w:val="20"/>
+          <w:lang w:val="en-GB"/>
+        </w:rPr>
+      </w:pPr>
+      <w:r>
+        <w:rPr>
+          <w:rFonts w:ascii="Baskerville" w:hAnsi="Baskerville"/>
+          <w:sz w:val="20"/>
+          <w:szCs w:val="20"/>
+          <w:lang w:val="en-GB"/>
+        </w:rPr>
+        <w:t>“Optimal Deposit Insurance” by Eduardo Davila and Itay Goldstein</w:t>
+      </w:r>
+    </w:p>
+    <w:p>
+      <w:pPr>
+        <w:ind w:right="182"/>
+        <w:rPr>
+          <w:rFonts w:ascii="Baskerville" w:hAnsi="Baskerville"/>
+          <w:sz w:val="20"/>
+          <w:szCs w:val="20"/>
+          <w:lang w:val="en-GB"/>
+        </w:rPr>
+      </w:pPr>
+      <w:r>
+        <w:rPr>
+          <w:rFonts w:ascii="Baskerville" w:hAnsi="Baskerville"/>
+          <w:sz w:val="20"/>
+          <w:szCs w:val="20"/>
+          <w:lang w:val="en-GB"/>
+        </w:rPr>
+        <w:t>“</w:t>
+      </w:r>
+      <w:r>
+        <w:rPr>
+          <w:rFonts w:ascii="Baskerville" w:hAnsi="Baskerville"/>
+          <w:sz w:val="20"/>
+          <w:szCs w:val="20"/>
+          <w:lang w:val="en-GB"/>
+        </w:rPr>
+        <w:t>Buying high and selling low: Stock repurchases and persistent asymmetric information</w:t>
+      </w:r>
+      <w:r>
+        <w:rPr>
+          <w:rFonts w:ascii="Baskerville" w:hAnsi="Baskerville"/>
+          <w:sz w:val="20"/>
+          <w:szCs w:val="20"/>
+          <w:lang w:val="en-GB"/>
+        </w:rPr>
+        <w:t>” by Philip Bond and Hongda Zhong</w:t>
+      </w:r>
+    </w:p>
+    <w:p>
+      <w:pPr>
+        <w:ind w:right="182"/>
+        <w:rPr>
+          <w:rFonts w:ascii="Baskerville" w:hAnsi="Baskerville"/>
+          <w:sz w:val="20"/>
+          <w:szCs w:val="20"/>
+          <w:lang w:val="en-GB"/>
+        </w:rPr>
+      </w:pPr>
+      <w:r>
+        <w:rPr>
+          <w:rFonts w:ascii="Baskerville" w:hAnsi="Baskerville"/>
+          <w:sz w:val="20"/>
+          <w:szCs w:val="20"/>
+          <w:lang w:val="en-GB"/>
+        </w:rPr>
+        <w:t>“Governance Through Threats of Interventions and Exit” by Charlie Kahn and Slava Fos</w:t>
+      </w:r>
+    </w:p>
+    <w:p>
+      <w:pPr>
+        <w:ind w:right="182"/>
+        <w:rPr>
+          <w:rFonts w:ascii="Baskerville" w:hAnsi="Baskerville"/>
+          <w:sz w:val="20"/>
+          <w:szCs w:val="20"/>
+          <w:lang w:val="en-GB"/>
+        </w:rPr>
+      </w:pPr>
+      <w:r>
+        <w:rPr>
+          <w:rFonts w:ascii="Baskerville" w:hAnsi="Baskerville"/>
+          <w:sz w:val="20"/>
+          <w:szCs w:val="20"/>
+          <w:lang w:val="en-GB"/>
+        </w:rPr>
+        <w:t xml:space="preserve">“Stock Based Compensation Plans and Employee Incentives” by </w:t>
+      </w:r>
+      <w:r>
+        <w:rPr>
+          <w:rFonts w:ascii="Baskerville" w:hAnsi="Baskerville"/>
+          <w:sz w:val="20"/>
+          <w:szCs w:val="20"/>
+          <w:lang w:val="en-GB"/>
+        </w:rPr>
+        <w:t>Jan Zabojnik</w:t>
+      </w:r>
+    </w:p>
+    <w:p>
+      <w:pPr>
+        <w:ind w:right="182"/>
+        <w:rPr>
+          <w:rFonts w:ascii="Baskerville" w:hAnsi="Baskerville"/>
+          <w:sz w:val="20"/>
+          <w:szCs w:val="20"/>
+          <w:lang w:val="en-GB"/>
+        </w:rPr>
+      </w:pPr>
+      <w:r>
+        <w:rPr>
+          <w:rFonts w:ascii="Baskerville" w:hAnsi="Baskerville"/>
+          <w:sz w:val="20"/>
+          <w:szCs w:val="20"/>
+          <w:lang w:val="en-GB"/>
+        </w:rPr>
+        <w:t>“Fragility in Money Market Funds: Sponsor Support and Regulation” by Cecilia Parlatore Siritto</w:t>
+      </w:r>
+    </w:p>
+    <w:p>
+      <w:pPr>
+        <w:ind w:right="182"/>
+        <w:rPr>
+          <w:rFonts w:ascii="Baskerville" w:hAnsi="Baskerville"/>
+          <w:sz w:val="20"/>
+          <w:szCs w:val="20"/>
+          <w:lang w:val="en-GB"/>
+        </w:rPr>
+      </w:pPr>
+      <w:r>
+        <w:rPr>
+          <w:rFonts w:ascii="Baskerville" w:hAnsi="Baskerville"/>
+          <w:sz w:val="20"/>
+          <w:szCs w:val="20"/>
+          <w:lang w:val="en-GB"/>
+        </w:rPr>
+        <w:fldChar w:fldCharType="begin"/>
+      </w:r>
+      <w:r>
+        <w:rPr>
+          <w:rFonts w:ascii="Baskerville" w:hAnsi="Baskerville"/>
+          <w:sz w:val="20"/>
+          <w:szCs w:val="20"/>
+          <w:lang w:val="en-GB"/>
+        </w:rPr>
+        <w:instrText>HYPERLINK "http://ssrn.com/abstract=2181436"</w:instrText>
+      </w:r>
+      <w:r>
+        <w:rPr>
+          <w:rFonts w:ascii="Baskerville" w:hAnsi="Baskerville"/>
+          <w:sz w:val="20"/>
+          <w:szCs w:val="20"/>
+          <w:lang w:val="en-GB"/>
+        </w:rPr>
+        <w:fldChar w:fldCharType="separate"/>
+      </w:r>
+      <w:r>
+        <w:rPr>
+          <w:rFonts w:ascii="Baskerville" w:hAnsi="Baskerville"/>
+          <w:sz w:val="20"/>
+          <w:szCs w:val="20"/>
+          <w:lang w:val="en-GB"/>
+        </w:rPr>
+        <w:t>“</w:t>
+      </w:r>
+      <w:r>
+        <w:rPr>
+          <w:rFonts w:ascii="Baskerville" w:hAnsi="Baskerville"/>
+          <w:sz w:val="20"/>
+          <w:szCs w:val="20"/>
+          <w:lang w:val="en-GB"/>
+        </w:rPr>
+        <w:t>Macroprudential Bank Capital Regulation in a Competitive Financial Sy</w:t>
+      </w:r>
+      <w:r>
+        <w:rPr>
+          <w:rFonts w:ascii="Baskerville" w:hAnsi="Baskerville"/>
+          <w:sz w:val="20"/>
+          <w:szCs w:val="20"/>
+          <w:lang w:val="en-GB"/>
+        </w:rPr>
+        <w:t>stem” by</w:t>
+      </w:r>
+      <w:r>
+        <w:rPr>
+          <w:rFonts w:ascii="Baskerville" w:hAnsi="Baskerville"/>
+          <w:sz w:val="20"/>
+          <w:szCs w:val="20"/>
+          <w:lang w:val="en-GB"/>
+        </w:rPr>
+        <w:t xml:space="preserve"> C. Opp, M. Opp and M. Harris</w:t>
+      </w:r>
+    </w:p>
+    <w:p>
+      <w:pPr>
+        <w:ind w:right="182"/>
+        <w:rPr>
+          <w:rFonts w:ascii="Baskerville" w:hAnsi="Baskerville"/>
+          <w:sz w:val="20"/>
+          <w:szCs w:val="20"/>
+          <w:lang w:val="en-GB"/>
+        </w:rPr>
+      </w:pPr>
+      <w:r>
+        <w:rPr>
+          <w:rFonts w:ascii="Baskerville" w:hAnsi="Baskerville"/>
+          <w:sz w:val="20"/>
+          <w:szCs w:val="20"/>
+          <w:lang w:val="en-GB"/>
+        </w:rPr>
+        <w:fldChar w:fldCharType="end"/>
+      </w:r>
+      <w:r>
+        <w:rPr>
+          <w:rFonts w:ascii="Baskerville" w:hAnsi="Baskerville"/>
+          <w:sz w:val="20"/>
+          <w:szCs w:val="20"/>
+          <w:lang w:val="en-GB"/>
+        </w:rPr>
+        <w:t>“The Labor Market for Directors and External</w:t>
+      </w:r>
+      <w:r>
+        <w:rPr>
+          <w:rFonts w:ascii="Baskerville" w:hAnsi="Baskerville"/>
+          <w:sz w:val="20"/>
+          <w:szCs w:val="20"/>
+          <w:lang w:val="en-GB"/>
+        </w:rPr>
+        <w:t>ities in Corporate Governance”</w:t>
+      </w:r>
+      <w:r>
+        <w:rPr>
+          <w:rFonts w:ascii="Baskerville" w:hAnsi="Baskerville"/>
+          <w:sz w:val="20"/>
+          <w:szCs w:val="20"/>
+          <w:lang w:val="en-GB"/>
+        </w:rPr>
+        <w:t xml:space="preserve"> </w:t>
+      </w:r>
+      <w:r>
+        <w:rPr>
+          <w:rFonts w:ascii="Baskerville" w:hAnsi="Baskerville"/>
+          <w:sz w:val="20"/>
+          <w:szCs w:val="20"/>
+          <w:lang w:val="en-GB"/>
+        </w:rPr>
+        <w:t xml:space="preserve">by </w:t>
+      </w:r>
+      <w:r>
+        <w:rPr>
+          <w:rFonts w:ascii="Baskerville" w:hAnsi="Baskerville"/>
+          <w:sz w:val="20"/>
+          <w:szCs w:val="20"/>
+          <w:lang w:val="en-GB"/>
+        </w:rPr>
+        <w:t>D. Levit and N. Malenko</w:t>
+      </w:r>
+    </w:p>
+    <w:p>
+      <w:pPr>
+        <w:ind w:right="182"/>
+        <w:rPr>
+          <w:rFonts w:ascii="Baskerville" w:hAnsi="Baskerville"/>
+          <w:sz w:val="20"/>
+          <w:szCs w:val="20"/>
+          <w:lang w:val="en-GB"/>
+        </w:rPr>
+      </w:pPr>
+      <w:r>
+        <w:rPr>
+          <w:rFonts w:ascii="Baskerville" w:hAnsi="Baskerville"/>
+          <w:sz w:val="20"/>
+          <w:szCs w:val="20"/>
+          <w:lang w:val="en-GB"/>
+        </w:rPr>
+        <w:t>“</w:t>
+      </w:r>
+      <w:r>
+        <w:rPr>
+          <w:rFonts w:ascii="Baskerville" w:hAnsi="Baskerville"/>
+          <w:sz w:val="20"/>
+          <w:szCs w:val="20"/>
+          <w:lang w:val="en-GB"/>
+        </w:rPr>
+        <w:t>Cultural Proximity and The Processing Of Financial Information</w:t>
+      </w:r>
+      <w:r>
+        <w:rPr>
+          <w:rFonts w:ascii="Baskerville" w:hAnsi="Baskerville"/>
+          <w:sz w:val="20"/>
+          <w:szCs w:val="20"/>
+          <w:lang w:val="en-GB"/>
+        </w:rPr>
+        <w:t>” by</w:t>
+      </w:r>
+      <w:r>
+        <w:rPr>
+          <w:rFonts w:ascii="Baskerville" w:hAnsi="Baskerville"/>
+          <w:sz w:val="20"/>
+          <w:szCs w:val="20"/>
+          <w:lang w:val="en-GB"/>
+        </w:rPr>
+        <w:t xml:space="preserve"> </w:t>
+      </w:r>
+      <w:r>
+        <w:rPr>
+          <w:rFonts w:ascii="Baskerville" w:hAnsi="Baskerville"/>
+          <w:sz w:val="20"/>
+          <w:szCs w:val="20"/>
+          <w:lang w:val="en-GB"/>
+        </w:rPr>
+        <w:t>Qianqian Du</w:t>
       </w:r>
       <w:r>
         <w:rPr>
@@ -3097,27 +3955,213 @@
           <w:szCs w:val="20"/>
           <w:lang w:val="en-GB"/>
         </w:rPr>
-        <w:t xml:space="preserve"> Vanderbilt University (</w:t>
-      </w:r>
-      <w:proofErr w:type="spellStart"/>
-      <w:r>
-        <w:rPr>
-          <w:rFonts w:ascii="Baskerville" w:hAnsi="Baskerville"/>
-          <w:sz w:val="20"/>
-          <w:szCs w:val="20"/>
-          <w:lang w:val="en-GB"/>
-        </w:rPr>
-        <w:t>Labor</w:t>
-      </w:r>
-      <w:proofErr w:type="spellEnd"/>
-      <w:r>
-        <w:rPr>
-          <w:rFonts w:ascii="Baskerville" w:hAnsi="Baskerville"/>
-          <w:sz w:val="20"/>
-          <w:szCs w:val="20"/>
-          <w:lang w:val="en-GB"/>
-        </w:rPr>
-        <w:t xml:space="preserve"> and Finance Group)</w:t>
+        <w:t xml:space="preserve"> Frank Yu</w:t>
+      </w:r>
+      <w:r>
+        <w:rPr>
+          <w:rFonts w:ascii="Baskerville" w:hAnsi="Baskerville"/>
+          <w:sz w:val="20"/>
+          <w:szCs w:val="20"/>
+          <w:lang w:val="en-GB"/>
+        </w:rPr>
+        <w:t>, Xiaoyun Yu</w:t>
+      </w:r>
+    </w:p>
+    <w:p>
+      <w:pPr>
+        <w:ind w:right="182"/>
+        <w:rPr>
+          <w:rFonts w:ascii="Baskerville" w:hAnsi="Baskerville"/>
+          <w:sz w:val="20"/>
+          <w:szCs w:val="20"/>
+          <w:lang w:val="en-GB"/>
+        </w:rPr>
+      </w:pPr>
+      <w:r>
+        <w:rPr>
+          <w:rFonts w:ascii="Baskerville" w:hAnsi="Baskerville"/>
+          <w:sz w:val="20"/>
+          <w:szCs w:val="20"/>
+          <w:lang w:val="en-GB"/>
+        </w:rPr>
+        <w:t>“Hedge Fund Activism: Do They Take Cues From Institutional Exit?” by Nick Gantchev and Pab Jotikasthira</w:t>
+      </w:r>
+    </w:p>
+    <w:p>
+      <w:pPr>
+        <w:ind w:right="182"/>
+        <w:rPr>
+          <w:rFonts w:ascii="Baskerville" w:hAnsi="Baskerville"/>
+          <w:b/>
+          <w:sz w:val="20"/>
+          <w:szCs w:val="20"/>
+          <w:lang w:val="en-GB"/>
+        </w:rPr>
+      </w:pPr>
+    </w:p>
+    <w:p>
+      <w:pPr>
+        <w:ind w:right="182"/>
+        <w:rPr>
+          <w:rFonts w:ascii="Baskerville" w:hAnsi="Baskerville"/>
+          <w:b/>
+          <w:sz w:val="20"/>
+          <w:szCs w:val="20"/>
+          <w:lang w:val="en-GB"/>
+        </w:rPr>
+      </w:pPr>
+      <w:r>
+        <w:rPr>
+          <w:rFonts w:ascii="Baskerville" w:hAnsi="Baskerville"/>
+          <w:b/>
+          <w:sz w:val="20"/>
+          <w:szCs w:val="20"/>
+          <w:lang w:val="en-GB"/>
+        </w:rPr>
+        <w:t xml:space="preserve">Referee </w:t>
+      </w:r>
+      <w:r>
+        <w:rPr>
+          <w:rFonts w:ascii="Baskerville" w:hAnsi="Baskerville"/>
+          <w:b/>
+          <w:sz w:val="20"/>
+          <w:szCs w:val="20"/>
+          <w:lang w:val="en-GB"/>
+        </w:rPr>
+        <w:t>Work</w:t>
+      </w:r>
+    </w:p>
+    <w:p>
+      <w:pPr>
+        <w:ind w:right="182"/>
+        <w:rPr>
+          <w:rFonts w:ascii="Baskerville" w:hAnsi="Baskerville"/>
+          <w:b/>
+          <w:sz w:val="20"/>
+          <w:szCs w:val="20"/>
+          <w:lang w:val="en-GB"/>
+        </w:rPr>
+      </w:pPr>
+    </w:p>
+    <w:p>
+      <w:pPr>
+        <w:ind w:right="182"/>
+        <w:rPr>
+          <w:rFonts w:ascii="Baskerville" w:hAnsi="Baskerville"/>
+          <w:sz w:val="20"/>
+          <w:szCs w:val="20"/>
+          <w:lang w:val="en-GB"/>
+        </w:rPr>
+      </w:pPr>
+      <w:r>
+        <w:rPr>
+          <w:rFonts w:ascii="Baskerville" w:hAnsi="Baskerville"/>
+          <w:sz w:val="20"/>
+          <w:szCs w:val="20"/>
+          <w:lang w:val="en-GB"/>
+        </w:rPr>
+        <w:t>Journal of Finance, Review of Financial Studies</w:t>
+      </w:r>
+      <w:r>
+        <w:rPr>
+          <w:rFonts w:ascii="Baskerville" w:hAnsi="Baskerville"/>
+          <w:sz w:val="20"/>
+          <w:szCs w:val="20"/>
+          <w:lang w:val="en-GB"/>
+        </w:rPr>
+        <w:t>, Econometrica</w:t>
+      </w:r>
+      <w:r>
+        <w:rPr>
+          <w:rFonts w:ascii="Baskerville" w:hAnsi="Baskerville"/>
+          <w:sz w:val="20"/>
+          <w:szCs w:val="20"/>
+          <w:lang w:val="en-GB"/>
+        </w:rPr>
+        <w:t xml:space="preserve">, </w:t>
+      </w:r>
+      <w:r>
+        <w:rPr>
+          <w:rFonts w:ascii="Baskerville" w:hAnsi="Baskerville"/>
+          <w:sz w:val="20"/>
+          <w:szCs w:val="20"/>
+          <w:lang w:val="en-GB"/>
+        </w:rPr>
+        <w:t xml:space="preserve">American Economic Review, Theoretical Economics, Games and Economics Behavior, </w:t>
+      </w:r>
+      <w:r>
+        <w:rPr>
+          <w:rFonts w:ascii="Baskerville" w:hAnsi="Baskerville"/>
+          <w:sz w:val="20"/>
+          <w:szCs w:val="20"/>
+          <w:lang w:val="en-GB"/>
+        </w:rPr>
+        <w:t>Management Science, Journal of Financial and Quantitative Analysis, Journal of Banking and Finance</w:t>
+      </w:r>
+    </w:p>
+    <w:p>
+      <w:pPr>
+        <w:ind w:right="182"/>
+        <w:rPr>
+          <w:rFonts w:ascii="Baskerville" w:hAnsi="Baskerville"/>
+          <w:sz w:val="20"/>
+          <w:szCs w:val="20"/>
+          <w:lang w:val="en-GB"/>
+        </w:rPr>
+      </w:pPr>
+    </w:p>
+    <w:p>
+      <w:pPr>
+        <w:ind w:right="182"/>
+        <w:rPr>
+          <w:rFonts w:ascii="Baskerville" w:hAnsi="Baskerville"/>
+          <w:b/>
+          <w:sz w:val="20"/>
+          <w:szCs w:val="20"/>
+          <w:lang w:val="en-GB"/>
+        </w:rPr>
+      </w:pPr>
+      <w:r>
+        <w:rPr>
+          <w:rFonts w:ascii="Baskerville" w:hAnsi="Baskerville"/>
+          <w:b/>
+          <w:sz w:val="20"/>
+          <w:szCs w:val="20"/>
+          <w:lang w:val="en-GB"/>
+        </w:rPr>
+        <w:t>Conference Organizer/Program Committee Member</w:t>
+      </w:r>
+    </w:p>
+    <w:p>
+      <w:pPr>
+        <w:ind w:right="182"/>
+        <w:rPr>
+          <w:rFonts w:ascii="Baskerville" w:hAnsi="Baskerville"/>
+          <w:b/>
+          <w:sz w:val="20"/>
+          <w:szCs w:val="20"/>
+          <w:lang w:val="en-GB"/>
+        </w:rPr>
+      </w:pPr>
+    </w:p>
+    <w:p>
+      <w:pPr>
+        <w:ind w:right="182"/>
+        <w:rPr>
+          <w:rFonts w:ascii="Baskerville" w:hAnsi="Baskerville"/>
+          <w:sz w:val="20"/>
+          <w:szCs w:val="20"/>
+          <w:lang w:val="en-GB"/>
+        </w:rPr>
+      </w:pPr>
+      <w:r>
+        <w:rPr>
+          <w:rFonts w:ascii="Baskerville" w:hAnsi="Baskerville"/>
+          <w:sz w:val="20"/>
+          <w:szCs w:val="20"/>
+          <w:lang w:val="en-GB"/>
+        </w:rPr>
+        <w:t>European Finance Association, Colorado Finance Summit, Olin Corporate Finance Conference</w:t>
       </w:r>
       <w:r>
         <w:rPr>
@@ -3135,20 +4179,43 @@
           <w:szCs w:val="20"/>
           <w:lang w:val="en-GB"/>
         </w:rPr>
-        <w:t xml:space="preserve"> Toulouse School of Economics</w:t>
-      </w:r>
-    </w:p>
-    <w:p>
-      <w:pPr>
-        <w:ind w:right="182"/>
-        <w:rPr>
-          <w:rFonts w:ascii="Baskerville" w:hAnsi="Baskerville"/>
-          <w:sz w:val="20"/>
-          <w:szCs w:val="20"/>
-          <w:lang w:val="en-GB"/>
-        </w:rPr>
-      </w:pPr>
-      <w:r>
+        <w:t xml:space="preserve"> Financial Management Association</w:t>
+      </w:r>
+      <w:bookmarkStart w:id="0" w:name="_GoBack"/>
+      <w:bookmarkEnd w:id="0"/>
+      <w:r>
+        <w:rPr>
+          <w:rFonts w:ascii="Baskerville" w:hAnsi="Baskerville"/>
+          <w:sz w:val="20"/>
+          <w:szCs w:val="20"/>
+          <w:lang w:val="en-GB"/>
+        </w:rPr>
+        <w:t>,</w:t>
+      </w:r>
+      <w:r>
+        <w:rPr>
+          <w:rFonts w:ascii="Baskerville" w:hAnsi="Baskerville"/>
+          <w:sz w:val="20"/>
+          <w:szCs w:val="20"/>
+          <w:lang w:val="en-GB"/>
+        </w:rPr>
+        <w:t xml:space="preserve"> Finance Theory Group Imperial 2016</w:t>
+      </w:r>
+    </w:p>
+    <w:p>
+      <w:pPr>
+        <w:ind w:right="182"/>
+        <w:rPr>
+          <w:rFonts w:ascii="Baskerville" w:hAnsi="Baskerville"/>
+          <w:sz w:val="20"/>
+          <w:szCs w:val="20"/>
+          <w:lang w:val="en-GB"/>
+        </w:rPr>
+      </w:pPr>
+    </w:p>
+    <w:p>
+      <w:pPr>
+        <w:ind w:right="182"/>
         <w:rPr>
           <w:rFonts w:ascii="Baskerville" w:hAnsi="Baskerville"/>
           <w:b/>
@@ -3156,287 +4223,6 @@
           <w:szCs w:val="20"/>
           <w:lang w:val="en-GB"/>
         </w:rPr>
-        <w:t>2014</w:t>
-      </w:r>
-      <w:r>
-        <w:rPr>
-          <w:rFonts w:ascii="Baskerville" w:hAnsi="Baskerville"/>
-          <w:sz w:val="20"/>
-          <w:szCs w:val="20"/>
-          <w:lang w:val="en-GB"/>
-        </w:rPr>
-        <w:t xml:space="preserve"> </w:t>
-      </w:r>
-    </w:p>
-    <w:p>
-      <w:pPr>
-        <w:ind w:right="182"/>
-        <w:rPr>
-          <w:rFonts w:ascii="Baskerville" w:hAnsi="Baskerville"/>
-          <w:sz w:val="20"/>
-          <w:szCs w:val="20"/>
-          <w:lang w:val="en-GB"/>
-        </w:rPr>
-      </w:pPr>
-      <w:r>
-        <w:rPr>
-          <w:rFonts w:ascii="Baskerville" w:hAnsi="Baskerville"/>
-          <w:sz w:val="20"/>
-          <w:szCs w:val="20"/>
-          <w:lang w:val="en-GB"/>
-        </w:rPr>
-        <w:t>P</w:t>
-      </w:r>
-      <w:r>
-        <w:rPr>
-          <w:rFonts w:ascii="Baskerville" w:hAnsi="Baskerville"/>
-          <w:sz w:val="20"/>
-          <w:szCs w:val="20"/>
-          <w:lang w:val="en-GB"/>
-        </w:rPr>
-        <w:t>aul Wo</w:t>
-      </w:r>
-      <w:r>
-        <w:rPr>
-          <w:rFonts w:ascii="Baskerville" w:hAnsi="Baskerville"/>
-          <w:sz w:val="20"/>
-          <w:szCs w:val="20"/>
-          <w:lang w:val="en-GB"/>
-        </w:rPr>
-        <w:t>o</w:t>
-      </w:r>
-      <w:r>
-        <w:rPr>
-          <w:rFonts w:ascii="Baskerville" w:hAnsi="Baskerville"/>
-          <w:sz w:val="20"/>
-          <w:szCs w:val="20"/>
-          <w:lang w:val="en-GB"/>
-        </w:rPr>
-        <w:t>lley Conference</w:t>
-      </w:r>
-      <w:r>
-        <w:rPr>
-          <w:rFonts w:ascii="Baskerville" w:hAnsi="Baskerville"/>
-          <w:sz w:val="20"/>
-          <w:szCs w:val="20"/>
-          <w:lang w:val="en-GB"/>
-        </w:rPr>
-        <w:t xml:space="preserve"> (Sydney), </w:t>
-      </w:r>
-      <w:r>
-        <w:rPr>
-          <w:rFonts w:ascii="Baskerville" w:hAnsi="Baskerville"/>
-          <w:sz w:val="20"/>
-          <w:szCs w:val="20"/>
-          <w:lang w:val="en-GB"/>
-        </w:rPr>
-        <w:t xml:space="preserve">European </w:t>
-      </w:r>
-      <w:r>
-        <w:rPr>
-          <w:rFonts w:ascii="Baskerville" w:hAnsi="Baskerville"/>
-          <w:sz w:val="20"/>
-          <w:szCs w:val="20"/>
-          <w:lang w:val="en-GB"/>
-        </w:rPr>
-        <w:t>Economic</w:t>
-      </w:r>
-      <w:r>
-        <w:rPr>
-          <w:rFonts w:ascii="Baskerville" w:hAnsi="Baskerville"/>
-          <w:sz w:val="20"/>
-          <w:szCs w:val="20"/>
-          <w:lang w:val="en-GB"/>
-        </w:rPr>
-        <w:t xml:space="preserve"> Associ</w:t>
-      </w:r>
-      <w:r>
-        <w:rPr>
-          <w:rFonts w:ascii="Baskerville" w:hAnsi="Baskerville"/>
-          <w:sz w:val="20"/>
-          <w:szCs w:val="20"/>
-          <w:lang w:val="en-GB"/>
-        </w:rPr>
-        <w:t>ation</w:t>
-      </w:r>
-      <w:r>
-        <w:rPr>
-          <w:rFonts w:ascii="Baskerville" w:hAnsi="Baskerville"/>
-          <w:sz w:val="20"/>
-          <w:szCs w:val="20"/>
-          <w:lang w:val="en-GB"/>
-        </w:rPr>
-        <w:t xml:space="preserve"> (Toulouse)</w:t>
-      </w:r>
-      <w:r>
-        <w:rPr>
-          <w:rFonts w:ascii="Baskerville" w:hAnsi="Baskerville"/>
-          <w:sz w:val="20"/>
-          <w:szCs w:val="20"/>
-          <w:lang w:val="en-GB"/>
-        </w:rPr>
-        <w:t>*</w:t>
-      </w:r>
-      <w:r>
-        <w:rPr>
-          <w:rFonts w:ascii="Baskerville" w:hAnsi="Baskerville"/>
-          <w:sz w:val="20"/>
-          <w:szCs w:val="20"/>
-          <w:lang w:val="en-GB"/>
-        </w:rPr>
-        <w:t xml:space="preserve">, </w:t>
-      </w:r>
-      <w:r>
-        <w:rPr>
-          <w:rFonts w:ascii="Baskerville" w:hAnsi="Baskerville"/>
-          <w:sz w:val="20"/>
-          <w:szCs w:val="20"/>
-          <w:lang w:val="en-GB"/>
-        </w:rPr>
-        <w:t xml:space="preserve">NBER Summer Institute </w:t>
-      </w:r>
-      <w:proofErr w:type="gramStart"/>
-      <w:r>
-        <w:rPr>
-          <w:rFonts w:ascii="Baskerville" w:hAnsi="Baskerville"/>
-          <w:sz w:val="20"/>
-          <w:szCs w:val="20"/>
-          <w:lang w:val="en-GB"/>
-        </w:rPr>
-        <w:t>The</w:t>
-      </w:r>
-      <w:proofErr w:type="gramEnd"/>
-      <w:r>
-        <w:rPr>
-          <w:rFonts w:ascii="Baskerville" w:hAnsi="Baskerville"/>
-          <w:sz w:val="20"/>
-          <w:szCs w:val="20"/>
-          <w:lang w:val="en-GB"/>
-        </w:rPr>
-        <w:t xml:space="preserve"> Economics of Cr</w:t>
-      </w:r>
-      <w:r>
-        <w:rPr>
-          <w:rFonts w:ascii="Baskerville" w:hAnsi="Baskerville"/>
-          <w:sz w:val="20"/>
-          <w:szCs w:val="20"/>
-          <w:lang w:val="en-GB"/>
-        </w:rPr>
-        <w:t>edit Ratings (Boston)</w:t>
-      </w:r>
-      <w:r>
-        <w:rPr>
-          <w:rFonts w:ascii="Baskerville" w:hAnsi="Baskerville"/>
-          <w:sz w:val="20"/>
-          <w:szCs w:val="20"/>
-          <w:lang w:val="en-GB"/>
-        </w:rPr>
-        <w:t>*</w:t>
-      </w:r>
-      <w:r>
-        <w:rPr>
-          <w:rFonts w:ascii="Baskerville" w:hAnsi="Baskerville"/>
-          <w:sz w:val="20"/>
-          <w:szCs w:val="20"/>
-          <w:lang w:val="en-GB"/>
-        </w:rPr>
-        <w:t xml:space="preserve">, </w:t>
-      </w:r>
-      <w:r>
-        <w:rPr>
-          <w:rFonts w:ascii="Baskerville" w:hAnsi="Baskerville"/>
-          <w:sz w:val="20"/>
-          <w:szCs w:val="20"/>
-          <w:lang w:val="en-GB"/>
-        </w:rPr>
-        <w:t>The Financial Intermediation Research Society (</w:t>
-      </w:r>
-      <w:r>
-        <w:rPr>
-          <w:rFonts w:ascii="Baskerville" w:hAnsi="Baskerville"/>
-          <w:sz w:val="20"/>
-          <w:szCs w:val="20"/>
-          <w:lang w:val="en-GB"/>
-        </w:rPr>
-        <w:t>Quebec City</w:t>
-      </w:r>
-      <w:r>
-        <w:rPr>
-          <w:rFonts w:ascii="Baskerville" w:hAnsi="Baskerville"/>
-          <w:sz w:val="20"/>
-          <w:szCs w:val="20"/>
-          <w:lang w:val="en-GB"/>
-        </w:rPr>
-        <w:t>)</w:t>
-      </w:r>
-      <w:r>
-        <w:rPr>
-          <w:rFonts w:ascii="Baskerville" w:hAnsi="Baskerville"/>
-          <w:sz w:val="20"/>
-          <w:szCs w:val="20"/>
-          <w:lang w:val="en-GB"/>
-        </w:rPr>
-        <w:t>, UNC Kenan-Flag</w:t>
-      </w:r>
-      <w:r>
-        <w:rPr>
-          <w:rFonts w:ascii="Baskerville" w:hAnsi="Baskerville"/>
-          <w:sz w:val="20"/>
-          <w:szCs w:val="20"/>
-          <w:lang w:val="en-GB"/>
-        </w:rPr>
-        <w:t>ler, University of Rome</w:t>
-      </w:r>
-      <w:r>
-        <w:rPr>
-          <w:rFonts w:ascii="Baskerville" w:hAnsi="Baskerville"/>
-          <w:sz w:val="20"/>
-          <w:szCs w:val="20"/>
-          <w:lang w:val="en-GB"/>
-        </w:rPr>
-        <w:t xml:space="preserve"> Tor </w:t>
-      </w:r>
-      <w:proofErr w:type="spellStart"/>
-      <w:r>
-        <w:rPr>
-          <w:rFonts w:ascii="Baskerville" w:hAnsi="Baskerville"/>
-          <w:sz w:val="20"/>
-          <w:szCs w:val="20"/>
-          <w:lang w:val="en-GB"/>
-        </w:rPr>
-        <w:t>Vergata</w:t>
-      </w:r>
-      <w:proofErr w:type="spellEnd"/>
-      <w:r>
-        <w:rPr>
-          <w:rFonts w:ascii="Baskerville" w:hAnsi="Baskerville"/>
-          <w:sz w:val="20"/>
-          <w:szCs w:val="20"/>
-          <w:lang w:val="en-GB"/>
-        </w:rPr>
-        <w:t xml:space="preserve">, Bank of England, St Louis Fed </w:t>
-      </w:r>
-    </w:p>
-    <w:p>
-      <w:pPr>
-        <w:ind w:right="182"/>
-        <w:rPr>
-          <w:rFonts w:ascii="Baskerville" w:hAnsi="Baskerville"/>
-          <w:sz w:val="20"/>
-          <w:szCs w:val="20"/>
-          <w:lang w:val="en-GB"/>
-        </w:rPr>
-      </w:pPr>
-    </w:p>
-    <w:p>
-      <w:pPr>
-        <w:ind w:right="182"/>
-        <w:rPr>
-          <w:rFonts w:ascii="Baskerville" w:hAnsi="Baskerville"/>
-          <w:sz w:val="20"/>
-          <w:szCs w:val="20"/>
-          <w:lang w:val="en-GB"/>
-        </w:rPr>
       </w:pPr>
       <w:r>
         <w:rPr>
@@ -3446,248 +4232,8 @@
           <w:szCs w:val="20"/>
           <w:lang w:val="en-GB"/>
         </w:rPr>
-        <w:t>2013</w:t>
-      </w:r>
-      <w:r>
-        <w:rPr>
-          <w:rFonts w:ascii="Baskerville" w:hAnsi="Baskerville"/>
-          <w:sz w:val="20"/>
-          <w:szCs w:val="20"/>
-          <w:lang w:val="en-GB"/>
-        </w:rPr>
-        <w:t xml:space="preserve"> </w:t>
-      </w:r>
-    </w:p>
-    <w:p>
-      <w:pPr>
-        <w:ind w:right="182"/>
-        <w:rPr>
-          <w:rFonts w:ascii="Baskerville" w:hAnsi="Baskerville"/>
-          <w:sz w:val="20"/>
-          <w:szCs w:val="20"/>
-          <w:lang w:val="en-GB"/>
-        </w:rPr>
-      </w:pPr>
-      <w:r>
-        <w:rPr>
-          <w:rFonts w:ascii="Baskerville" w:hAnsi="Baskerville"/>
-          <w:sz w:val="20"/>
-          <w:szCs w:val="20"/>
-          <w:lang w:val="en-GB"/>
-        </w:rPr>
-        <w:t>European Finance Associ</w:t>
-      </w:r>
-      <w:r>
-        <w:rPr>
-          <w:rFonts w:ascii="Baskerville" w:hAnsi="Baskerville"/>
-          <w:sz w:val="20"/>
-          <w:szCs w:val="20"/>
-          <w:lang w:val="en-GB"/>
-        </w:rPr>
-        <w:t>ation (Cambridge)</w:t>
-      </w:r>
-      <w:r>
-        <w:rPr>
-          <w:rFonts w:ascii="Baskerville" w:hAnsi="Baskerville"/>
-          <w:sz w:val="20"/>
-          <w:szCs w:val="20"/>
-          <w:lang w:val="en-GB"/>
-        </w:rPr>
-        <w:t>*</w:t>
-      </w:r>
-      <w:r>
-        <w:rPr>
-          <w:rFonts w:ascii="Baskerville" w:hAnsi="Baskerville"/>
-          <w:sz w:val="20"/>
-          <w:szCs w:val="20"/>
-          <w:lang w:val="en-GB"/>
-        </w:rPr>
-        <w:t xml:space="preserve">, </w:t>
-      </w:r>
-      <w:r>
-        <w:rPr>
-          <w:rFonts w:ascii="Baskerville" w:hAnsi="Baskerville"/>
-          <w:sz w:val="20"/>
-          <w:szCs w:val="20"/>
-          <w:lang w:val="en-GB"/>
-        </w:rPr>
-        <w:t>The Financial Intermediation Research Society (Dubrovnik)</w:t>
-      </w:r>
-      <w:r>
-        <w:rPr>
-          <w:rFonts w:ascii="Baskerville" w:hAnsi="Baskerville"/>
-          <w:sz w:val="20"/>
-          <w:szCs w:val="20"/>
-          <w:lang w:val="en-GB"/>
-        </w:rPr>
-        <w:t>, B</w:t>
-      </w:r>
-      <w:r>
-        <w:rPr>
-          <w:rFonts w:ascii="Baskerville" w:hAnsi="Baskerville"/>
-          <w:sz w:val="20"/>
-          <w:szCs w:val="20"/>
-          <w:lang w:val="en-GB"/>
-        </w:rPr>
-        <w:t>occoni University</w:t>
-      </w:r>
-      <w:r>
-        <w:rPr>
-          <w:rFonts w:ascii="Baskerville" w:hAnsi="Baskerville"/>
-          <w:sz w:val="20"/>
-          <w:szCs w:val="20"/>
-          <w:lang w:val="en-GB"/>
-        </w:rPr>
-        <w:t xml:space="preserve">, EIEF, </w:t>
-      </w:r>
-      <w:r>
-        <w:rPr>
-          <w:rFonts w:ascii="Baskerville" w:hAnsi="Baskerville"/>
-          <w:sz w:val="20"/>
-          <w:szCs w:val="20"/>
-          <w:lang w:val="en-GB"/>
-        </w:rPr>
-        <w:t>Washington University in St. Louis</w:t>
-      </w:r>
-      <w:r>
-        <w:rPr>
-          <w:rFonts w:ascii="Baskerville" w:hAnsi="Baskerville"/>
-          <w:sz w:val="20"/>
-          <w:szCs w:val="20"/>
-          <w:lang w:val="en-GB"/>
-        </w:rPr>
-        <w:t xml:space="preserve">, Amsterdam Business School, HEC Paris, </w:t>
-      </w:r>
-      <w:r>
-        <w:rPr>
-          <w:rFonts w:ascii="Baskerville" w:hAnsi="Baskerville"/>
-          <w:sz w:val="20"/>
-          <w:szCs w:val="20"/>
-          <w:lang w:val="en-GB"/>
-        </w:rPr>
-        <w:t xml:space="preserve">Federal </w:t>
-      </w:r>
-      <w:r>
-        <w:rPr>
-          <w:rFonts w:ascii="Baskerville" w:hAnsi="Baskerville"/>
-          <w:sz w:val="20"/>
-          <w:szCs w:val="20"/>
-          <w:lang w:val="en-GB"/>
-        </w:rPr>
-        <w:t>Reserve Board of Governors, UBC</w:t>
-      </w:r>
-      <w:r>
-        <w:rPr>
-          <w:rFonts w:ascii="Baskerville" w:hAnsi="Baskerville"/>
-          <w:sz w:val="20"/>
-          <w:szCs w:val="20"/>
-          <w:lang w:val="en-GB"/>
-        </w:rPr>
-        <w:t xml:space="preserve"> Sauder</w:t>
-      </w:r>
-      <w:r>
-        <w:rPr>
-          <w:rFonts w:ascii="Baskerville" w:hAnsi="Baskerville"/>
-          <w:sz w:val="20"/>
-          <w:szCs w:val="20"/>
-          <w:lang w:val="en-GB"/>
-        </w:rPr>
-        <w:t>, University of Mary</w:t>
-      </w:r>
-      <w:r>
-        <w:rPr>
-          <w:rFonts w:ascii="Baskerville" w:hAnsi="Baskerville"/>
-          <w:sz w:val="20"/>
-          <w:szCs w:val="20"/>
-          <w:lang w:val="en-GB"/>
-        </w:rPr>
-        <w:t>land</w:t>
-      </w:r>
-      <w:r>
-        <w:rPr>
-          <w:rFonts w:ascii="Baskerville" w:hAnsi="Baskerville"/>
-          <w:sz w:val="20"/>
-          <w:szCs w:val="20"/>
-          <w:lang w:val="en-GB"/>
-        </w:rPr>
-        <w:t xml:space="preserve"> (RH Smith)</w:t>
-      </w:r>
-      <w:r>
-        <w:rPr>
-          <w:rFonts w:ascii="Baskerville" w:hAnsi="Baskerville"/>
-          <w:sz w:val="20"/>
-          <w:szCs w:val="20"/>
-          <w:lang w:val="en-GB"/>
-        </w:rPr>
-        <w:t xml:space="preserve">, Stockholm School of Business, University of Warwick, Arizona </w:t>
-      </w:r>
-      <w:proofErr w:type="spellStart"/>
-      <w:r>
-        <w:rPr>
-          <w:rFonts w:ascii="Baskerville" w:hAnsi="Baskerville"/>
-          <w:sz w:val="20"/>
-          <w:szCs w:val="20"/>
-          <w:lang w:val="en-GB"/>
-        </w:rPr>
-        <w:t>Sate</w:t>
-      </w:r>
-      <w:proofErr w:type="spellEnd"/>
-      <w:r>
-        <w:rPr>
-          <w:rFonts w:ascii="Baskerville" w:hAnsi="Baskerville"/>
-          <w:sz w:val="20"/>
-          <w:szCs w:val="20"/>
-          <w:lang w:val="en-GB"/>
-        </w:rPr>
-        <w:t xml:space="preserve"> University, University of Michigan</w:t>
-      </w:r>
-      <w:r>
-        <w:rPr>
-          <w:rFonts w:ascii="Baskerville" w:hAnsi="Baskerville"/>
-          <w:sz w:val="20"/>
-          <w:szCs w:val="20"/>
-          <w:lang w:val="en-GB"/>
-        </w:rPr>
-        <w:t xml:space="preserve"> (Ross)</w:t>
-      </w:r>
-      <w:r>
-        <w:rPr>
-          <w:rFonts w:ascii="Baskerville" w:hAnsi="Baskerville"/>
-          <w:sz w:val="20"/>
-          <w:szCs w:val="20"/>
-          <w:lang w:val="en-GB"/>
-        </w:rPr>
-        <w:t xml:space="preserve">, </w:t>
-      </w:r>
-      <w:r>
-        <w:rPr>
-          <w:rFonts w:ascii="Baskerville" w:hAnsi="Baskerville"/>
-          <w:sz w:val="20"/>
-          <w:szCs w:val="20"/>
-          <w:lang w:val="en-GB"/>
-        </w:rPr>
-        <w:t>Wharton Business School</w:t>
-      </w:r>
-      <w:r>
-        <w:rPr>
-          <w:rFonts w:ascii="Baskerville" w:hAnsi="Baskerville"/>
-          <w:sz w:val="20"/>
-          <w:szCs w:val="20"/>
-          <w:lang w:val="en-GB"/>
-        </w:rPr>
-        <w:t xml:space="preserve"> </w:t>
-      </w:r>
-    </w:p>
-    <w:p>
-      <w:pPr>
-        <w:ind w:right="182"/>
-        <w:rPr>
-          <w:rFonts w:ascii="Baskerville" w:hAnsi="Baskerville"/>
-          <w:sz w:val="20"/>
-          <w:szCs w:val="20"/>
-          <w:lang w:val="en-GB"/>
-        </w:rPr>
-      </w:pPr>
+        <w:t>Other Affiliations</w:t>
+      </w:r>
     </w:p>
     <w:p>
       <w:pPr>
@@ -3700,1274 +4246,25 @@
           <w:lang w:val="en-GB"/>
         </w:rPr>
       </w:pPr>
-      <w:r>
-        <w:rPr>
-          <w:rFonts w:ascii="Baskerville" w:hAnsi="Baskerville"/>
-          <w:b/>
-          <w:sz w:val="20"/>
-          <w:szCs w:val="20"/>
-          <w:lang w:val="en-GB"/>
-        </w:rPr>
-        <w:t>Discussions</w:t>
-      </w:r>
-    </w:p>
-    <w:p>
-      <w:pPr>
-        <w:ind w:right="182"/>
-        <w:rPr>
-          <w:rFonts w:ascii="Baskerville" w:hAnsi="Baskerville"/>
-          <w:b/>
-          <w:sz w:val="20"/>
-          <w:szCs w:val="20"/>
-          <w:lang w:val="en-GB"/>
-        </w:rPr>
-      </w:pPr>
-    </w:p>
-    <w:p>
-      <w:pPr>
-        <w:ind w:right="182"/>
-        <w:rPr>
-          <w:rFonts w:ascii="Baskerville" w:hAnsi="Baskerville"/>
-          <w:sz w:val="20"/>
-          <w:szCs w:val="20"/>
-          <w:lang w:val="en-GB"/>
-        </w:rPr>
-      </w:pPr>
-      <w:r>
-        <w:rPr>
-          <w:rFonts w:ascii="Baskerville" w:hAnsi="Baskerville"/>
-          <w:sz w:val="20"/>
-          <w:szCs w:val="20"/>
-          <w:lang w:val="en-GB"/>
-        </w:rPr>
-        <w:t>“</w:t>
-      </w:r>
-      <w:r>
-        <w:rPr>
-          <w:rFonts w:ascii="Baskerville" w:hAnsi="Baskerville"/>
-          <w:sz w:val="20"/>
-          <w:szCs w:val="20"/>
-          <w:lang w:val="en-GB"/>
-        </w:rPr>
-        <w:t>Governing Multiple Firms”</w:t>
-      </w:r>
-      <w:r>
-        <w:rPr>
-          <w:rFonts w:ascii="Baskerville" w:hAnsi="Baskerville"/>
-          <w:sz w:val="20"/>
-          <w:szCs w:val="20"/>
-          <w:lang w:val="en-GB"/>
-        </w:rPr>
-        <w:t xml:space="preserve"> by </w:t>
-      </w:r>
-      <w:r>
-        <w:rPr>
-          <w:rFonts w:ascii="Baskerville" w:hAnsi="Baskerville"/>
-          <w:sz w:val="20"/>
-          <w:szCs w:val="20"/>
-          <w:lang w:val="en-GB"/>
-        </w:rPr>
-        <w:t>Alex Edmans</w:t>
-      </w:r>
-      <w:r>
-        <w:rPr>
-          <w:rFonts w:ascii="Baskerville" w:hAnsi="Baskerville"/>
-          <w:sz w:val="20"/>
-          <w:szCs w:val="20"/>
-          <w:lang w:val="en-GB"/>
-        </w:rPr>
-        <w:t xml:space="preserve">, </w:t>
-      </w:r>
-      <w:proofErr w:type="spellStart"/>
-      <w:r>
-        <w:rPr>
-          <w:rFonts w:ascii="Baskerville" w:hAnsi="Baskerville"/>
-          <w:sz w:val="20"/>
-          <w:szCs w:val="20"/>
-          <w:lang w:val="en-GB"/>
-        </w:rPr>
-        <w:t>Doron</w:t>
-      </w:r>
-      <w:proofErr w:type="spellEnd"/>
-      <w:r>
-        <w:rPr>
-          <w:rFonts w:ascii="Baskerville" w:hAnsi="Baskerville"/>
-          <w:sz w:val="20"/>
-          <w:szCs w:val="20"/>
-          <w:lang w:val="en-GB"/>
-        </w:rPr>
-        <w:t xml:space="preserve"> </w:t>
-      </w:r>
-      <w:proofErr w:type="spellStart"/>
-      <w:r>
-        <w:rPr>
-          <w:rFonts w:ascii="Baskerville" w:hAnsi="Baskerville"/>
-          <w:sz w:val="20"/>
-          <w:szCs w:val="20"/>
-          <w:lang w:val="en-GB"/>
-        </w:rPr>
-        <w:t>Levit</w:t>
-      </w:r>
-      <w:proofErr w:type="spellEnd"/>
-      <w:r>
-        <w:rPr>
-          <w:rFonts w:ascii="Baskerville" w:hAnsi="Baskerville"/>
-          <w:sz w:val="20"/>
-          <w:szCs w:val="20"/>
-          <w:lang w:val="en-GB"/>
-        </w:rPr>
-        <w:t>, and</w:t>
-      </w:r>
-      <w:r>
-        <w:rPr>
-          <w:rFonts w:ascii="Baskerville" w:hAnsi="Baskerville"/>
-          <w:sz w:val="20"/>
-          <w:szCs w:val="20"/>
-          <w:lang w:val="en-GB"/>
-        </w:rPr>
-        <w:t xml:space="preserve"> Devin Reilly </w:t>
-      </w:r>
-      <w:r>
-        <w:rPr>
-          <w:rFonts w:ascii="Baskerville" w:hAnsi="Baskerville"/>
-          <w:sz w:val="20"/>
-          <w:szCs w:val="20"/>
-          <w:lang w:val="en-GB"/>
-        </w:rPr>
-        <w:t>(scheduled)</w:t>
-      </w:r>
-    </w:p>
-    <w:p>
-      <w:pPr>
-        <w:ind w:right="182"/>
-        <w:rPr>
-          <w:rFonts w:ascii="Baskerville" w:hAnsi="Baskerville"/>
-          <w:sz w:val="20"/>
-          <w:szCs w:val="20"/>
-          <w:lang w:val="en-GB"/>
-        </w:rPr>
-      </w:pPr>
-      <w:r>
-        <w:rPr>
-          <w:rFonts w:ascii="Baskerville" w:hAnsi="Baskerville"/>
-          <w:sz w:val="20"/>
-          <w:szCs w:val="20"/>
-          <w:lang w:val="en-GB"/>
-        </w:rPr>
-        <w:t>“</w:t>
-      </w:r>
-      <w:r>
-        <w:rPr>
-          <w:rFonts w:ascii="Baskerville" w:hAnsi="Baskerville"/>
-          <w:sz w:val="20"/>
-          <w:szCs w:val="20"/>
-          <w:lang w:val="en-GB"/>
-        </w:rPr>
-        <w:t>Safe Assets and Dangerous Liabilities: How Bank-Level Frictions Explain Bank Seniority</w:t>
-      </w:r>
-      <w:r>
-        <w:rPr>
-          <w:rFonts w:ascii="Baskerville" w:hAnsi="Baskerville"/>
-          <w:sz w:val="20"/>
-          <w:szCs w:val="20"/>
-          <w:lang w:val="en-GB"/>
-        </w:rPr>
-        <w:t>” by</w:t>
-      </w:r>
-      <w:r>
-        <w:rPr>
-          <w:rFonts w:ascii="Baskerville" w:hAnsi="Baskerville"/>
-          <w:sz w:val="20"/>
-          <w:szCs w:val="20"/>
-          <w:lang w:val="en-GB"/>
-        </w:rPr>
-        <w:t xml:space="preserve"> </w:t>
-      </w:r>
-      <w:r>
-        <w:rPr>
-          <w:rFonts w:ascii="Baskerville" w:hAnsi="Baskerville"/>
-          <w:sz w:val="20"/>
-          <w:szCs w:val="20"/>
-          <w:lang w:val="en-GB"/>
-        </w:rPr>
-        <w:t xml:space="preserve">Will </w:t>
-      </w:r>
-      <w:proofErr w:type="spellStart"/>
-      <w:r>
-        <w:rPr>
-          <w:rFonts w:ascii="Baskerville" w:hAnsi="Baskerville"/>
-          <w:sz w:val="20"/>
-          <w:szCs w:val="20"/>
-          <w:lang w:val="en-GB"/>
-        </w:rPr>
-        <w:t>Gorna</w:t>
-      </w:r>
-      <w:r>
-        <w:rPr>
-          <w:rFonts w:ascii="Baskerville" w:hAnsi="Baskerville"/>
-          <w:sz w:val="20"/>
-          <w:szCs w:val="20"/>
-          <w:lang w:val="en-GB"/>
-        </w:rPr>
-        <w:t>ll</w:t>
-      </w:r>
-      <w:proofErr w:type="spellEnd"/>
-    </w:p>
-    <w:p>
-      <w:pPr>
-        <w:ind w:right="182"/>
-        <w:rPr>
-          <w:rFonts w:ascii="Baskerville" w:hAnsi="Baskerville"/>
-          <w:sz w:val="20"/>
-          <w:szCs w:val="20"/>
-          <w:lang w:val="en-GB"/>
-        </w:rPr>
-      </w:pPr>
-      <w:r>
-        <w:rPr>
-          <w:rFonts w:ascii="Baskerville" w:hAnsi="Baskerville"/>
-          <w:sz w:val="20"/>
-          <w:szCs w:val="20"/>
-          <w:lang w:val="en-GB"/>
-        </w:rPr>
-        <w:t xml:space="preserve">“Bailouts, Time Inconsistency, and Optimal </w:t>
-      </w:r>
-      <w:r>
-        <w:rPr>
-          <w:rFonts w:ascii="Baskerville" w:hAnsi="Baskerville"/>
-          <w:sz w:val="20"/>
-          <w:szCs w:val="20"/>
-          <w:lang w:val="en-GB"/>
-        </w:rPr>
-        <w:t>Regulation</w:t>
-      </w:r>
-      <w:r>
-        <w:rPr>
-          <w:rFonts w:ascii="Baskerville" w:hAnsi="Baskerville"/>
-          <w:sz w:val="20"/>
-          <w:szCs w:val="20"/>
-          <w:lang w:val="en-GB"/>
-        </w:rPr>
-        <w:t>: A Macroeconomic View” by V.V. Chari and Patrick J. Kehoe</w:t>
-      </w:r>
-    </w:p>
-    <w:p>
-      <w:pPr>
-        <w:ind w:right="182"/>
-        <w:rPr>
-          <w:rFonts w:ascii="Baskerville" w:hAnsi="Baskerville"/>
-          <w:sz w:val="20"/>
-          <w:szCs w:val="20"/>
-          <w:lang w:val="en-GB"/>
-        </w:rPr>
-      </w:pPr>
-      <w:r>
-        <w:rPr>
-          <w:rFonts w:ascii="Baskerville" w:hAnsi="Baskerville"/>
-          <w:sz w:val="20"/>
-          <w:szCs w:val="20"/>
-          <w:lang w:val="en-GB"/>
-        </w:rPr>
-        <w:t xml:space="preserve">“Optimal Deposit Insurance” by Eduardo Davila and </w:t>
-      </w:r>
-      <w:proofErr w:type="spellStart"/>
-      <w:r>
-        <w:rPr>
-          <w:rFonts w:ascii="Baskerville" w:hAnsi="Baskerville"/>
-          <w:sz w:val="20"/>
-          <w:szCs w:val="20"/>
-          <w:lang w:val="en-GB"/>
-        </w:rPr>
-        <w:t>Itay</w:t>
-      </w:r>
-      <w:proofErr w:type="spellEnd"/>
-      <w:r>
-        <w:rPr>
-          <w:rFonts w:ascii="Baskerville" w:hAnsi="Baskerville"/>
-          <w:sz w:val="20"/>
-          <w:szCs w:val="20"/>
-          <w:lang w:val="en-GB"/>
-        </w:rPr>
-        <w:t xml:space="preserve"> Goldstein</w:t>
-      </w:r>
-    </w:p>
-    <w:p>
-      <w:pPr>
-        <w:ind w:right="182"/>
-        <w:rPr>
-          <w:rFonts w:ascii="Baskerville" w:hAnsi="Baskerville"/>
-          <w:sz w:val="20"/>
-          <w:szCs w:val="20"/>
-          <w:lang w:val="en-GB"/>
-        </w:rPr>
-      </w:pPr>
-      <w:r>
-        <w:rPr>
-          <w:rFonts w:ascii="Baskerville" w:hAnsi="Baskerville"/>
-          <w:sz w:val="20"/>
-          <w:szCs w:val="20"/>
-          <w:lang w:val="en-GB"/>
-        </w:rPr>
-        <w:t>“</w:t>
-      </w:r>
-      <w:r>
-        <w:rPr>
-          <w:rFonts w:ascii="Baskerville" w:hAnsi="Baskerville"/>
-          <w:sz w:val="20"/>
-          <w:szCs w:val="20"/>
-          <w:lang w:val="en-GB"/>
-        </w:rPr>
-        <w:t>Buying high and selling low: Stock repurchases and persistent asymmetric information</w:t>
-      </w:r>
-      <w:r>
-        <w:rPr>
-          <w:rFonts w:ascii="Baskerville" w:hAnsi="Baskerville"/>
-          <w:sz w:val="20"/>
-          <w:szCs w:val="20"/>
-          <w:lang w:val="en-GB"/>
-        </w:rPr>
-        <w:t xml:space="preserve">” by Philip Bond and </w:t>
-      </w:r>
-      <w:proofErr w:type="spellStart"/>
-      <w:r>
-        <w:rPr>
-          <w:rFonts w:ascii="Baskerville" w:hAnsi="Baskerville"/>
-          <w:sz w:val="20"/>
-          <w:szCs w:val="20"/>
-          <w:lang w:val="en-GB"/>
-        </w:rPr>
-        <w:t>Hongda</w:t>
-      </w:r>
-      <w:proofErr w:type="spellEnd"/>
-      <w:r>
-        <w:rPr>
-          <w:rFonts w:ascii="Baskerville" w:hAnsi="Baskerville"/>
-          <w:sz w:val="20"/>
-          <w:szCs w:val="20"/>
-          <w:lang w:val="en-GB"/>
-        </w:rPr>
-        <w:t xml:space="preserve"> </w:t>
-      </w:r>
-      <w:proofErr w:type="spellStart"/>
-      <w:r>
-        <w:rPr>
-          <w:rFonts w:ascii="Baskerville" w:hAnsi="Baskerville"/>
-          <w:sz w:val="20"/>
-          <w:szCs w:val="20"/>
-          <w:lang w:val="en-GB"/>
-        </w:rPr>
-        <w:t>Zhong</w:t>
-      </w:r>
-      <w:proofErr w:type="spellEnd"/>
-    </w:p>
-    <w:p>
-      <w:pPr>
-        <w:ind w:right="182"/>
-        <w:rPr>
-          <w:rFonts w:ascii="Baskerville" w:hAnsi="Baskerville"/>
-          <w:sz w:val="20"/>
-          <w:szCs w:val="20"/>
-          <w:lang w:val="en-GB"/>
-        </w:rPr>
-      </w:pPr>
-      <w:r>
-        <w:rPr>
-          <w:rFonts w:ascii="Baskerville" w:hAnsi="Baskerville"/>
-          <w:sz w:val="20"/>
-          <w:szCs w:val="20"/>
-          <w:lang w:val="en-GB"/>
-        </w:rPr>
-        <w:t xml:space="preserve">“Governance Through Threats of Interventions and Exit” by Charlie Kahn and </w:t>
-      </w:r>
-      <w:proofErr w:type="spellStart"/>
-      <w:r>
-        <w:rPr>
-          <w:rFonts w:ascii="Baskerville" w:hAnsi="Baskerville"/>
-          <w:sz w:val="20"/>
-          <w:szCs w:val="20"/>
-          <w:lang w:val="en-GB"/>
-        </w:rPr>
-        <w:t>Slava</w:t>
-      </w:r>
-      <w:proofErr w:type="spellEnd"/>
-      <w:r>
-        <w:rPr>
-          <w:rFonts w:ascii="Baskerville" w:hAnsi="Baskerville"/>
-          <w:sz w:val="20"/>
-          <w:szCs w:val="20"/>
-          <w:lang w:val="en-GB"/>
-        </w:rPr>
-        <w:t xml:space="preserve"> </w:t>
-      </w:r>
-      <w:proofErr w:type="spellStart"/>
-      <w:r>
-        <w:rPr>
-          <w:rFonts w:ascii="Baskerville" w:hAnsi="Baskerville"/>
-          <w:sz w:val="20"/>
-          <w:szCs w:val="20"/>
-          <w:lang w:val="en-GB"/>
-        </w:rPr>
-        <w:t>Fos</w:t>
-      </w:r>
-      <w:proofErr w:type="spellEnd"/>
-    </w:p>
-    <w:p>
-      <w:pPr>
-        <w:ind w:right="182"/>
-        <w:rPr>
-          <w:rFonts w:ascii="Baskerville" w:hAnsi="Baskerville"/>
-          <w:sz w:val="20"/>
-          <w:szCs w:val="20"/>
-          <w:lang w:val="en-GB"/>
-        </w:rPr>
-      </w:pPr>
-      <w:r>
-        <w:rPr>
-          <w:rFonts w:ascii="Baskerville" w:hAnsi="Baskerville"/>
-          <w:sz w:val="20"/>
-          <w:szCs w:val="20"/>
-          <w:lang w:val="en-GB"/>
-        </w:rPr>
-        <w:t xml:space="preserve">“Stock Based Compensation Plans and Employee Incentives” by </w:t>
-      </w:r>
-      <w:r>
-        <w:rPr>
-          <w:rFonts w:ascii="Baskerville" w:hAnsi="Baskerville"/>
-          <w:sz w:val="20"/>
-          <w:szCs w:val="20"/>
-          <w:lang w:val="en-GB"/>
-        </w:rPr>
-        <w:t xml:space="preserve">Jan </w:t>
-      </w:r>
-      <w:proofErr w:type="spellStart"/>
-      <w:r>
-        <w:rPr>
-          <w:rFonts w:ascii="Baskerville" w:hAnsi="Baskerville"/>
-          <w:sz w:val="20"/>
-          <w:szCs w:val="20"/>
-          <w:lang w:val="en-GB"/>
-        </w:rPr>
-        <w:t>Zabojnik</w:t>
-      </w:r>
-      <w:proofErr w:type="spellEnd"/>
-    </w:p>
-    <w:p>
-      <w:pPr>
-        <w:ind w:right="182"/>
-        <w:rPr>
-          <w:rFonts w:ascii="Baskerville" w:hAnsi="Baskerville"/>
-          <w:sz w:val="20"/>
-          <w:szCs w:val="20"/>
-          <w:lang w:val="en-GB"/>
-        </w:rPr>
-      </w:pPr>
-      <w:r>
-        <w:rPr>
-          <w:rFonts w:ascii="Baskerville" w:hAnsi="Baskerville"/>
-          <w:sz w:val="20"/>
-          <w:szCs w:val="20"/>
-          <w:lang w:val="en-GB"/>
-        </w:rPr>
-        <w:t xml:space="preserve">“Fragility in Money Market Funds: Sponsor Support and Regulation” by Cecilia </w:t>
-      </w:r>
-      <w:proofErr w:type="spellStart"/>
-      <w:r>
-        <w:rPr>
-          <w:rFonts w:ascii="Baskerville" w:hAnsi="Baskerville"/>
-          <w:sz w:val="20"/>
-          <w:szCs w:val="20"/>
-          <w:lang w:val="en-GB"/>
-        </w:rPr>
-        <w:t>Parlatore</w:t>
-      </w:r>
-      <w:proofErr w:type="spellEnd"/>
-      <w:r>
-        <w:rPr>
-          <w:rFonts w:ascii="Baskerville" w:hAnsi="Baskerville"/>
-          <w:sz w:val="20"/>
-          <w:szCs w:val="20"/>
-          <w:lang w:val="en-GB"/>
-        </w:rPr>
-        <w:t xml:space="preserve"> </w:t>
-      </w:r>
-      <w:proofErr w:type="spellStart"/>
-      <w:r>
-        <w:rPr>
-          <w:rFonts w:ascii="Baskerville" w:hAnsi="Baskerville"/>
-          <w:sz w:val="20"/>
-          <w:szCs w:val="20"/>
-          <w:lang w:val="en-GB"/>
-        </w:rPr>
-        <w:t>Siritto</w:t>
-      </w:r>
-      <w:proofErr w:type="spellEnd"/>
-    </w:p>
-    <w:p>
-      <w:pPr>
-        <w:ind w:right="182"/>
-        <w:rPr>
-          <w:rFonts w:ascii="Baskerville" w:hAnsi="Baskerville"/>
-          <w:sz w:val="20"/>
-          <w:szCs w:val="20"/>
-          <w:lang w:val="en-GB"/>
-        </w:rPr>
-      </w:pPr>
-      <w:r>
-        <w:rPr>
-          <w:rFonts w:ascii="Baskerville" w:hAnsi="Baskerville"/>
-          <w:sz w:val="20"/>
-          <w:szCs w:val="20"/>
-          <w:lang w:val="en-GB"/>
-        </w:rPr>
-        <w:fldChar w:fldCharType="begin"/>
-      </w:r>
-      <w:r>
-        <w:rPr>
-          <w:rFonts w:ascii="Baskerville" w:hAnsi="Baskerville"/>
-          <w:sz w:val="20"/>
-          <w:szCs w:val="20"/>
-          <w:lang w:val="en-GB"/>
-        </w:rPr>
-        <w:instrText>HYPERLINK "http://ssrn.com/abstract=2181436"</w:instrText>
-      </w:r>
-      <w:r>
-        <w:rPr>
-          <w:rFonts w:ascii="Baskerville" w:hAnsi="Baskerville"/>
-          <w:sz w:val="20"/>
-          <w:szCs w:val="20"/>
-          <w:lang w:val="en-GB"/>
-        </w:rPr>
-        <w:fldChar w:fldCharType="separate"/>
-      </w:r>
-      <w:r>
-        <w:rPr>
-          <w:rFonts w:ascii="Baskerville" w:hAnsi="Baskerville"/>
-          <w:sz w:val="20"/>
-          <w:szCs w:val="20"/>
-          <w:lang w:val="en-GB"/>
-        </w:rPr>
-        <w:t>“</w:t>
-      </w:r>
-      <w:proofErr w:type="spellStart"/>
-      <w:r>
-        <w:rPr>
-          <w:rFonts w:ascii="Baskerville" w:hAnsi="Baskerville"/>
-          <w:sz w:val="20"/>
-          <w:szCs w:val="20"/>
-          <w:lang w:val="en-GB"/>
-        </w:rPr>
-        <w:t>Macroprudential</w:t>
-      </w:r>
-      <w:proofErr w:type="spellEnd"/>
-      <w:r>
-        <w:rPr>
-          <w:rFonts w:ascii="Baskerville" w:hAnsi="Baskerville"/>
-          <w:sz w:val="20"/>
-          <w:szCs w:val="20"/>
-          <w:lang w:val="en-GB"/>
-        </w:rPr>
-        <w:t xml:space="preserve"> Bank Capital Regulation in a Competitive Financial Sy</w:t>
-      </w:r>
-      <w:r>
-        <w:rPr>
-          <w:rFonts w:ascii="Baskerville" w:hAnsi="Baskerville"/>
-          <w:sz w:val="20"/>
-          <w:szCs w:val="20"/>
-          <w:lang w:val="en-GB"/>
-        </w:rPr>
-        <w:t>stem” by</w:t>
-      </w:r>
-      <w:r>
-        <w:rPr>
-          <w:rFonts w:ascii="Baskerville" w:hAnsi="Baskerville"/>
-          <w:sz w:val="20"/>
-          <w:szCs w:val="20"/>
-          <w:lang w:val="en-GB"/>
-        </w:rPr>
-        <w:t xml:space="preserve"> C. </w:t>
-      </w:r>
-      <w:proofErr w:type="spellStart"/>
-      <w:r>
-        <w:rPr>
-          <w:rFonts w:ascii="Baskerville" w:hAnsi="Baskerville"/>
-          <w:sz w:val="20"/>
-          <w:szCs w:val="20"/>
-          <w:lang w:val="en-GB"/>
-        </w:rPr>
-        <w:t>Opp</w:t>
-      </w:r>
-      <w:proofErr w:type="spellEnd"/>
-      <w:r>
-        <w:rPr>
-          <w:rFonts w:ascii="Baskerville" w:hAnsi="Baskerville"/>
-          <w:sz w:val="20"/>
-          <w:szCs w:val="20"/>
-          <w:lang w:val="en-GB"/>
-        </w:rPr>
-        <w:t xml:space="preserve">, M. </w:t>
-      </w:r>
-      <w:proofErr w:type="spellStart"/>
-      <w:r>
-        <w:rPr>
-          <w:rFonts w:ascii="Baskerville" w:hAnsi="Baskerville"/>
-          <w:sz w:val="20"/>
-          <w:szCs w:val="20"/>
-          <w:lang w:val="en-GB"/>
-        </w:rPr>
-        <w:t>Opp</w:t>
-      </w:r>
-      <w:proofErr w:type="spellEnd"/>
-      <w:r>
-        <w:rPr>
-          <w:rFonts w:ascii="Baskerville" w:hAnsi="Baskerville"/>
-          <w:sz w:val="20"/>
-          <w:szCs w:val="20"/>
-          <w:lang w:val="en-GB"/>
-        </w:rPr>
-        <w:t xml:space="preserve"> and M. Harris</w:t>
-      </w:r>
-    </w:p>
-    <w:p>
-      <w:pPr>
-        <w:ind w:right="182"/>
-        <w:rPr>
-          <w:rFonts w:ascii="Baskerville" w:hAnsi="Baskerville"/>
-          <w:sz w:val="20"/>
-          <w:szCs w:val="20"/>
-          <w:lang w:val="en-GB"/>
-        </w:rPr>
-      </w:pPr>
-      <w:r>
-        <w:rPr>
-          <w:rFonts w:ascii="Baskerville" w:hAnsi="Baskerville"/>
-          <w:sz w:val="20"/>
-          <w:szCs w:val="20"/>
-          <w:lang w:val="en-GB"/>
-        </w:rPr>
-        <w:fldChar w:fldCharType="end"/>
-      </w:r>
-      <w:r>
-        <w:rPr>
-          <w:rFonts w:ascii="Baskerville" w:hAnsi="Baskerville"/>
-          <w:sz w:val="20"/>
-          <w:szCs w:val="20"/>
-          <w:lang w:val="en-GB"/>
-        </w:rPr>
-        <w:t xml:space="preserve">“The </w:t>
-      </w:r>
-      <w:proofErr w:type="spellStart"/>
-      <w:r>
-        <w:rPr>
-          <w:rFonts w:ascii="Baskerville" w:hAnsi="Baskerville"/>
-          <w:sz w:val="20"/>
-          <w:szCs w:val="20"/>
-          <w:lang w:val="en-GB"/>
-        </w:rPr>
-        <w:t>Labor</w:t>
-      </w:r>
-      <w:proofErr w:type="spellEnd"/>
-      <w:r>
-        <w:rPr>
-          <w:rFonts w:ascii="Baskerville" w:hAnsi="Baskerville"/>
-          <w:sz w:val="20"/>
-          <w:szCs w:val="20"/>
-          <w:lang w:val="en-GB"/>
-        </w:rPr>
-        <w:t xml:space="preserve"> Market for Directors and External</w:t>
-      </w:r>
-      <w:r>
-        <w:rPr>
-          <w:rFonts w:ascii="Baskerville" w:hAnsi="Baskerville"/>
-          <w:sz w:val="20"/>
-          <w:szCs w:val="20"/>
-          <w:lang w:val="en-GB"/>
-        </w:rPr>
-        <w:t>ities in Corporate Governance”</w:t>
-      </w:r>
-      <w:r>
-        <w:rPr>
-          <w:rFonts w:ascii="Baskerville" w:hAnsi="Baskerville"/>
-          <w:sz w:val="20"/>
-          <w:szCs w:val="20"/>
-          <w:lang w:val="en-GB"/>
-        </w:rPr>
-        <w:t xml:space="preserve"> </w:t>
-      </w:r>
-      <w:r>
-        <w:rPr>
-          <w:rFonts w:ascii="Baskerville" w:hAnsi="Baskerville"/>
-          <w:sz w:val="20"/>
-          <w:szCs w:val="20"/>
-          <w:lang w:val="en-GB"/>
-        </w:rPr>
-        <w:t xml:space="preserve">by </w:t>
-      </w:r>
-      <w:r>
-        <w:rPr>
-          <w:rFonts w:ascii="Baskerville" w:hAnsi="Baskerville"/>
-          <w:sz w:val="20"/>
-          <w:szCs w:val="20"/>
-          <w:lang w:val="en-GB"/>
-        </w:rPr>
-        <w:t xml:space="preserve">D. </w:t>
-      </w:r>
-      <w:proofErr w:type="spellStart"/>
-      <w:r>
-        <w:rPr>
-          <w:rFonts w:ascii="Baskerville" w:hAnsi="Baskerville"/>
-          <w:sz w:val="20"/>
-          <w:szCs w:val="20"/>
-          <w:lang w:val="en-GB"/>
-        </w:rPr>
-        <w:t>Levit</w:t>
-      </w:r>
-      <w:proofErr w:type="spellEnd"/>
-      <w:r>
-        <w:rPr>
-          <w:rFonts w:ascii="Baskerville" w:hAnsi="Baskerville"/>
-          <w:sz w:val="20"/>
-          <w:szCs w:val="20"/>
-          <w:lang w:val="en-GB"/>
-        </w:rPr>
-        <w:t xml:space="preserve"> and N. </w:t>
-      </w:r>
-      <w:proofErr w:type="spellStart"/>
-      <w:r>
-        <w:rPr>
-          <w:rFonts w:ascii="Baskerville" w:hAnsi="Baskerville"/>
-          <w:sz w:val="20"/>
-          <w:szCs w:val="20"/>
-          <w:lang w:val="en-GB"/>
-        </w:rPr>
-        <w:t>Malenko</w:t>
-      </w:r>
-      <w:proofErr w:type="spellEnd"/>
-    </w:p>
-    <w:p>
-      <w:pPr>
-        <w:ind w:right="182"/>
-        <w:rPr>
-          <w:rFonts w:ascii="Baskerville" w:hAnsi="Baskerville"/>
-          <w:sz w:val="20"/>
-          <w:szCs w:val="20"/>
-          <w:lang w:val="en-GB"/>
-        </w:rPr>
-      </w:pPr>
-      <w:r>
-        <w:rPr>
-          <w:rFonts w:ascii="Baskerville" w:hAnsi="Baskerville"/>
-          <w:sz w:val="20"/>
-          <w:szCs w:val="20"/>
-          <w:lang w:val="en-GB"/>
-        </w:rPr>
-        <w:t>“</w:t>
-      </w:r>
-      <w:r>
-        <w:rPr>
-          <w:rFonts w:ascii="Baskerville" w:hAnsi="Baskerville"/>
-          <w:sz w:val="20"/>
-          <w:szCs w:val="20"/>
-          <w:lang w:val="en-GB"/>
-        </w:rPr>
-        <w:t xml:space="preserve">Cultural Proximity and The Processing </w:t>
-      </w:r>
-      <w:proofErr w:type="gramStart"/>
-      <w:r>
-        <w:rPr>
-          <w:rFonts w:ascii="Baskerville" w:hAnsi="Baskerville"/>
-          <w:sz w:val="20"/>
-          <w:szCs w:val="20"/>
-          <w:lang w:val="en-GB"/>
-        </w:rPr>
-        <w:t>Of</w:t>
-      </w:r>
-      <w:proofErr w:type="gramEnd"/>
-      <w:r>
-        <w:rPr>
-          <w:rFonts w:ascii="Baskerville" w:hAnsi="Baskerville"/>
-          <w:sz w:val="20"/>
-          <w:szCs w:val="20"/>
-          <w:lang w:val="en-GB"/>
-        </w:rPr>
-        <w:t xml:space="preserve"> Financial Information</w:t>
-      </w:r>
-      <w:r>
-        <w:rPr>
-          <w:rFonts w:ascii="Baskerville" w:hAnsi="Baskerville"/>
-          <w:sz w:val="20"/>
-          <w:szCs w:val="20"/>
-          <w:lang w:val="en-GB"/>
-        </w:rPr>
-        <w:t>” by</w:t>
-      </w:r>
-      <w:r>
-        <w:rPr>
-          <w:rFonts w:ascii="Baskerville" w:hAnsi="Baskerville"/>
-          <w:sz w:val="20"/>
-          <w:szCs w:val="20"/>
-          <w:lang w:val="en-GB"/>
-        </w:rPr>
-        <w:t xml:space="preserve"> </w:t>
-      </w:r>
-      <w:proofErr w:type="spellStart"/>
-      <w:r>
-        <w:rPr>
-          <w:rFonts w:ascii="Baskerville" w:hAnsi="Baskerville"/>
-          <w:sz w:val="20"/>
-          <w:szCs w:val="20"/>
-          <w:lang w:val="en-GB"/>
-        </w:rPr>
-        <w:t>Qianqian</w:t>
-      </w:r>
-      <w:proofErr w:type="spellEnd"/>
-      <w:r>
-        <w:rPr>
-          <w:rFonts w:ascii="Baskerville" w:hAnsi="Baskerville"/>
-          <w:sz w:val="20"/>
-          <w:szCs w:val="20"/>
-          <w:lang w:val="en-GB"/>
-        </w:rPr>
-        <w:t xml:space="preserve"> Du</w:t>
-      </w:r>
-      <w:r>
-        <w:rPr>
-          <w:rFonts w:ascii="Baskerville" w:hAnsi="Baskerville"/>
-          <w:sz w:val="20"/>
-          <w:szCs w:val="20"/>
-          <w:lang w:val="en-GB"/>
-        </w:rPr>
-        <w:t>,</w:t>
-      </w:r>
-      <w:r>
-        <w:rPr>
-          <w:rFonts w:ascii="Baskerville" w:hAnsi="Baskerville"/>
-          <w:sz w:val="20"/>
-          <w:szCs w:val="20"/>
-          <w:lang w:val="en-GB"/>
-        </w:rPr>
-        <w:t xml:space="preserve"> Frank Yu</w:t>
-      </w:r>
-      <w:r>
-        <w:rPr>
-          <w:rFonts w:ascii="Baskerville" w:hAnsi="Baskerville"/>
-          <w:sz w:val="20"/>
-          <w:szCs w:val="20"/>
-          <w:lang w:val="en-GB"/>
-        </w:rPr>
-        <w:t xml:space="preserve">, </w:t>
-      </w:r>
-      <w:proofErr w:type="spellStart"/>
-      <w:r>
-        <w:rPr>
-          <w:rFonts w:ascii="Baskerville" w:hAnsi="Baskerville"/>
-          <w:sz w:val="20"/>
-          <w:szCs w:val="20"/>
-          <w:lang w:val="en-GB"/>
-        </w:rPr>
-        <w:t>Xiaoyun</w:t>
-      </w:r>
-      <w:proofErr w:type="spellEnd"/>
-      <w:r>
-        <w:rPr>
-          <w:rFonts w:ascii="Baskerville" w:hAnsi="Baskerville"/>
-          <w:sz w:val="20"/>
-          <w:szCs w:val="20"/>
-          <w:lang w:val="en-GB"/>
-        </w:rPr>
-        <w:t xml:space="preserve"> Yu</w:t>
-      </w:r>
-    </w:p>
-    <w:p>
-      <w:pPr>
-        <w:ind w:right="182"/>
-        <w:rPr>
-          <w:rFonts w:ascii="Baskerville" w:hAnsi="Baskerville"/>
-          <w:sz w:val="20"/>
-          <w:szCs w:val="20"/>
-          <w:lang w:val="en-GB"/>
-        </w:rPr>
-      </w:pPr>
-      <w:r>
-        <w:rPr>
-          <w:rFonts w:ascii="Baskerville" w:hAnsi="Baskerville"/>
-          <w:sz w:val="20"/>
-          <w:szCs w:val="20"/>
-          <w:lang w:val="en-GB"/>
-        </w:rPr>
-        <w:t xml:space="preserve">“Hedge Fund Activism: Do They Take Cues </w:t>
-      </w:r>
-      <w:proofErr w:type="gramStart"/>
-      <w:r>
-        <w:rPr>
-          <w:rFonts w:ascii="Baskerville" w:hAnsi="Baskerville"/>
-          <w:sz w:val="20"/>
-          <w:szCs w:val="20"/>
-          <w:lang w:val="en-GB"/>
-        </w:rPr>
-        <w:t>From</w:t>
-      </w:r>
-      <w:proofErr w:type="gramEnd"/>
-      <w:r>
-        <w:rPr>
-          <w:rFonts w:ascii="Baskerville" w:hAnsi="Baskerville"/>
-          <w:sz w:val="20"/>
-          <w:szCs w:val="20"/>
-          <w:lang w:val="en-GB"/>
-        </w:rPr>
-        <w:t xml:space="preserve"> Institutional Exit?” by Nick </w:t>
-      </w:r>
-      <w:proofErr w:type="spellStart"/>
-      <w:r>
-        <w:rPr>
-          <w:rFonts w:ascii="Baskerville" w:hAnsi="Baskerville"/>
-          <w:sz w:val="20"/>
-          <w:szCs w:val="20"/>
-          <w:lang w:val="en-GB"/>
-        </w:rPr>
-        <w:t>Gantchev</w:t>
-      </w:r>
-      <w:proofErr w:type="spellEnd"/>
-      <w:r>
-        <w:rPr>
-          <w:rFonts w:ascii="Baskerville" w:hAnsi="Baskerville"/>
-          <w:sz w:val="20"/>
-          <w:szCs w:val="20"/>
-          <w:lang w:val="en-GB"/>
-        </w:rPr>
-        <w:t xml:space="preserve"> and </w:t>
-      </w:r>
-      <w:proofErr w:type="spellStart"/>
-      <w:r>
-        <w:rPr>
-          <w:rFonts w:ascii="Baskerville" w:hAnsi="Baskerville"/>
-          <w:sz w:val="20"/>
-          <w:szCs w:val="20"/>
-          <w:lang w:val="en-GB"/>
-        </w:rPr>
-        <w:t>Pab</w:t>
-      </w:r>
-      <w:proofErr w:type="spellEnd"/>
-      <w:r>
-        <w:rPr>
-          <w:rFonts w:ascii="Baskerville" w:hAnsi="Baskerville"/>
-          <w:sz w:val="20"/>
-          <w:szCs w:val="20"/>
-          <w:lang w:val="en-GB"/>
-        </w:rPr>
-        <w:t xml:space="preserve"> </w:t>
-      </w:r>
-      <w:proofErr w:type="spellStart"/>
-      <w:r>
-        <w:rPr>
-          <w:rFonts w:ascii="Baskerville" w:hAnsi="Baskerville"/>
-          <w:sz w:val="20"/>
-          <w:szCs w:val="20"/>
-          <w:lang w:val="en-GB"/>
-        </w:rPr>
-        <w:t>Jotikasthira</w:t>
-      </w:r>
-      <w:proofErr w:type="spellEnd"/>
-    </w:p>
-    <w:p>
-      <w:pPr>
-        <w:ind w:right="182"/>
-        <w:rPr>
-          <w:rFonts w:ascii="Baskerville" w:hAnsi="Baskerville"/>
-          <w:b/>
-          <w:sz w:val="20"/>
-          <w:szCs w:val="20"/>
-          <w:lang w:val="en-GB"/>
-        </w:rPr>
-      </w:pPr>
-    </w:p>
-    <w:p>
-      <w:pPr>
-        <w:ind w:right="182"/>
-        <w:rPr>
-          <w:rFonts w:ascii="Baskerville" w:hAnsi="Baskerville"/>
-          <w:b/>
-          <w:sz w:val="20"/>
-          <w:szCs w:val="20"/>
-          <w:lang w:val="en-GB"/>
-        </w:rPr>
-      </w:pPr>
-      <w:r>
-        <w:rPr>
-          <w:rFonts w:ascii="Baskerville" w:hAnsi="Baskerville"/>
-          <w:b/>
-          <w:sz w:val="20"/>
-          <w:szCs w:val="20"/>
-          <w:lang w:val="en-GB"/>
-        </w:rPr>
-        <w:t xml:space="preserve">Referee </w:t>
-      </w:r>
-      <w:r>
-        <w:rPr>
-          <w:rFonts w:ascii="Baskerville" w:hAnsi="Baskerville"/>
-          <w:b/>
-          <w:sz w:val="20"/>
-          <w:szCs w:val="20"/>
-          <w:lang w:val="en-GB"/>
-        </w:rPr>
-        <w:t>Work</w:t>
-      </w:r>
-    </w:p>
-    <w:p>
-      <w:pPr>
-        <w:ind w:right="182"/>
-        <w:rPr>
-          <w:rFonts w:ascii="Baskerville" w:hAnsi="Baskerville"/>
-          <w:b/>
-          <w:sz w:val="20"/>
-          <w:szCs w:val="20"/>
-          <w:lang w:val="en-GB"/>
-        </w:rPr>
-      </w:pPr>
-    </w:p>
-    <w:p>
-      <w:pPr>
-        <w:ind w:right="182"/>
-        <w:rPr>
-          <w:rFonts w:ascii="Baskerville" w:hAnsi="Baskerville"/>
-          <w:sz w:val="20"/>
-          <w:szCs w:val="20"/>
-          <w:lang w:val="en-GB"/>
-        </w:rPr>
-      </w:pPr>
-      <w:r>
-        <w:rPr>
-          <w:rFonts w:ascii="Baskerville" w:hAnsi="Baskerville"/>
-          <w:sz w:val="20"/>
-          <w:szCs w:val="20"/>
-          <w:lang w:val="en-GB"/>
-        </w:rPr>
-        <w:t>Journal of Finance, Review of Financial Studies</w:t>
-      </w:r>
-      <w:r>
-        <w:rPr>
-          <w:rFonts w:ascii="Baskerville" w:hAnsi="Baskerville"/>
-          <w:sz w:val="20"/>
-          <w:szCs w:val="20"/>
-          <w:lang w:val="en-GB"/>
-        </w:rPr>
-        <w:t xml:space="preserve">, </w:t>
-      </w:r>
-      <w:proofErr w:type="spellStart"/>
-      <w:r>
-        <w:rPr>
-          <w:rFonts w:ascii="Baskerville" w:hAnsi="Baskerville"/>
-          <w:sz w:val="20"/>
-          <w:szCs w:val="20"/>
-          <w:lang w:val="en-GB"/>
-        </w:rPr>
-        <w:t>Econometrica</w:t>
-      </w:r>
-      <w:proofErr w:type="spellEnd"/>
-      <w:r>
-        <w:rPr>
-          <w:rFonts w:ascii="Baskerville" w:hAnsi="Baskerville"/>
-          <w:sz w:val="20"/>
-          <w:szCs w:val="20"/>
-          <w:lang w:val="en-GB"/>
-        </w:rPr>
-        <w:t xml:space="preserve">, </w:t>
-      </w:r>
-      <w:r>
-        <w:rPr>
-          <w:rFonts w:ascii="Baskerville" w:hAnsi="Baskerville"/>
-          <w:sz w:val="20"/>
-          <w:szCs w:val="20"/>
-          <w:lang w:val="en-GB"/>
-        </w:rPr>
-        <w:t xml:space="preserve">American Economic Review, Theoretical Economics, Games and Economics </w:t>
-      </w:r>
-      <w:proofErr w:type="spellStart"/>
-      <w:r>
-        <w:rPr>
-          <w:rFonts w:ascii="Baskerville" w:hAnsi="Baskerville"/>
-          <w:sz w:val="20"/>
-          <w:szCs w:val="20"/>
-          <w:lang w:val="en-GB"/>
-        </w:rPr>
-        <w:t>Behavior</w:t>
-      </w:r>
-      <w:proofErr w:type="spellEnd"/>
-      <w:r>
-        <w:rPr>
-          <w:rFonts w:ascii="Baskerville" w:hAnsi="Baskerville"/>
-          <w:sz w:val="20"/>
-          <w:szCs w:val="20"/>
-          <w:lang w:val="en-GB"/>
-        </w:rPr>
-        <w:t xml:space="preserve">, </w:t>
-      </w:r>
-      <w:r>
-        <w:rPr>
-          <w:rFonts w:ascii="Baskerville" w:hAnsi="Baskerville"/>
-          <w:sz w:val="20"/>
-          <w:szCs w:val="20"/>
-          <w:lang w:val="en-GB"/>
-        </w:rPr>
-        <w:t>Management Science, Journal of Financial and Quantitative Analysis, Journal of Banking and Finance</w:t>
-      </w:r>
-    </w:p>
-    <w:p>
-      <w:pPr>
-        <w:ind w:right="182"/>
-        <w:rPr>
-          <w:rFonts w:ascii="Baskerville" w:hAnsi="Baskerville"/>
-          <w:sz w:val="20"/>
-          <w:szCs w:val="20"/>
-          <w:lang w:val="en-GB"/>
-        </w:rPr>
-      </w:pPr>
-    </w:p>
-    <w:p>
-      <w:pPr>
-        <w:ind w:right="182"/>
-        <w:rPr>
-          <w:rFonts w:ascii="Baskerville" w:hAnsi="Baskerville"/>
-          <w:b/>
-          <w:sz w:val="20"/>
-          <w:szCs w:val="20"/>
-          <w:lang w:val="en-GB"/>
-        </w:rPr>
-      </w:pPr>
-      <w:r>
-        <w:rPr>
-          <w:rFonts w:ascii="Baskerville" w:hAnsi="Baskerville"/>
-          <w:b/>
-          <w:sz w:val="20"/>
-          <w:szCs w:val="20"/>
-          <w:lang w:val="en-GB"/>
-        </w:rPr>
-        <w:t>Conference Organizer/Program Committee Member</w:t>
-      </w:r>
-    </w:p>
-    <w:p>
-      <w:pPr>
-        <w:ind w:right="182"/>
-        <w:rPr>
-          <w:rFonts w:ascii="Baskerville" w:hAnsi="Baskerville"/>
-          <w:b/>
-          <w:sz w:val="20"/>
-          <w:szCs w:val="20"/>
-          <w:lang w:val="en-GB"/>
-        </w:rPr>
-      </w:pPr>
-    </w:p>
-    <w:p>
-      <w:pPr>
-        <w:ind w:right="182"/>
-        <w:rPr>
-          <w:rFonts w:ascii="Baskerville" w:hAnsi="Baskerville"/>
-          <w:sz w:val="20"/>
-          <w:szCs w:val="20"/>
-          <w:lang w:val="en-GB"/>
-        </w:rPr>
-      </w:pPr>
-      <w:r>
-        <w:rPr>
-          <w:rFonts w:ascii="Baskerville" w:hAnsi="Baskerville"/>
-          <w:sz w:val="20"/>
-          <w:szCs w:val="20"/>
-          <w:lang w:val="en-GB"/>
-        </w:rPr>
-        <w:t>European Finance Association, Colorado Finance Summit, Olin Corporate Finance Conference</w:t>
-      </w:r>
-      <w:r>
-        <w:rPr>
-          <w:rFonts w:ascii="Baskerville" w:hAnsi="Baskerville"/>
-          <w:sz w:val="20"/>
-          <w:szCs w:val="20"/>
-          <w:lang w:val="en-GB"/>
-        </w:rPr>
-        <w:t>, Finance Theory Group Imperial 2016</w:t>
-      </w:r>
-    </w:p>
-    <w:p>
-      <w:pPr>
-        <w:ind w:right="182"/>
-        <w:rPr>
-          <w:rFonts w:ascii="Baskerville" w:hAnsi="Baskerville"/>
-          <w:sz w:val="20"/>
-          <w:szCs w:val="20"/>
-          <w:lang w:val="en-GB"/>
-        </w:rPr>
-      </w:pPr>
-    </w:p>
-    <w:p>
-      <w:pPr>
-        <w:ind w:right="182"/>
-        <w:rPr>
-          <w:rFonts w:ascii="Baskerville" w:hAnsi="Baskerville"/>
-          <w:b/>
-          <w:sz w:val="20"/>
-          <w:szCs w:val="20"/>
-          <w:lang w:val="en-GB"/>
-        </w:rPr>
-      </w:pPr>
-      <w:r>
-        <w:rPr>
-          <w:rFonts w:ascii="Baskerville" w:hAnsi="Baskerville"/>
-          <w:b/>
-          <w:sz w:val="20"/>
-          <w:szCs w:val="20"/>
-          <w:lang w:val="en-GB"/>
-        </w:rPr>
-        <w:t>Other Affiliations</w:t>
-      </w:r>
-    </w:p>
-    <w:p>
-      <w:pPr>
-        <w:ind w:right="182"/>
-        <w:rPr>
-          <w:rFonts w:ascii="Baskerville" w:hAnsi="Baskerville"/>
-          <w:b/>
-          <w:sz w:val="20"/>
-          <w:szCs w:val="20"/>
-          <w:lang w:val="en-GB"/>
-        </w:rPr>
-      </w:pPr>
-    </w:p>
-    <w:p>
-      <w:pPr>
-        <w:ind w:right="182"/>
-        <w:rPr>
-          <w:rFonts w:ascii="Baskerville" w:hAnsi="Baskerville"/>
-          <w:sz w:val="20"/>
-          <w:szCs w:val="20"/>
-          <w:lang w:val="en-GB"/>
-        </w:rPr>
-      </w:pPr>
-      <w:r>
-        <w:rPr>
-          <w:rFonts w:ascii="Baskerville" w:hAnsi="Baskerville"/>
-          <w:sz w:val="20"/>
-          <w:szCs w:val="20"/>
-          <w:lang w:val="en-GB"/>
-        </w:rPr>
-        <w:t xml:space="preserve">Finance Theory Group, </w:t>
-      </w:r>
-      <w:proofErr w:type="spellStart"/>
-      <w:r>
-        <w:rPr>
-          <w:rFonts w:ascii="Baskerville" w:hAnsi="Baskerville"/>
-          <w:sz w:val="20"/>
-          <w:szCs w:val="20"/>
-          <w:lang w:val="en-GB"/>
-        </w:rPr>
-        <w:t>Labor</w:t>
-      </w:r>
-      <w:proofErr w:type="spellEnd"/>
-      <w:r>
-        <w:rPr>
-          <w:rFonts w:ascii="Baskerville" w:hAnsi="Baskerville"/>
-          <w:sz w:val="20"/>
-          <w:szCs w:val="20"/>
-          <w:lang w:val="en-GB"/>
-        </w:rPr>
-        <w:t xml:space="preserve"> and Finance Group</w:t>
+    </w:p>
+    <w:p>
+      <w:pPr>
+        <w:ind w:right="182"/>
+        <w:rPr>
+          <w:rFonts w:ascii="Baskerville" w:hAnsi="Baskerville"/>
+          <w:sz w:val="20"/>
+          <w:szCs w:val="20"/>
+          <w:lang w:val="en-GB"/>
+        </w:rPr>
+      </w:pPr>
+      <w:r>
+        <w:rPr>
+          <w:rFonts w:ascii="Baskerville" w:hAnsi="Baskerville"/>
+          <w:sz w:val="20"/>
+          <w:szCs w:val="20"/>
+          <w:lang w:val="en-GB"/>
+        </w:rPr>
+        <w:t>Finance Theory Group, Labor and Finance Group</w:t>
       </w:r>
     </w:p>
     <w:sectPr>

</xml_diff>

<commit_message>
Changed webpage and CV
</commit_message>
<xml_diff>
--- a/vari/CV-Giorgia Piacentino-2015.docx
+++ b/vari/CV-Giorgia Piacentino-2015.docx
@@ -261,8 +261,6 @@
         </w:rPr>
         <w:t>giorgiapiacentino@gmail.com</w:t>
       </w:r>
-      <w:bookmarkStart w:id="0" w:name="_GoBack"/>
-      <w:bookmarkEnd w:id="0"/>
     </w:p>
     <w:p>
       <w:pPr>
@@ -428,7 +426,7 @@
           <w:szCs w:val="20"/>
           <w:lang w:val="en-GB"/>
         </w:rPr>
-        <w:t>From</w:t>
+        <w:t>Since</w:t>
       </w:r>
       <w:r>
         <w:rPr>
@@ -1430,7 +1428,17 @@
           <w:szCs w:val="20"/>
           <w:lang w:val="en-GB"/>
         </w:rPr>
-        <w:t xml:space="preserve"> (accepted at the </w:t>
+        <w:t xml:space="preserve">, </w:t>
+      </w:r>
+      <w:r>
+        <w:rPr>
+          <w:rFonts w:ascii="Baskerville" w:hAnsi="Baskerville" w:cs="Times"/>
+          <w:color w:val="000000"/>
+          <w:sz w:val="20"/>
+          <w:szCs w:val="20"/>
+          <w:lang w:val="en-GB"/>
+        </w:rPr>
+        <w:t xml:space="preserve">accepted at the </w:t>
       </w:r>
       <w:r>
         <w:rPr>
@@ -1443,16 +1451,8 @@
         </w:rPr>
         <w:t>Journal of Financial Economics</w:t>
       </w:r>
-      <w:r>
-        <w:rPr>
-          <w:rFonts w:ascii="Baskerville" w:hAnsi="Baskerville" w:cs="Times"/>
-          <w:color w:val="000000"/>
-          <w:sz w:val="20"/>
-          <w:szCs w:val="20"/>
-          <w:lang w:val="en-GB"/>
-        </w:rPr>
-        <w:t>)</w:t>
-      </w:r>
+      <w:bookmarkStart w:id="0" w:name="_GoBack"/>
+      <w:bookmarkEnd w:id="0"/>
     </w:p>
     <w:p>
       <w:pPr>

</xml_diff>

<commit_message>
Revert "Changed email address"
This reverts commit d833e8da67dc3690827bb361c47302f032b89583.
</commit_message>
<xml_diff>
--- a/vari/CV-Giorgia Piacentino-2015.docx
+++ b/vari/CV-Giorgia Piacentino-2015.docx
@@ -259,25 +259,7 @@
           <w:szCs w:val="20"/>
           <w:lang w:val="en-GB"/>
         </w:rPr>
-        <w:t>g.piacentino</w:t>
-      </w:r>
-      <w:r>
-        <w:rPr>
-          <w:rFonts w:ascii="Baskerville" w:hAnsi="Baskerville"/>
-          <w:sz w:val="20"/>
-          <w:szCs w:val="20"/>
-          <w:lang w:val="en-GB"/>
-        </w:rPr>
-        <w:t>@</w:t>
-      </w:r>
-      <w:r>
-        <w:rPr>
-          <w:rFonts w:ascii="Baskerville" w:hAnsi="Baskerville"/>
-          <w:sz w:val="20"/>
-          <w:szCs w:val="20"/>
-          <w:lang w:val="en-GB"/>
-        </w:rPr>
-        <w:t>columbia.edu</w:t>
+        <w:t>giorgiapiacentino@gmail.com</w:t>
       </w:r>
     </w:p>
     <w:p>
@@ -2284,26 +2266,8 @@
         </w:rPr>
         <w:t xml:space="preserve"> (scheduled)</w:t>
       </w:r>
-      <w:r>
-        <w:rPr>
-          <w:rFonts w:ascii="Baskerville" w:hAnsi="Baskerville"/>
-          <w:sz w:val="20"/>
-          <w:szCs w:val="20"/>
-          <w:lang w:val="en-GB"/>
-        </w:rPr>
-        <w:t>, University</w:t>
-      </w:r>
       <w:bookmarkStart w:id="0" w:name="_GoBack"/>
       <w:bookmarkEnd w:id="0"/>
-      <w:r>
-        <w:rPr>
-          <w:rFonts w:ascii="Baskerville" w:hAnsi="Baskerville"/>
-          <w:sz w:val="20"/>
-          <w:szCs w:val="20"/>
-          <w:lang w:val="en-GB"/>
-        </w:rPr>
-        <w:t xml:space="preserve"> of Minnesota (scheduled)</w:t>
-      </w:r>
     </w:p>
     <w:p>
       <w:pPr>

</xml_diff>

<commit_message>
Updated stuff on CV
</commit_message>
<xml_diff>
--- a/vari/CV-Giorgia Piacentino-2015.docx
+++ b/vari/CV-Giorgia Piacentino-2015.docx
@@ -17,15 +17,37 @@
           <w:lang w:val="en-GB"/>
         </w:rPr>
       </w:pPr>
-      <w:r>
-        <w:rPr>
-          <w:rFonts w:ascii="Baskerville" w:hAnsi="Baskerville"/>
-          <w:sz w:val="20"/>
-          <w:szCs w:val="20"/>
-          <w:lang w:val="en-GB"/>
-        </w:rPr>
-        <w:t>Giorgia Piacentino</w:t>
-      </w:r>
+      <w:proofErr w:type="spellStart"/>
+      <w:r>
+        <w:rPr>
+          <w:rFonts w:ascii="Baskerville" w:hAnsi="Baskerville"/>
+          <w:sz w:val="20"/>
+          <w:szCs w:val="20"/>
+          <w:lang w:val="en-GB"/>
+        </w:rPr>
+        <w:t>Giorgia</w:t>
+      </w:r>
+      <w:proofErr w:type="spellEnd"/>
+      <w:r>
+        <w:rPr>
+          <w:rFonts w:ascii="Baskerville" w:hAnsi="Baskerville"/>
+          <w:sz w:val="20"/>
+          <w:szCs w:val="20"/>
+          <w:lang w:val="en-GB"/>
+        </w:rPr>
+        <w:t xml:space="preserve"> </w:t>
+      </w:r>
+      <w:proofErr w:type="spellStart"/>
+      <w:r>
+        <w:rPr>
+          <w:rFonts w:ascii="Baskerville" w:hAnsi="Baskerville"/>
+          <w:sz w:val="20"/>
+          <w:szCs w:val="20"/>
+          <w:lang w:val="en-GB"/>
+        </w:rPr>
+        <w:t>Piacentino</w:t>
+      </w:r>
+      <w:proofErr w:type="spellEnd"/>
       <w:r>
         <w:rPr>
           <w:rFonts w:ascii="Baskerville" w:hAnsi="Baskerville"/>
@@ -1269,8 +1291,9 @@
           <w:szCs w:val="20"/>
           <w:lang w:val="en-GB"/>
         </w:rPr>
-        <w:t>“The Wall Street Walk when Blockholders Compete for Flows</w:t>
-      </w:r>
+        <w:t xml:space="preserve">“The Wall Street Walk when </w:t>
+      </w:r>
+      <w:proofErr w:type="spellStart"/>
       <w:r>
         <w:rPr>
           <w:rFonts w:ascii="Baskerville" w:hAnsi="Baskerville" w:cs="Times"/>
@@ -1279,8 +1302,9 @@
           <w:szCs w:val="20"/>
           <w:lang w:val="en-GB"/>
         </w:rPr>
-        <w:t>,</w:t>
-      </w:r>
+        <w:t>Blockholders</w:t>
+      </w:r>
+      <w:proofErr w:type="spellEnd"/>
       <w:r>
         <w:rPr>
           <w:rFonts w:ascii="Baskerville" w:hAnsi="Baskerville" w:cs="Times"/>
@@ -1289,7 +1313,71 @@
           <w:szCs w:val="20"/>
           <w:lang w:val="en-GB"/>
         </w:rPr>
-        <w:t xml:space="preserve">” with Amil Dasgupta, </w:t>
+        <w:t xml:space="preserve"> Compete for Flows</w:t>
+      </w:r>
+      <w:r>
+        <w:rPr>
+          <w:rFonts w:ascii="Baskerville" w:hAnsi="Baskerville" w:cs="Times"/>
+          <w:color w:val="000000"/>
+          <w:sz w:val="20"/>
+          <w:szCs w:val="20"/>
+          <w:lang w:val="en-GB"/>
+        </w:rPr>
+        <w:t>,</w:t>
+      </w:r>
+      <w:r>
+        <w:rPr>
+          <w:rFonts w:ascii="Baskerville" w:hAnsi="Baskerville" w:cs="Times"/>
+          <w:color w:val="000000"/>
+          <w:sz w:val="20"/>
+          <w:szCs w:val="20"/>
+          <w:lang w:val="en-GB"/>
+        </w:rPr>
+        <w:t xml:space="preserve">” with </w:t>
+      </w:r>
+      <w:proofErr w:type="spellStart"/>
+      <w:r>
+        <w:rPr>
+          <w:rFonts w:ascii="Baskerville" w:hAnsi="Baskerville" w:cs="Times"/>
+          <w:color w:val="000000"/>
+          <w:sz w:val="20"/>
+          <w:szCs w:val="20"/>
+          <w:lang w:val="en-GB"/>
+        </w:rPr>
+        <w:t>Amil</w:t>
+      </w:r>
+      <w:proofErr w:type="spellEnd"/>
+      <w:r>
+        <w:rPr>
+          <w:rFonts w:ascii="Baskerville" w:hAnsi="Baskerville" w:cs="Times"/>
+          <w:color w:val="000000"/>
+          <w:sz w:val="20"/>
+          <w:szCs w:val="20"/>
+          <w:lang w:val="en-GB"/>
+        </w:rPr>
+        <w:t xml:space="preserve"> </w:t>
+      </w:r>
+      <w:proofErr w:type="spellStart"/>
+      <w:r>
+        <w:rPr>
+          <w:rFonts w:ascii="Baskerville" w:hAnsi="Baskerville" w:cs="Times"/>
+          <w:color w:val="000000"/>
+          <w:sz w:val="20"/>
+          <w:szCs w:val="20"/>
+          <w:lang w:val="en-GB"/>
+        </w:rPr>
+        <w:t>Dasgupta</w:t>
+      </w:r>
+      <w:proofErr w:type="spellEnd"/>
+      <w:r>
+        <w:rPr>
+          <w:rFonts w:ascii="Baskerville" w:hAnsi="Baskerville" w:cs="Times"/>
+          <w:color w:val="000000"/>
+          <w:sz w:val="20"/>
+          <w:szCs w:val="20"/>
+          <w:lang w:val="en-GB"/>
+        </w:rPr>
+        <w:t xml:space="preserve">, </w:t>
       </w:r>
       <w:r>
         <w:rPr>
@@ -1430,8 +1518,42 @@
           <w:szCs w:val="20"/>
           <w:lang w:val="en-GB"/>
         </w:rPr>
-        <w:t>with Jason R. Donaldson and Anjan Thakor</w:t>
-      </w:r>
+        <w:t xml:space="preserve">with Jason R. Donaldson and </w:t>
+      </w:r>
+      <w:proofErr w:type="spellStart"/>
+      <w:r>
+        <w:rPr>
+          <w:rFonts w:ascii="Baskerville" w:hAnsi="Baskerville" w:cs="Times"/>
+          <w:color w:val="000000"/>
+          <w:sz w:val="20"/>
+          <w:szCs w:val="20"/>
+          <w:lang w:val="en-GB"/>
+        </w:rPr>
+        <w:t>Anjan</w:t>
+      </w:r>
+      <w:proofErr w:type="spellEnd"/>
+      <w:r>
+        <w:rPr>
+          <w:rFonts w:ascii="Baskerville" w:hAnsi="Baskerville" w:cs="Times"/>
+          <w:color w:val="000000"/>
+          <w:sz w:val="20"/>
+          <w:szCs w:val="20"/>
+          <w:lang w:val="en-GB"/>
+        </w:rPr>
+        <w:t xml:space="preserve"> </w:t>
+      </w:r>
+      <w:proofErr w:type="spellStart"/>
+      <w:r>
+        <w:rPr>
+          <w:rFonts w:ascii="Baskerville" w:hAnsi="Baskerville" w:cs="Times"/>
+          <w:color w:val="000000"/>
+          <w:sz w:val="20"/>
+          <w:szCs w:val="20"/>
+          <w:lang w:val="en-GB"/>
+        </w:rPr>
+        <w:t>Thakor</w:t>
+      </w:r>
+      <w:proofErr w:type="spellEnd"/>
       <w:r>
         <w:rPr>
           <w:rFonts w:ascii="Baskerville" w:hAnsi="Baskerville" w:cs="Times"/>
@@ -1664,8 +1786,42 @@
           <w:szCs w:val="20"/>
           <w:lang w:val="en-GB"/>
         </w:rPr>
-        <w:t>with Jason R. Donaldson and Anjan Thakor</w:t>
-      </w:r>
+        <w:t xml:space="preserve">with Jason R. Donaldson and </w:t>
+      </w:r>
+      <w:proofErr w:type="spellStart"/>
+      <w:r>
+        <w:rPr>
+          <w:rFonts w:ascii="Baskerville" w:hAnsi="Baskerville" w:cs="Times"/>
+          <w:color w:val="000000"/>
+          <w:sz w:val="20"/>
+          <w:szCs w:val="20"/>
+          <w:lang w:val="en-GB"/>
+        </w:rPr>
+        <w:t>Anjan</w:t>
+      </w:r>
+      <w:proofErr w:type="spellEnd"/>
+      <w:r>
+        <w:rPr>
+          <w:rFonts w:ascii="Baskerville" w:hAnsi="Baskerville" w:cs="Times"/>
+          <w:color w:val="000000"/>
+          <w:sz w:val="20"/>
+          <w:szCs w:val="20"/>
+          <w:lang w:val="en-GB"/>
+        </w:rPr>
+        <w:t xml:space="preserve"> </w:t>
+      </w:r>
+      <w:proofErr w:type="spellStart"/>
+      <w:r>
+        <w:rPr>
+          <w:rFonts w:ascii="Baskerville" w:hAnsi="Baskerville" w:cs="Times"/>
+          <w:color w:val="000000"/>
+          <w:sz w:val="20"/>
+          <w:szCs w:val="20"/>
+          <w:lang w:val="en-GB"/>
+        </w:rPr>
+        <w:t>Thakor</w:t>
+      </w:r>
+      <w:proofErr w:type="spellEnd"/>
       <w:r>
         <w:rPr>
           <w:rFonts w:ascii="Baskerville" w:hAnsi="Baskerville" w:cs="Times"/>
@@ -1827,8 +1983,9 @@
           <w:szCs w:val="20"/>
           <w:lang w:val="en-GB"/>
         </w:rPr>
-        <w:t>“The Paradox of Pledgeability</w:t>
-      </w:r>
+        <w:t xml:space="preserve">“The Paradox of </w:t>
+      </w:r>
+      <w:proofErr w:type="spellStart"/>
       <w:r>
         <w:rPr>
           <w:rFonts w:ascii="Baskerville" w:hAnsi="Baskerville" w:cs="Times"/>
@@ -1837,8 +1994,31 @@
           <w:szCs w:val="20"/>
           <w:lang w:val="en-GB"/>
         </w:rPr>
-        <w:t>” with Jason R. Donaldson and Denis Gromb</w:t>
-      </w:r>
+        <w:t>Pledgeability</w:t>
+      </w:r>
+      <w:proofErr w:type="spellEnd"/>
+      <w:r>
+        <w:rPr>
+          <w:rFonts w:ascii="Baskerville" w:hAnsi="Baskerville" w:cs="Times"/>
+          <w:color w:val="000000"/>
+          <w:sz w:val="20"/>
+          <w:szCs w:val="20"/>
+          <w:lang w:val="en-GB"/>
+        </w:rPr>
+        <w:t xml:space="preserve">” with Jason R. Donaldson and Denis </w:t>
+      </w:r>
+      <w:proofErr w:type="spellStart"/>
+      <w:r>
+        <w:rPr>
+          <w:rFonts w:ascii="Baskerville" w:hAnsi="Baskerville" w:cs="Times"/>
+          <w:color w:val="000000"/>
+          <w:sz w:val="20"/>
+          <w:szCs w:val="20"/>
+          <w:lang w:val="en-GB"/>
+        </w:rPr>
+        <w:t>Gromb</w:t>
+      </w:r>
+      <w:proofErr w:type="spellEnd"/>
     </w:p>
     <w:p>
       <w:pPr>
@@ -1974,8 +2154,42 @@
           <w:szCs w:val="20"/>
           <w:lang w:val="en-GB"/>
         </w:rPr>
-        <w:t>” with Jason R. Donaldson and Anjan Thakor</w:t>
-      </w:r>
+        <w:t xml:space="preserve">” with Jason R. Donaldson and </w:t>
+      </w:r>
+      <w:proofErr w:type="spellStart"/>
+      <w:r>
+        <w:rPr>
+          <w:rFonts w:ascii="Baskerville" w:hAnsi="Baskerville" w:cs="Times"/>
+          <w:color w:val="000000"/>
+          <w:sz w:val="20"/>
+          <w:szCs w:val="20"/>
+          <w:lang w:val="en-GB"/>
+        </w:rPr>
+        <w:t>Anjan</w:t>
+      </w:r>
+      <w:proofErr w:type="spellEnd"/>
+      <w:r>
+        <w:rPr>
+          <w:rFonts w:ascii="Baskerville" w:hAnsi="Baskerville" w:cs="Times"/>
+          <w:color w:val="000000"/>
+          <w:sz w:val="20"/>
+          <w:szCs w:val="20"/>
+          <w:lang w:val="en-GB"/>
+        </w:rPr>
+        <w:t xml:space="preserve"> </w:t>
+      </w:r>
+      <w:proofErr w:type="spellStart"/>
+      <w:r>
+        <w:rPr>
+          <w:rFonts w:ascii="Baskerville" w:hAnsi="Baskerville" w:cs="Times"/>
+          <w:color w:val="000000"/>
+          <w:sz w:val="20"/>
+          <w:szCs w:val="20"/>
+          <w:lang w:val="en-GB"/>
+        </w:rPr>
+        <w:t>Thakor</w:t>
+      </w:r>
+      <w:proofErr w:type="spellEnd"/>
       <w:r>
         <w:rPr>
           <w:rFonts w:ascii="Baskerville" w:hAnsi="Baskerville" w:cs="Times"/>
@@ -2266,8 +2480,6 @@
         </w:rPr>
         <w:t xml:space="preserve"> (scheduled)</w:t>
       </w:r>
-      <w:bookmarkStart w:id="0" w:name="_GoBack"/>
-      <w:bookmarkEnd w:id="0"/>
     </w:p>
     <w:p>
       <w:pPr>
@@ -2362,25 +2574,381 @@
           <w:szCs w:val="20"/>
           <w:lang w:val="en-GB"/>
         </w:rPr>
+        <w:t>,</w:t>
+      </w:r>
+      <w:r>
+        <w:rPr>
+          <w:rFonts w:ascii="Baskerville" w:hAnsi="Baskerville"/>
+          <w:sz w:val="20"/>
+          <w:szCs w:val="20"/>
+          <w:lang w:val="en-GB"/>
+        </w:rPr>
+        <w:t xml:space="preserve"> Minnesota (scheduled),</w:t>
+      </w:r>
+      <w:r>
+        <w:rPr>
+          <w:rFonts w:ascii="Baskerville" w:hAnsi="Baskerville"/>
+          <w:sz w:val="20"/>
+          <w:szCs w:val="20"/>
+          <w:lang w:val="en-GB"/>
+        </w:rPr>
+        <w:t xml:space="preserve"> </w:t>
+      </w:r>
+      <w:r>
+        <w:rPr>
+          <w:rFonts w:ascii="Baskerville" w:hAnsi="Baskerville"/>
+          <w:sz w:val="20"/>
+          <w:szCs w:val="20"/>
+          <w:lang w:val="en-GB"/>
+        </w:rPr>
+        <w:t>University of Amsterdam (scheduled)</w:t>
+      </w:r>
+      <w:r>
+        <w:rPr>
+          <w:rFonts w:ascii="Baskerville" w:hAnsi="Baskerville"/>
+          <w:sz w:val="20"/>
+          <w:szCs w:val="20"/>
+          <w:lang w:val="en-GB"/>
+        </w:rPr>
+        <w:t>,</w:t>
+      </w:r>
+      <w:r>
+        <w:rPr>
+          <w:rFonts w:ascii="Baskerville" w:hAnsi="Baskerville"/>
+          <w:sz w:val="20"/>
+          <w:szCs w:val="20"/>
+          <w:lang w:val="en-GB"/>
+        </w:rPr>
+        <w:t xml:space="preserve"> </w:t>
+      </w:r>
+      <w:r>
+        <w:rPr>
+          <w:rFonts w:ascii="Baskerville" w:hAnsi="Baskerville"/>
+          <w:sz w:val="20"/>
+          <w:szCs w:val="20"/>
+          <w:lang w:val="en-GB"/>
+        </w:rPr>
+        <w:t xml:space="preserve">Yale Junior Finance Conference (scheduled), Showcasing Women in Finance at the University of Miami, </w:t>
+      </w:r>
+      <w:r>
+        <w:rPr>
+          <w:rFonts w:ascii="Baskerville" w:hAnsi="Baskerville"/>
+          <w:sz w:val="20"/>
+          <w:szCs w:val="20"/>
+          <w:lang w:val="en-GB"/>
+        </w:rPr>
+        <w:t>WFA</w:t>
+      </w:r>
+      <w:r>
+        <w:rPr>
+          <w:rFonts w:ascii="Baskerville" w:hAnsi="Baskerville"/>
+          <w:sz w:val="20"/>
+          <w:szCs w:val="20"/>
+          <w:lang w:val="en-GB"/>
+        </w:rPr>
+        <w:t>*</w:t>
+      </w:r>
+      <w:r>
+        <w:rPr>
+          <w:rFonts w:ascii="Baskerville" w:hAnsi="Baskerville"/>
+          <w:sz w:val="20"/>
+          <w:szCs w:val="20"/>
+          <w:lang w:val="en-GB"/>
+        </w:rPr>
+        <w:t xml:space="preserve"> </w:t>
+      </w:r>
+      <w:r>
+        <w:rPr>
+          <w:rFonts w:ascii="Baskerville" w:hAnsi="Baskerville"/>
+          <w:sz w:val="20"/>
+          <w:szCs w:val="20"/>
+          <w:lang w:val="en-GB"/>
+        </w:rPr>
+        <w:lastRenderedPageBreak/>
+        <w:t>(</w:t>
+      </w:r>
+      <w:r>
+        <w:rPr>
+          <w:rFonts w:ascii="Baskerville" w:hAnsi="Baskerville"/>
+          <w:sz w:val="20"/>
+          <w:szCs w:val="20"/>
+          <w:lang w:val="en-GB"/>
+        </w:rPr>
+        <w:t>Whistler</w:t>
+      </w:r>
+      <w:r>
+        <w:rPr>
+          <w:rFonts w:ascii="Baskerville" w:hAnsi="Baskerville"/>
+          <w:sz w:val="20"/>
+          <w:szCs w:val="20"/>
+          <w:lang w:val="en-GB"/>
+        </w:rPr>
+        <w:t xml:space="preserve">), Paul Woolley </w:t>
+      </w:r>
+      <w:r>
+        <w:rPr>
+          <w:rFonts w:ascii="Baskerville" w:hAnsi="Baskerville"/>
+          <w:sz w:val="20"/>
+          <w:szCs w:val="20"/>
+          <w:lang w:val="en-GB"/>
+        </w:rPr>
+        <w:t>Conference</w:t>
+      </w:r>
+      <w:r>
+        <w:rPr>
+          <w:rFonts w:ascii="Baskerville" w:hAnsi="Baskerville"/>
+          <w:sz w:val="20"/>
+          <w:szCs w:val="20"/>
+          <w:lang w:val="en-GB"/>
+        </w:rPr>
+        <w:t>, Barcelona GSE Summer Forum in Fin</w:t>
+      </w:r>
+      <w:r>
+        <w:rPr>
+          <w:rFonts w:ascii="Baskerville" w:hAnsi="Baskerville"/>
+          <w:sz w:val="20"/>
+          <w:szCs w:val="20"/>
+          <w:lang w:val="en-GB"/>
+        </w:rPr>
+        <w:t>ancial Intermediation and Risk</w:t>
+      </w:r>
+      <w:r>
+        <w:rPr>
+          <w:rFonts w:ascii="Baskerville" w:hAnsi="Baskerville"/>
+          <w:sz w:val="20"/>
+          <w:szCs w:val="20"/>
+          <w:lang w:val="en-GB"/>
+        </w:rPr>
+        <w:t>,</w:t>
+      </w:r>
+      <w:r>
+        <w:rPr>
+          <w:rFonts w:ascii="Baskerville" w:hAnsi="Baskerville"/>
+          <w:sz w:val="20"/>
+          <w:szCs w:val="20"/>
+          <w:lang w:val="en-GB"/>
+        </w:rPr>
+        <w:t xml:space="preserve"> Conference on Institutional Investors and Corporate Governance </w:t>
+      </w:r>
+      <w:r>
+        <w:rPr>
+          <w:rFonts w:ascii="Baskerville" w:hAnsi="Baskerville"/>
+          <w:sz w:val="20"/>
+          <w:szCs w:val="20"/>
+          <w:lang w:val="en-GB"/>
+        </w:rPr>
+        <w:t xml:space="preserve">in </w:t>
+      </w:r>
+      <w:r>
+        <w:rPr>
+          <w:rFonts w:ascii="Baskerville" w:hAnsi="Baskerville"/>
+          <w:sz w:val="20"/>
+          <w:szCs w:val="20"/>
+          <w:lang w:val="en-GB"/>
+        </w:rPr>
+        <w:t>Stockholm</w:t>
+      </w:r>
+      <w:r>
+        <w:rPr>
+          <w:rFonts w:ascii="Baskerville" w:hAnsi="Baskerville"/>
+          <w:sz w:val="20"/>
+          <w:szCs w:val="20"/>
+          <w:lang w:val="en-GB"/>
+        </w:rPr>
+        <w:t xml:space="preserve"> (scheduled</w:t>
+      </w:r>
+      <w:r>
+        <w:rPr>
+          <w:rFonts w:ascii="Baskerville" w:hAnsi="Baskerville"/>
+          <w:sz w:val="20"/>
+          <w:szCs w:val="20"/>
+          <w:lang w:val="en-GB"/>
+        </w:rPr>
+        <w:t>)</w:t>
+      </w:r>
+      <w:r>
+        <w:rPr>
+          <w:rFonts w:ascii="Baskerville" w:hAnsi="Baskerville"/>
+          <w:sz w:val="20"/>
+          <w:szCs w:val="20"/>
+          <w:lang w:val="en-GB"/>
+        </w:rPr>
+        <w:t>,</w:t>
+      </w:r>
+      <w:r>
+        <w:rPr>
+          <w:rFonts w:ascii="Baskerville" w:hAnsi="Baskerville"/>
+          <w:sz w:val="20"/>
+          <w:szCs w:val="20"/>
+          <w:lang w:val="en-GB"/>
+        </w:rPr>
+        <w:t xml:space="preserve"> </w:t>
+      </w:r>
+      <w:r>
+        <w:rPr>
+          <w:rFonts w:ascii="Baskerville" w:hAnsi="Baskerville"/>
+          <w:sz w:val="20"/>
+          <w:szCs w:val="20"/>
+          <w:lang w:val="en-GB"/>
+        </w:rPr>
+        <w:t>Conference on F</w:t>
+      </w:r>
+      <w:r>
+        <w:rPr>
+          <w:rFonts w:ascii="Baskerville" w:hAnsi="Baskerville"/>
+          <w:sz w:val="20"/>
+          <w:szCs w:val="20"/>
+          <w:lang w:val="en-GB"/>
+        </w:rPr>
+        <w:t xml:space="preserve">inancial </w:t>
+      </w:r>
+      <w:r>
+        <w:rPr>
+          <w:rFonts w:ascii="Baskerville" w:hAnsi="Baskerville"/>
+          <w:sz w:val="20"/>
+          <w:szCs w:val="20"/>
+          <w:lang w:val="en-GB"/>
+        </w:rPr>
+        <w:t>I</w:t>
+      </w:r>
+      <w:r>
+        <w:rPr>
+          <w:rFonts w:ascii="Baskerville" w:hAnsi="Baskerville"/>
+          <w:sz w:val="20"/>
+          <w:szCs w:val="20"/>
+          <w:lang w:val="en-GB"/>
+        </w:rPr>
+        <w:t>ntermediation</w:t>
+      </w:r>
+      <w:r>
+        <w:rPr>
+          <w:rFonts w:ascii="Baskerville" w:hAnsi="Baskerville"/>
+          <w:sz w:val="20"/>
+          <w:szCs w:val="20"/>
+          <w:lang w:val="en-GB"/>
+        </w:rPr>
+        <w:t xml:space="preserve"> at the Bank of Portugal</w:t>
+      </w:r>
+      <w:r>
+        <w:rPr>
+          <w:rFonts w:ascii="Baskerville" w:hAnsi="Baskerville"/>
+          <w:sz w:val="20"/>
+          <w:szCs w:val="20"/>
+          <w:lang w:val="en-GB"/>
+        </w:rPr>
+        <w:t>, EIEF, WFA Early Career Women in Finance Conference (</w:t>
+      </w:r>
+      <w:r>
+        <w:rPr>
+          <w:rFonts w:ascii="Baskerville" w:hAnsi="Baskerville"/>
+          <w:sz w:val="20"/>
+          <w:szCs w:val="20"/>
+          <w:lang w:val="en-GB"/>
+        </w:rPr>
+        <w:t>Whistler</w:t>
+      </w:r>
+      <w:r>
+        <w:rPr>
+          <w:rFonts w:ascii="Baskerville" w:hAnsi="Baskerville"/>
+          <w:sz w:val="20"/>
+          <w:szCs w:val="20"/>
+          <w:lang w:val="en-GB"/>
+        </w:rPr>
+        <w:t>)</w:t>
+      </w:r>
+      <w:r>
+        <w:rPr>
+          <w:rFonts w:ascii="Baskerville" w:hAnsi="Baskerville"/>
+          <w:sz w:val="20"/>
+          <w:szCs w:val="20"/>
+          <w:lang w:val="en-GB"/>
+        </w:rPr>
+        <w:t>, FTG London</w:t>
+      </w:r>
+      <w:r>
+        <w:rPr>
+          <w:rFonts w:ascii="Baskerville" w:hAnsi="Baskerville"/>
+          <w:sz w:val="20"/>
+          <w:szCs w:val="20"/>
+          <w:lang w:val="en-GB"/>
+        </w:rPr>
         <w:t xml:space="preserve">, </w:t>
       </w:r>
-      <w:r>
-        <w:rPr>
-          <w:rFonts w:ascii="Baskerville" w:hAnsi="Baskerville"/>
-          <w:sz w:val="20"/>
-          <w:szCs w:val="20"/>
-          <w:lang w:val="en-GB"/>
-        </w:rPr>
-        <w:t>Yale Junior Finance Conference (scheduled), Showcasing Women in Finance at the University of Miami, University of Amsterdam (scheduled)</w:t>
-      </w:r>
-      <w:r>
-        <w:rPr>
-          <w:rFonts w:ascii="Baskerville" w:hAnsi="Baskerville"/>
-          <w:sz w:val="20"/>
-          <w:szCs w:val="20"/>
-          <w:lang w:val="en-GB"/>
-        </w:rPr>
-        <w:t>, WFA</w:t>
+      <w:proofErr w:type="spellStart"/>
+      <w:r>
+        <w:rPr>
+          <w:rFonts w:ascii="Baskerville" w:hAnsi="Baskerville"/>
+          <w:sz w:val="20"/>
+          <w:szCs w:val="20"/>
+          <w:lang w:val="en-GB"/>
+        </w:rPr>
+        <w:t>Ox</w:t>
+      </w:r>
+      <w:r>
+        <w:rPr>
+          <w:rFonts w:ascii="Baskerville" w:hAnsi="Baskerville"/>
+          <w:sz w:val="20"/>
+          <w:szCs w:val="20"/>
+          <w:lang w:val="en-GB"/>
+        </w:rPr>
+        <w:t>FIT</w:t>
+      </w:r>
+      <w:proofErr w:type="spellEnd"/>
+      <w:r>
+        <w:rPr>
+          <w:rFonts w:ascii="Baskerville" w:hAnsi="Baskerville"/>
+          <w:sz w:val="20"/>
+          <w:szCs w:val="20"/>
+          <w:lang w:val="en-GB"/>
+        </w:rPr>
+        <w:t xml:space="preserve"> (scheduled), Cambridge Corporate Finance Theory Symposium (scheduled)</w:t>
+      </w:r>
+      <w:r>
+        <w:rPr>
+          <w:rFonts w:ascii="Baskerville" w:hAnsi="Baskerville"/>
+          <w:sz w:val="20"/>
+          <w:szCs w:val="20"/>
+          <w:lang w:val="en-GB"/>
+        </w:rPr>
+        <w:t xml:space="preserve">, </w:t>
+      </w:r>
+      <w:proofErr w:type="spellStart"/>
+      <w:r>
+        <w:rPr>
+          <w:rFonts w:ascii="Baskerville" w:hAnsi="Baskerville"/>
+          <w:sz w:val="20"/>
+          <w:szCs w:val="20"/>
+          <w:lang w:val="en-GB"/>
+        </w:rPr>
+        <w:t>Gerzensee</w:t>
+      </w:r>
+      <w:proofErr w:type="spellEnd"/>
+      <w:r>
+        <w:rPr>
+          <w:rFonts w:ascii="Baskerville" w:hAnsi="Baskerville"/>
+          <w:sz w:val="20"/>
+          <w:szCs w:val="20"/>
+          <w:lang w:val="en-GB"/>
+        </w:rPr>
+        <w:t xml:space="preserve"> (scheduled)</w:t>
+      </w:r>
+      <w:r>
+        <w:rPr>
+          <w:rFonts w:ascii="Baskerville" w:hAnsi="Baskerville"/>
+          <w:sz w:val="20"/>
+          <w:szCs w:val="20"/>
+          <w:lang w:val="en-GB"/>
+        </w:rPr>
+        <w:t xml:space="preserve">, </w:t>
+      </w:r>
+      <w:r>
+        <w:rPr>
+          <w:rFonts w:ascii="Baskerville" w:hAnsi="Baskerville"/>
+          <w:sz w:val="20"/>
+          <w:szCs w:val="20"/>
+          <w:lang w:val="en-GB"/>
+        </w:rPr>
+        <w:t>Wisconsin Money, Banking, and Asset Markets Conference</w:t>
       </w:r>
       <w:r>
         <w:rPr>
@@ -2398,53 +2966,134 @@
           <w:szCs w:val="20"/>
           <w:lang w:val="en-GB"/>
         </w:rPr>
-        <w:t xml:space="preserve"> (</w:t>
-      </w:r>
-      <w:r>
-        <w:rPr>
-          <w:rFonts w:ascii="Baskerville" w:hAnsi="Baskerville"/>
-          <w:sz w:val="20"/>
-          <w:szCs w:val="20"/>
-          <w:lang w:val="en-GB"/>
-        </w:rPr>
-        <w:t>Whistler</w:t>
-      </w:r>
-      <w:r>
-        <w:rPr>
-          <w:rFonts w:ascii="Baskerville" w:hAnsi="Baskerville"/>
-          <w:sz w:val="20"/>
-          <w:szCs w:val="20"/>
-          <w:lang w:val="en-GB"/>
-        </w:rPr>
-        <w:t xml:space="preserve">), Paul Woolley </w:t>
-      </w:r>
-      <w:r>
-        <w:rPr>
-          <w:rFonts w:ascii="Baskerville" w:hAnsi="Baskerville"/>
-          <w:sz w:val="20"/>
-          <w:szCs w:val="20"/>
-          <w:lang w:val="en-GB"/>
-        </w:rPr>
-        <w:lastRenderedPageBreak/>
-        <w:t>Conference</w:t>
-      </w:r>
-      <w:r>
-        <w:rPr>
-          <w:rFonts w:ascii="Baskerville" w:hAnsi="Baskerville"/>
-          <w:sz w:val="20"/>
-          <w:szCs w:val="20"/>
-          <w:lang w:val="en-GB"/>
-        </w:rPr>
-        <w:t>, Barcelona GSE Summer Forum in Fin</w:t>
-      </w:r>
-      <w:r>
-        <w:rPr>
-          <w:rFonts w:ascii="Baskerville" w:hAnsi="Baskerville"/>
-          <w:sz w:val="20"/>
-          <w:szCs w:val="20"/>
-          <w:lang w:val="en-GB"/>
-        </w:rPr>
-        <w:t>ancial Intermediation and Risk</w:t>
+        <w:t xml:space="preserve"> (“Mad Money,” scheduled)</w:t>
+      </w:r>
+      <w:r>
+        <w:rPr>
+          <w:rFonts w:ascii="Baskerville" w:hAnsi="Baskerville"/>
+          <w:sz w:val="20"/>
+          <w:szCs w:val="20"/>
+          <w:lang w:val="en-GB"/>
+        </w:rPr>
+        <w:t xml:space="preserve">, </w:t>
+      </w:r>
+      <w:r>
+        <w:rPr>
+          <w:rFonts w:ascii="Baskerville" w:hAnsi="Baskerville"/>
+          <w:sz w:val="20"/>
+          <w:szCs w:val="20"/>
+          <w:lang w:val="en-GB"/>
+        </w:rPr>
+        <w:t>Summer Work</w:t>
+      </w:r>
+      <w:r>
+        <w:rPr>
+          <w:rFonts w:ascii="Baskerville" w:hAnsi="Baskerville"/>
+          <w:sz w:val="20"/>
+          <w:szCs w:val="20"/>
+          <w:lang w:val="en-GB"/>
+        </w:rPr>
+        <w:t>shop on Money, Banking, Payment</w:t>
+      </w:r>
+      <w:r>
+        <w:rPr>
+          <w:rFonts w:ascii="Baskerville" w:hAnsi="Baskerville"/>
+          <w:sz w:val="20"/>
+          <w:szCs w:val="20"/>
+          <w:lang w:val="en-GB"/>
+        </w:rPr>
+        <w:t xml:space="preserve"> and Finance (</w:t>
+      </w:r>
+      <w:r>
+        <w:rPr>
+          <w:rFonts w:ascii="Baskerville" w:hAnsi="Baskerville"/>
+          <w:sz w:val="20"/>
+          <w:szCs w:val="20"/>
+          <w:lang w:val="en-GB"/>
+        </w:rPr>
+        <w:t>Bank of Canada)</w:t>
+      </w:r>
+      <w:r>
+        <w:rPr>
+          <w:rFonts w:ascii="Baskerville" w:hAnsi="Baskerville"/>
+          <w:sz w:val="20"/>
+          <w:szCs w:val="20"/>
+          <w:lang w:val="en-GB"/>
+        </w:rPr>
+        <w:t xml:space="preserve">, </w:t>
+      </w:r>
+      <w:r>
+        <w:rPr>
+          <w:rFonts w:ascii="Baskerville" w:hAnsi="Baskerville"/>
+          <w:sz w:val="20"/>
+          <w:szCs w:val="20"/>
+          <w:lang w:val="en-GB"/>
+        </w:rPr>
+        <w:t>17</w:t>
+      </w:r>
+      <w:r>
+        <w:rPr>
+          <w:rFonts w:ascii="Baskerville" w:hAnsi="Baskerville"/>
+          <w:sz w:val="20"/>
+          <w:szCs w:val="20"/>
+          <w:vertAlign w:val="superscript"/>
+          <w:lang w:val="en-GB"/>
+        </w:rPr>
+        <w:t>th</w:t>
+      </w:r>
+      <w:r>
+        <w:rPr>
+          <w:rFonts w:ascii="Baskerville" w:hAnsi="Baskerville"/>
+          <w:sz w:val="20"/>
+          <w:szCs w:val="20"/>
+          <w:lang w:val="en-GB"/>
+        </w:rPr>
+        <w:t xml:space="preserve"> annual </w:t>
+      </w:r>
+      <w:r>
+        <w:rPr>
+          <w:rFonts w:ascii="Baskerville" w:hAnsi="Baskerville"/>
+          <w:sz w:val="20"/>
+          <w:szCs w:val="20"/>
+          <w:lang w:val="en-GB"/>
+        </w:rPr>
+        <w:t>FDIC</w:t>
+      </w:r>
+      <w:r>
+        <w:rPr>
+          <w:rFonts w:ascii="Baskerville" w:hAnsi="Baskerville"/>
+          <w:sz w:val="20"/>
+          <w:szCs w:val="20"/>
+          <w:lang w:val="en-GB"/>
+        </w:rPr>
+        <w:t xml:space="preserve"> conference</w:t>
+      </w:r>
+      <w:r>
+        <w:rPr>
+          <w:rFonts w:ascii="Baskerville" w:hAnsi="Baskerville"/>
+          <w:sz w:val="20"/>
+          <w:szCs w:val="20"/>
+          <w:lang w:val="en-GB"/>
+        </w:rPr>
+        <w:t>* (scheduled), Wharton Conference on Liquidity and Financial Fragility</w:t>
+      </w:r>
+      <w:r>
+        <w:rPr>
+          <w:rFonts w:ascii="Baskerville" w:hAnsi="Baskerville"/>
+          <w:sz w:val="20"/>
+          <w:szCs w:val="20"/>
+          <w:lang w:val="en-GB"/>
+        </w:rPr>
+        <w:t>*</w:t>
+      </w:r>
+      <w:r>
+        <w:rPr>
+          <w:rFonts w:ascii="Baskerville" w:hAnsi="Baskerville"/>
+          <w:sz w:val="20"/>
+          <w:szCs w:val="20"/>
+          <w:lang w:val="en-GB"/>
+        </w:rPr>
+        <w:t xml:space="preserve"> (scheduled)</w:t>
       </w:r>
       <w:r>
         <w:rPr>
@@ -2462,60 +3111,6 @@
           <w:szCs w:val="20"/>
           <w:lang w:val="en-GB"/>
         </w:rPr>
-        <w:t xml:space="preserve"> Conference on Institutional Investors and Corporate Governance </w:t>
-      </w:r>
-      <w:r>
-        <w:rPr>
-          <w:rFonts w:ascii="Baskerville" w:hAnsi="Baskerville"/>
-          <w:sz w:val="20"/>
-          <w:szCs w:val="20"/>
-          <w:lang w:val="en-GB"/>
-        </w:rPr>
-        <w:t xml:space="preserve">in </w:t>
-      </w:r>
-      <w:r>
-        <w:rPr>
-          <w:rFonts w:ascii="Baskerville" w:hAnsi="Baskerville"/>
-          <w:sz w:val="20"/>
-          <w:szCs w:val="20"/>
-          <w:lang w:val="en-GB"/>
-        </w:rPr>
-        <w:t>Stockholm</w:t>
-      </w:r>
-      <w:r>
-        <w:rPr>
-          <w:rFonts w:ascii="Baskerville" w:hAnsi="Baskerville"/>
-          <w:sz w:val="20"/>
-          <w:szCs w:val="20"/>
-          <w:lang w:val="en-GB"/>
-        </w:rPr>
-        <w:t xml:space="preserve"> (scheduled</w:t>
-      </w:r>
-      <w:r>
-        <w:rPr>
-          <w:rFonts w:ascii="Baskerville" w:hAnsi="Baskerville"/>
-          <w:sz w:val="20"/>
-          <w:szCs w:val="20"/>
-          <w:lang w:val="en-GB"/>
-        </w:rPr>
-        <w:t>)</w:t>
-      </w:r>
-      <w:r>
-        <w:rPr>
-          <w:rFonts w:ascii="Baskerville" w:hAnsi="Baskerville"/>
-          <w:sz w:val="20"/>
-          <w:szCs w:val="20"/>
-          <w:lang w:val="en-GB"/>
-        </w:rPr>
-        <w:t>,</w:t>
-      </w:r>
-      <w:r>
-        <w:rPr>
-          <w:rFonts w:ascii="Baskerville" w:hAnsi="Baskerville"/>
-          <w:sz w:val="20"/>
-          <w:szCs w:val="20"/>
-          <w:lang w:val="en-GB"/>
-        </w:rPr>
         <w:t xml:space="preserve"> </w:t>
       </w:r>
       <w:r>
@@ -2525,106 +3120,7 @@
           <w:szCs w:val="20"/>
           <w:lang w:val="en-GB"/>
         </w:rPr>
-        <w:t>Conference on F</w:t>
-      </w:r>
-      <w:r>
-        <w:rPr>
-          <w:rFonts w:ascii="Baskerville" w:hAnsi="Baskerville"/>
-          <w:sz w:val="20"/>
-          <w:szCs w:val="20"/>
-          <w:lang w:val="en-GB"/>
-        </w:rPr>
-        <w:t xml:space="preserve">inancial </w:t>
-      </w:r>
-      <w:r>
-        <w:rPr>
-          <w:rFonts w:ascii="Baskerville" w:hAnsi="Baskerville"/>
-          <w:sz w:val="20"/>
-          <w:szCs w:val="20"/>
-          <w:lang w:val="en-GB"/>
-        </w:rPr>
-        <w:t>I</w:t>
-      </w:r>
-      <w:r>
-        <w:rPr>
-          <w:rFonts w:ascii="Baskerville" w:hAnsi="Baskerville"/>
-          <w:sz w:val="20"/>
-          <w:szCs w:val="20"/>
-          <w:lang w:val="en-GB"/>
-        </w:rPr>
-        <w:t>ntermediation</w:t>
-      </w:r>
-      <w:r>
-        <w:rPr>
-          <w:rFonts w:ascii="Baskerville" w:hAnsi="Baskerville"/>
-          <w:sz w:val="20"/>
-          <w:szCs w:val="20"/>
-          <w:lang w:val="en-GB"/>
-        </w:rPr>
-        <w:t xml:space="preserve"> at the Bank of Portugal</w:t>
-      </w:r>
-      <w:r>
-        <w:rPr>
-          <w:rFonts w:ascii="Baskerville" w:hAnsi="Baskerville"/>
-          <w:sz w:val="20"/>
-          <w:szCs w:val="20"/>
-          <w:lang w:val="en-GB"/>
-        </w:rPr>
-        <w:t>, EIEF, WFA Early Career Women in Finance Conference (</w:t>
-      </w:r>
-      <w:r>
-        <w:rPr>
-          <w:rFonts w:ascii="Baskerville" w:hAnsi="Baskerville"/>
-          <w:sz w:val="20"/>
-          <w:szCs w:val="20"/>
-          <w:lang w:val="en-GB"/>
-        </w:rPr>
-        <w:t>Whistler</w:t>
-      </w:r>
-      <w:r>
-        <w:rPr>
-          <w:rFonts w:ascii="Baskerville" w:hAnsi="Baskerville"/>
-          <w:sz w:val="20"/>
-          <w:szCs w:val="20"/>
-          <w:lang w:val="en-GB"/>
-        </w:rPr>
-        <w:t>)</w:t>
-      </w:r>
-      <w:r>
-        <w:rPr>
-          <w:rFonts w:ascii="Baskerville" w:hAnsi="Baskerville"/>
-          <w:sz w:val="20"/>
-          <w:szCs w:val="20"/>
-          <w:lang w:val="en-GB"/>
-        </w:rPr>
-        <w:t>, FTG London</w:t>
-      </w:r>
-      <w:r>
-        <w:rPr>
-          <w:rFonts w:ascii="Baskerville" w:hAnsi="Baskerville"/>
-          <w:sz w:val="20"/>
-          <w:szCs w:val="20"/>
-          <w:lang w:val="en-GB"/>
-        </w:rPr>
-        <w:t>, Ox</w:t>
-      </w:r>
-      <w:r>
-        <w:rPr>
-          <w:rFonts w:ascii="Baskerville" w:hAnsi="Baskerville"/>
-          <w:sz w:val="20"/>
-          <w:szCs w:val="20"/>
-          <w:lang w:val="en-GB"/>
-        </w:rPr>
-        <w:t>FIT (scheduled), Cambridge Corporate Finance Theory Symposium (scheduled)</w:t>
-      </w:r>
-      <w:r>
-        <w:rPr>
-          <w:rFonts w:ascii="Baskerville" w:hAnsi="Baskerville"/>
-          <w:sz w:val="20"/>
-          <w:szCs w:val="20"/>
-          <w:lang w:val="en-GB"/>
-        </w:rPr>
-        <w:t>, Gerzensee</w:t>
+        <w:t>WAPFIN conference at NYU Stern</w:t>
       </w:r>
       <w:r>
         <w:rPr>
@@ -2634,105 +3130,6 @@
           <w:lang w:val="en-GB"/>
         </w:rPr>
         <w:t xml:space="preserve"> (scheduled)</w:t>
-      </w:r>
-      <w:r>
-        <w:rPr>
-          <w:rFonts w:ascii="Baskerville" w:hAnsi="Baskerville"/>
-          <w:sz w:val="20"/>
-          <w:szCs w:val="20"/>
-          <w:lang w:val="en-GB"/>
-        </w:rPr>
-        <w:t xml:space="preserve">, </w:t>
-      </w:r>
-      <w:r>
-        <w:rPr>
-          <w:rFonts w:ascii="Baskerville" w:hAnsi="Baskerville"/>
-          <w:sz w:val="20"/>
-          <w:szCs w:val="20"/>
-          <w:lang w:val="en-GB"/>
-        </w:rPr>
-        <w:t>Wisconsin Money, Banking, and Asset Markets Conference</w:t>
-      </w:r>
-      <w:r>
-        <w:rPr>
-          <w:rFonts w:ascii="Baskerville" w:hAnsi="Baskerville"/>
-          <w:sz w:val="20"/>
-          <w:szCs w:val="20"/>
-          <w:lang w:val="en-GB"/>
-        </w:rPr>
-        <w:t>*</w:t>
-      </w:r>
-      <w:r>
-        <w:rPr>
-          <w:rFonts w:ascii="Baskerville" w:hAnsi="Baskerville"/>
-          <w:sz w:val="20"/>
-          <w:szCs w:val="20"/>
-          <w:lang w:val="en-GB"/>
-        </w:rPr>
-        <w:t xml:space="preserve"> (“Mad Money,” scheduled)</w:t>
-      </w:r>
-      <w:r>
-        <w:rPr>
-          <w:rFonts w:ascii="Baskerville" w:hAnsi="Baskerville"/>
-          <w:sz w:val="20"/>
-          <w:szCs w:val="20"/>
-          <w:lang w:val="en-GB"/>
-        </w:rPr>
-        <w:t xml:space="preserve">, </w:t>
-      </w:r>
-      <w:r>
-        <w:rPr>
-          <w:rFonts w:ascii="Baskerville" w:hAnsi="Baskerville"/>
-          <w:sz w:val="20"/>
-          <w:szCs w:val="20"/>
-          <w:lang w:val="en-GB"/>
-        </w:rPr>
-        <w:t>Summer Work</w:t>
-      </w:r>
-      <w:r>
-        <w:rPr>
-          <w:rFonts w:ascii="Baskerville" w:hAnsi="Baskerville"/>
-          <w:sz w:val="20"/>
-          <w:szCs w:val="20"/>
-          <w:lang w:val="en-GB"/>
-        </w:rPr>
-        <w:t>shop on Money, Banking, Payment</w:t>
-      </w:r>
-      <w:r>
-        <w:rPr>
-          <w:rFonts w:ascii="Baskerville" w:hAnsi="Baskerville"/>
-          <w:sz w:val="20"/>
-          <w:szCs w:val="20"/>
-          <w:lang w:val="en-GB"/>
-        </w:rPr>
-        <w:t xml:space="preserve"> and Finance (</w:t>
-      </w:r>
-      <w:r>
-        <w:rPr>
-          <w:rFonts w:ascii="Baskerville" w:hAnsi="Baskerville"/>
-          <w:sz w:val="20"/>
-          <w:szCs w:val="20"/>
-          <w:lang w:val="en-GB"/>
-        </w:rPr>
-        <w:t>Bank of Canada</w:t>
-      </w:r>
-      <w:r>
-        <w:rPr>
-          <w:rFonts w:ascii="Baskerville" w:hAnsi="Baskerville"/>
-          <w:sz w:val="20"/>
-          <w:szCs w:val="20"/>
-          <w:lang w:val="en-GB"/>
-        </w:rPr>
-        <w:t>, scheduled</w:t>
-      </w:r>
-      <w:r>
-        <w:rPr>
-          <w:rFonts w:ascii="Baskerville" w:hAnsi="Baskerville"/>
-          <w:sz w:val="20"/>
-          <w:szCs w:val="20"/>
-          <w:lang w:val="en-GB"/>
-        </w:rPr>
-        <w:t>)</w:t>
       </w:r>
     </w:p>
     <w:p>
@@ -3507,7 +3904,27 @@
           <w:szCs w:val="20"/>
           <w:lang w:val="en-GB"/>
         </w:rPr>
-        <w:t xml:space="preserve"> (Gerzensee)</w:t>
+        <w:t xml:space="preserve"> (</w:t>
+      </w:r>
+      <w:proofErr w:type="spellStart"/>
+      <w:r>
+        <w:rPr>
+          <w:rFonts w:ascii="Baskerville" w:hAnsi="Baskerville"/>
+          <w:sz w:val="20"/>
+          <w:szCs w:val="20"/>
+          <w:lang w:val="en-GB"/>
+        </w:rPr>
+        <w:t>Gerzensee</w:t>
+      </w:r>
+      <w:proofErr w:type="spellEnd"/>
+      <w:r>
+        <w:rPr>
+          <w:rFonts w:ascii="Baskerville" w:hAnsi="Baskerville"/>
+          <w:sz w:val="20"/>
+          <w:szCs w:val="20"/>
+          <w:lang w:val="en-GB"/>
+        </w:rPr>
+        <w:t>)</w:t>
       </w:r>
       <w:r>
         <w:rPr>
@@ -3615,7 +4032,27 @@
           <w:szCs w:val="20"/>
           <w:lang w:val="en-GB"/>
         </w:rPr>
-        <w:t xml:space="preserve"> Vanderbilt University (Labor and Finance Group)</w:t>
+        <w:t xml:space="preserve"> Vanderbilt University (</w:t>
+      </w:r>
+      <w:proofErr w:type="spellStart"/>
+      <w:r>
+        <w:rPr>
+          <w:rFonts w:ascii="Baskerville" w:hAnsi="Baskerville"/>
+          <w:sz w:val="20"/>
+          <w:szCs w:val="20"/>
+          <w:lang w:val="en-GB"/>
+        </w:rPr>
+        <w:t>Labor</w:t>
+      </w:r>
+      <w:proofErr w:type="spellEnd"/>
+      <w:r>
+        <w:rPr>
+          <w:rFonts w:ascii="Baskerville" w:hAnsi="Baskerville"/>
+          <w:sz w:val="20"/>
+          <w:szCs w:val="20"/>
+          <w:lang w:val="en-GB"/>
+        </w:rPr>
+        <w:t xml:space="preserve"> and Finance Group)</w:t>
       </w:r>
       <w:r>
         <w:rPr>
@@ -3792,7 +4229,27 @@
           <w:szCs w:val="20"/>
           <w:lang w:val="en-GB"/>
         </w:rPr>
-        <w:t>NBER Summer Institute The Economics of Cr</w:t>
+        <w:t xml:space="preserve">NBER Summer Institute </w:t>
+      </w:r>
+      <w:proofErr w:type="gramStart"/>
+      <w:r>
+        <w:rPr>
+          <w:rFonts w:ascii="Baskerville" w:hAnsi="Baskerville"/>
+          <w:sz w:val="20"/>
+          <w:szCs w:val="20"/>
+          <w:lang w:val="en-GB"/>
+        </w:rPr>
+        <w:t>The</w:t>
+      </w:r>
+      <w:proofErr w:type="gramEnd"/>
+      <w:r>
+        <w:rPr>
+          <w:rFonts w:ascii="Baskerville" w:hAnsi="Baskerville"/>
+          <w:sz w:val="20"/>
+          <w:szCs w:val="20"/>
+          <w:lang w:val="en-GB"/>
+        </w:rPr>
+        <w:t xml:space="preserve"> Economics of Cr</w:t>
       </w:r>
       <w:r>
         <w:rPr>
@@ -3873,8 +4330,19 @@
           <w:szCs w:val="20"/>
           <w:lang w:val="en-GB"/>
         </w:rPr>
-        <w:t xml:space="preserve"> Tor Vergata</w:t>
-      </w:r>
+        <w:t xml:space="preserve"> Tor </w:t>
+      </w:r>
+      <w:proofErr w:type="spellStart"/>
+      <w:r>
+        <w:rPr>
+          <w:rFonts w:ascii="Baskerville" w:hAnsi="Baskerville"/>
+          <w:sz w:val="20"/>
+          <w:szCs w:val="20"/>
+          <w:lang w:val="en-GB"/>
+        </w:rPr>
+        <w:t>Vergata</w:t>
+      </w:r>
+      <w:proofErr w:type="spellEnd"/>
       <w:r>
         <w:rPr>
           <w:rFonts w:ascii="Baskerville" w:hAnsi="Baskerville"/>
@@ -4087,7 +4555,27 @@
           <w:szCs w:val="20"/>
           <w:lang w:val="en-GB"/>
         </w:rPr>
-        <w:t>, Stockholm School of Business, University of Warwick, Arizona Sate University, University of Michigan</w:t>
+        <w:t xml:space="preserve">, Stockholm School of Business, University of Warwick, Arizona </w:t>
+      </w:r>
+      <w:proofErr w:type="spellStart"/>
+      <w:r>
+        <w:rPr>
+          <w:rFonts w:ascii="Baskerville" w:hAnsi="Baskerville"/>
+          <w:sz w:val="20"/>
+          <w:szCs w:val="20"/>
+          <w:lang w:val="en-GB"/>
+        </w:rPr>
+        <w:t>Sate</w:t>
+      </w:r>
+      <w:proofErr w:type="spellEnd"/>
+      <w:r>
+        <w:rPr>
+          <w:rFonts w:ascii="Baskerville" w:hAnsi="Baskerville"/>
+          <w:sz w:val="20"/>
+          <w:szCs w:val="20"/>
+          <w:lang w:val="en-GB"/>
+        </w:rPr>
+        <w:t xml:space="preserve"> University, University of Michigan</w:t>
       </w:r>
       <w:r>
         <w:rPr>
@@ -4211,7 +4699,27 @@
           <w:szCs w:val="20"/>
           <w:lang w:val="en-GB"/>
         </w:rPr>
-        <w:t>Michael Sockin and Mindy Zhang</w:t>
+        <w:t xml:space="preserve">Michael </w:t>
+      </w:r>
+      <w:proofErr w:type="spellStart"/>
+      <w:r>
+        <w:rPr>
+          <w:rFonts w:ascii="Baskerville" w:hAnsi="Baskerville"/>
+          <w:sz w:val="20"/>
+          <w:szCs w:val="20"/>
+          <w:lang w:val="en-GB"/>
+        </w:rPr>
+        <w:t>Sockin</w:t>
+      </w:r>
+      <w:proofErr w:type="spellEnd"/>
+      <w:r>
+        <w:rPr>
+          <w:rFonts w:ascii="Baskerville" w:hAnsi="Baskerville"/>
+          <w:sz w:val="20"/>
+          <w:szCs w:val="20"/>
+          <w:lang w:val="en-GB"/>
+        </w:rPr>
+        <w:t xml:space="preserve"> and Mindy Zhang</w:t>
       </w:r>
       <w:r>
         <w:rPr>
@@ -4249,8 +4757,59 @@
           <w:szCs w:val="20"/>
           <w:lang w:val="en-GB"/>
         </w:rPr>
-        <w:t xml:space="preserve"> by Alberto Bisin, Piero Gottardi</w:t>
-      </w:r>
+        <w:t xml:space="preserve"> by Alberto </w:t>
+      </w:r>
+      <w:proofErr w:type="spellStart"/>
+      <w:r>
+        <w:rPr>
+          <w:rFonts w:ascii="Baskerville" w:hAnsi="Baskerville"/>
+          <w:sz w:val="20"/>
+          <w:szCs w:val="20"/>
+          <w:lang w:val="en-GB"/>
+        </w:rPr>
+        <w:t>Bisin</w:t>
+      </w:r>
+      <w:proofErr w:type="spellEnd"/>
+      <w:r>
+        <w:rPr>
+          <w:rFonts w:ascii="Baskerville" w:hAnsi="Baskerville"/>
+          <w:sz w:val="20"/>
+          <w:szCs w:val="20"/>
+          <w:lang w:val="en-GB"/>
+        </w:rPr>
+        <w:t xml:space="preserve">, </w:t>
+      </w:r>
+      <w:proofErr w:type="spellStart"/>
+      <w:r>
+        <w:rPr>
+          <w:rFonts w:ascii="Baskerville" w:hAnsi="Baskerville"/>
+          <w:sz w:val="20"/>
+          <w:szCs w:val="20"/>
+          <w:lang w:val="en-GB"/>
+        </w:rPr>
+        <w:t>Piero</w:t>
+      </w:r>
+      <w:proofErr w:type="spellEnd"/>
+      <w:r>
+        <w:rPr>
+          <w:rFonts w:ascii="Baskerville" w:hAnsi="Baskerville"/>
+          <w:sz w:val="20"/>
+          <w:szCs w:val="20"/>
+          <w:lang w:val="en-GB"/>
+        </w:rPr>
+        <w:t xml:space="preserve"> </w:t>
+      </w:r>
+      <w:proofErr w:type="spellStart"/>
+      <w:r>
+        <w:rPr>
+          <w:rFonts w:ascii="Baskerville" w:hAnsi="Baskerville"/>
+          <w:sz w:val="20"/>
+          <w:szCs w:val="20"/>
+          <w:lang w:val="en-GB"/>
+        </w:rPr>
+        <w:t>Gottardi</w:t>
+      </w:r>
+      <w:proofErr w:type="spellEnd"/>
       <w:r>
         <w:rPr>
           <w:rFonts w:ascii="Baskerville" w:hAnsi="Baskerville"/>
@@ -4267,7 +4826,27 @@
           <w:szCs w:val="20"/>
           <w:lang w:val="en-GB"/>
         </w:rPr>
-        <w:t xml:space="preserve"> and Gian Luca Clementi</w:t>
+        <w:t xml:space="preserve"> and </w:t>
+      </w:r>
+      <w:proofErr w:type="spellStart"/>
+      <w:r>
+        <w:rPr>
+          <w:rFonts w:ascii="Baskerville" w:hAnsi="Baskerville"/>
+          <w:sz w:val="20"/>
+          <w:szCs w:val="20"/>
+          <w:lang w:val="en-GB"/>
+        </w:rPr>
+        <w:t>Gian</w:t>
+      </w:r>
+      <w:proofErr w:type="spellEnd"/>
+      <w:r>
+        <w:rPr>
+          <w:rFonts w:ascii="Baskerville" w:hAnsi="Baskerville"/>
+          <w:sz w:val="20"/>
+          <w:szCs w:val="20"/>
+          <w:lang w:val="en-GB"/>
+        </w:rPr>
+        <w:t xml:space="preserve"> Luca Clementi</w:t>
       </w:r>
     </w:p>
     <w:p>
@@ -4323,7 +4902,47 @@
           <w:szCs w:val="20"/>
           <w:lang w:val="en-GB"/>
         </w:rPr>
-        <w:t>, Doron Levit, and</w:t>
+        <w:t xml:space="preserve">, </w:t>
+      </w:r>
+      <w:proofErr w:type="spellStart"/>
+      <w:r>
+        <w:rPr>
+          <w:rFonts w:ascii="Baskerville" w:hAnsi="Baskerville"/>
+          <w:sz w:val="20"/>
+          <w:szCs w:val="20"/>
+          <w:lang w:val="en-GB"/>
+        </w:rPr>
+        <w:t>Doron</w:t>
+      </w:r>
+      <w:proofErr w:type="spellEnd"/>
+      <w:r>
+        <w:rPr>
+          <w:rFonts w:ascii="Baskerville" w:hAnsi="Baskerville"/>
+          <w:sz w:val="20"/>
+          <w:szCs w:val="20"/>
+          <w:lang w:val="en-GB"/>
+        </w:rPr>
+        <w:t xml:space="preserve"> </w:t>
+      </w:r>
+      <w:proofErr w:type="spellStart"/>
+      <w:r>
+        <w:rPr>
+          <w:rFonts w:ascii="Baskerville" w:hAnsi="Baskerville"/>
+          <w:sz w:val="20"/>
+          <w:szCs w:val="20"/>
+          <w:lang w:val="en-GB"/>
+        </w:rPr>
+        <w:t>Levit</w:t>
+      </w:r>
+      <w:proofErr w:type="spellEnd"/>
+      <w:r>
+        <w:rPr>
+          <w:rFonts w:ascii="Baskerville" w:hAnsi="Baskerville"/>
+          <w:sz w:val="20"/>
+          <w:szCs w:val="20"/>
+          <w:lang w:val="en-GB"/>
+        </w:rPr>
+        <w:t>, and</w:t>
       </w:r>
       <w:r>
         <w:rPr>
@@ -4389,7 +5008,17 @@
           <w:szCs w:val="20"/>
           <w:lang w:val="en-GB"/>
         </w:rPr>
-        <w:t>Will Gorna</w:t>
+        <w:t xml:space="preserve">Will </w:t>
+      </w:r>
+      <w:proofErr w:type="spellStart"/>
+      <w:r>
+        <w:rPr>
+          <w:rFonts w:ascii="Baskerville" w:hAnsi="Baskerville"/>
+          <w:sz w:val="20"/>
+          <w:szCs w:val="20"/>
+          <w:lang w:val="en-GB"/>
+        </w:rPr>
+        <w:t>Gorna</w:t>
       </w:r>
       <w:r>
         <w:rPr>
@@ -4400,6 +5029,7 @@
         </w:rPr>
         <w:t>ll</w:t>
       </w:r>
+      <w:proofErr w:type="spellEnd"/>
     </w:p>
     <w:p>
       <w:pPr>
@@ -4456,7 +5086,27 @@
           <w:szCs w:val="20"/>
           <w:lang w:val="en-GB"/>
         </w:rPr>
-        <w:t>“Optimal Deposit Insurance” by Eduardo Davila and Itay Goldstein</w:t>
+        <w:t xml:space="preserve">“Optimal Deposit Insurance” by Eduardo Davila and </w:t>
+      </w:r>
+      <w:proofErr w:type="spellStart"/>
+      <w:r>
+        <w:rPr>
+          <w:rFonts w:ascii="Baskerville" w:hAnsi="Baskerville"/>
+          <w:sz w:val="20"/>
+          <w:szCs w:val="20"/>
+          <w:lang w:val="en-GB"/>
+        </w:rPr>
+        <w:t>Itay</w:t>
+      </w:r>
+      <w:proofErr w:type="spellEnd"/>
+      <w:r>
+        <w:rPr>
+          <w:rFonts w:ascii="Baskerville" w:hAnsi="Baskerville"/>
+          <w:sz w:val="20"/>
+          <w:szCs w:val="20"/>
+          <w:lang w:val="en-GB"/>
+        </w:rPr>
+        <w:t xml:space="preserve"> Goldstein</w:t>
       </w:r>
     </w:p>
     <w:p>
@@ -4494,28 +5144,90 @@
           <w:szCs w:val="20"/>
           <w:lang w:val="en-GB"/>
         </w:rPr>
-        <w:t>” by Philip Bond and Hongda Zhong</w:t>
-      </w:r>
-    </w:p>
-    <w:p>
-      <w:pPr>
-        <w:ind w:right="182"/>
-        <w:rPr>
-          <w:rFonts w:ascii="Baskerville" w:hAnsi="Baskerville"/>
-          <w:sz w:val="20"/>
-          <w:szCs w:val="20"/>
-          <w:lang w:val="en-GB"/>
-        </w:rPr>
-      </w:pPr>
-      <w:r>
-        <w:rPr>
-          <w:rFonts w:ascii="Baskerville" w:hAnsi="Baskerville"/>
-          <w:sz w:val="20"/>
-          <w:szCs w:val="20"/>
-          <w:lang w:val="en-GB"/>
-        </w:rPr>
-        <w:t>“Governance Through Threats of Interventions and Exit” by Charlie Kahn and Slava Fos</w:t>
-      </w:r>
+        <w:t xml:space="preserve">” by Philip Bond and </w:t>
+      </w:r>
+      <w:proofErr w:type="spellStart"/>
+      <w:r>
+        <w:rPr>
+          <w:rFonts w:ascii="Baskerville" w:hAnsi="Baskerville"/>
+          <w:sz w:val="20"/>
+          <w:szCs w:val="20"/>
+          <w:lang w:val="en-GB"/>
+        </w:rPr>
+        <w:t>Hongda</w:t>
+      </w:r>
+      <w:proofErr w:type="spellEnd"/>
+      <w:r>
+        <w:rPr>
+          <w:rFonts w:ascii="Baskerville" w:hAnsi="Baskerville"/>
+          <w:sz w:val="20"/>
+          <w:szCs w:val="20"/>
+          <w:lang w:val="en-GB"/>
+        </w:rPr>
+        <w:t xml:space="preserve"> </w:t>
+      </w:r>
+      <w:proofErr w:type="spellStart"/>
+      <w:r>
+        <w:rPr>
+          <w:rFonts w:ascii="Baskerville" w:hAnsi="Baskerville"/>
+          <w:sz w:val="20"/>
+          <w:szCs w:val="20"/>
+          <w:lang w:val="en-GB"/>
+        </w:rPr>
+        <w:t>Zhong</w:t>
+      </w:r>
+      <w:proofErr w:type="spellEnd"/>
+    </w:p>
+    <w:p>
+      <w:pPr>
+        <w:ind w:right="182"/>
+        <w:rPr>
+          <w:rFonts w:ascii="Baskerville" w:hAnsi="Baskerville"/>
+          <w:sz w:val="20"/>
+          <w:szCs w:val="20"/>
+          <w:lang w:val="en-GB"/>
+        </w:rPr>
+      </w:pPr>
+      <w:r>
+        <w:rPr>
+          <w:rFonts w:ascii="Baskerville" w:hAnsi="Baskerville"/>
+          <w:sz w:val="20"/>
+          <w:szCs w:val="20"/>
+          <w:lang w:val="en-GB"/>
+        </w:rPr>
+        <w:t xml:space="preserve">“Governance Through Threats of Interventions and Exit” by Charlie Kahn and </w:t>
+      </w:r>
+      <w:proofErr w:type="spellStart"/>
+      <w:r>
+        <w:rPr>
+          <w:rFonts w:ascii="Baskerville" w:hAnsi="Baskerville"/>
+          <w:sz w:val="20"/>
+          <w:szCs w:val="20"/>
+          <w:lang w:val="en-GB"/>
+        </w:rPr>
+        <w:t>Slava</w:t>
+      </w:r>
+      <w:proofErr w:type="spellEnd"/>
+      <w:r>
+        <w:rPr>
+          <w:rFonts w:ascii="Baskerville" w:hAnsi="Baskerville"/>
+          <w:sz w:val="20"/>
+          <w:szCs w:val="20"/>
+          <w:lang w:val="en-GB"/>
+        </w:rPr>
+        <w:t xml:space="preserve"> </w:t>
+      </w:r>
+      <w:proofErr w:type="spellStart"/>
+      <w:r>
+        <w:rPr>
+          <w:rFonts w:ascii="Baskerville" w:hAnsi="Baskerville"/>
+          <w:sz w:val="20"/>
+          <w:szCs w:val="20"/>
+          <w:lang w:val="en-GB"/>
+        </w:rPr>
+        <w:t>Fos</w:t>
+      </w:r>
+      <w:proofErr w:type="spellEnd"/>
     </w:p>
     <w:p>
       <w:pPr>
@@ -4544,28 +5256,70 @@
           <w:szCs w:val="20"/>
           <w:lang w:val="en-GB"/>
         </w:rPr>
-        <w:t>Jan Zabojnik</w:t>
-      </w:r>
-    </w:p>
-    <w:p>
-      <w:pPr>
-        <w:ind w:right="182"/>
-        <w:rPr>
-          <w:rFonts w:ascii="Baskerville" w:hAnsi="Baskerville"/>
-          <w:sz w:val="20"/>
-          <w:szCs w:val="20"/>
-          <w:lang w:val="en-GB"/>
-        </w:rPr>
-      </w:pPr>
-      <w:r>
-        <w:rPr>
-          <w:rFonts w:ascii="Baskerville" w:hAnsi="Baskerville"/>
-          <w:sz w:val="20"/>
-          <w:szCs w:val="20"/>
-          <w:lang w:val="en-GB"/>
-        </w:rPr>
-        <w:t>“Fragility in Money Market Funds: Sponsor Support and Regulation” by Cecilia Parlatore Siritto</w:t>
-      </w:r>
+        <w:t xml:space="preserve">Jan </w:t>
+      </w:r>
+      <w:proofErr w:type="spellStart"/>
+      <w:r>
+        <w:rPr>
+          <w:rFonts w:ascii="Baskerville" w:hAnsi="Baskerville"/>
+          <w:sz w:val="20"/>
+          <w:szCs w:val="20"/>
+          <w:lang w:val="en-GB"/>
+        </w:rPr>
+        <w:t>Zabojnik</w:t>
+      </w:r>
+      <w:proofErr w:type="spellEnd"/>
+    </w:p>
+    <w:p>
+      <w:pPr>
+        <w:ind w:right="182"/>
+        <w:rPr>
+          <w:rFonts w:ascii="Baskerville" w:hAnsi="Baskerville"/>
+          <w:sz w:val="20"/>
+          <w:szCs w:val="20"/>
+          <w:lang w:val="en-GB"/>
+        </w:rPr>
+      </w:pPr>
+      <w:r>
+        <w:rPr>
+          <w:rFonts w:ascii="Baskerville" w:hAnsi="Baskerville"/>
+          <w:sz w:val="20"/>
+          <w:szCs w:val="20"/>
+          <w:lang w:val="en-GB"/>
+        </w:rPr>
+        <w:t xml:space="preserve">“Fragility in Money Market Funds: Sponsor Support and Regulation” by Cecilia </w:t>
+      </w:r>
+      <w:proofErr w:type="spellStart"/>
+      <w:r>
+        <w:rPr>
+          <w:rFonts w:ascii="Baskerville" w:hAnsi="Baskerville"/>
+          <w:sz w:val="20"/>
+          <w:szCs w:val="20"/>
+          <w:lang w:val="en-GB"/>
+        </w:rPr>
+        <w:t>Parlatore</w:t>
+      </w:r>
+      <w:proofErr w:type="spellEnd"/>
+      <w:r>
+        <w:rPr>
+          <w:rFonts w:ascii="Baskerville" w:hAnsi="Baskerville"/>
+          <w:sz w:val="20"/>
+          <w:szCs w:val="20"/>
+          <w:lang w:val="en-GB"/>
+        </w:rPr>
+        <w:t xml:space="preserve"> </w:t>
+      </w:r>
+      <w:proofErr w:type="spellStart"/>
+      <w:r>
+        <w:rPr>
+          <w:rFonts w:ascii="Baskerville" w:hAnsi="Baskerville"/>
+          <w:sz w:val="20"/>
+          <w:szCs w:val="20"/>
+          <w:lang w:val="en-GB"/>
+        </w:rPr>
+        <w:t>Siritto</w:t>
+      </w:r>
+      <w:proofErr w:type="spellEnd"/>
     </w:p>
     <w:p>
       <w:pPr>
@@ -4613,14 +5367,25 @@
         </w:rPr>
         <w:t>“</w:t>
       </w:r>
-      <w:r>
-        <w:rPr>
-          <w:rFonts w:ascii="Baskerville" w:hAnsi="Baskerville"/>
-          <w:sz w:val="20"/>
-          <w:szCs w:val="20"/>
-          <w:lang w:val="en-GB"/>
-        </w:rPr>
-        <w:t>Macroprudential Bank Capital Regulation in a Competitive Financial Sy</w:t>
+      <w:proofErr w:type="spellStart"/>
+      <w:r>
+        <w:rPr>
+          <w:rFonts w:ascii="Baskerville" w:hAnsi="Baskerville"/>
+          <w:sz w:val="20"/>
+          <w:szCs w:val="20"/>
+          <w:lang w:val="en-GB"/>
+        </w:rPr>
+        <w:t>Macroprudential</w:t>
+      </w:r>
+      <w:proofErr w:type="spellEnd"/>
+      <w:r>
+        <w:rPr>
+          <w:rFonts w:ascii="Baskerville" w:hAnsi="Baskerville"/>
+          <w:sz w:val="20"/>
+          <w:szCs w:val="20"/>
+          <w:lang w:val="en-GB"/>
+        </w:rPr>
+        <w:t xml:space="preserve"> Bank Capital Regulation in a Competitive Financial Sy</w:t>
       </w:r>
       <w:r>
         <w:rPr>
@@ -4638,7 +5403,47 @@
           <w:szCs w:val="20"/>
           <w:lang w:val="en-GB"/>
         </w:rPr>
-        <w:t xml:space="preserve"> C. Opp, M. Opp and M. Harris</w:t>
+        <w:t xml:space="preserve"> C. </w:t>
+      </w:r>
+      <w:proofErr w:type="spellStart"/>
+      <w:r>
+        <w:rPr>
+          <w:rFonts w:ascii="Baskerville" w:hAnsi="Baskerville"/>
+          <w:sz w:val="20"/>
+          <w:szCs w:val="20"/>
+          <w:lang w:val="en-GB"/>
+        </w:rPr>
+        <w:t>Opp</w:t>
+      </w:r>
+      <w:proofErr w:type="spellEnd"/>
+      <w:r>
+        <w:rPr>
+          <w:rFonts w:ascii="Baskerville" w:hAnsi="Baskerville"/>
+          <w:sz w:val="20"/>
+          <w:szCs w:val="20"/>
+          <w:lang w:val="en-GB"/>
+        </w:rPr>
+        <w:t xml:space="preserve">, M. </w:t>
+      </w:r>
+      <w:proofErr w:type="spellStart"/>
+      <w:r>
+        <w:rPr>
+          <w:rFonts w:ascii="Baskerville" w:hAnsi="Baskerville"/>
+          <w:sz w:val="20"/>
+          <w:szCs w:val="20"/>
+          <w:lang w:val="en-GB"/>
+        </w:rPr>
+        <w:t>Opp</w:t>
+      </w:r>
+      <w:proofErr w:type="spellEnd"/>
+      <w:r>
+        <w:rPr>
+          <w:rFonts w:ascii="Baskerville" w:hAnsi="Baskerville"/>
+          <w:sz w:val="20"/>
+          <w:szCs w:val="20"/>
+          <w:lang w:val="en-GB"/>
+        </w:rPr>
+        <w:t xml:space="preserve"> and M. Harris</w:t>
       </w:r>
     </w:p>
     <w:p>
@@ -4668,7 +5473,27 @@
           <w:szCs w:val="20"/>
           <w:lang w:val="en-GB"/>
         </w:rPr>
-        <w:t>“The Labor Market for Directors and External</w:t>
+        <w:t xml:space="preserve">“The </w:t>
+      </w:r>
+      <w:proofErr w:type="spellStart"/>
+      <w:r>
+        <w:rPr>
+          <w:rFonts w:ascii="Baskerville" w:hAnsi="Baskerville"/>
+          <w:sz w:val="20"/>
+          <w:szCs w:val="20"/>
+          <w:lang w:val="en-GB"/>
+        </w:rPr>
+        <w:t>Labor</w:t>
+      </w:r>
+      <w:proofErr w:type="spellEnd"/>
+      <w:r>
+        <w:rPr>
+          <w:rFonts w:ascii="Baskerville" w:hAnsi="Baskerville"/>
+          <w:sz w:val="20"/>
+          <w:szCs w:val="20"/>
+          <w:lang w:val="en-GB"/>
+        </w:rPr>
+        <w:t xml:space="preserve"> Market for Directors and External</w:t>
       </w:r>
       <w:r>
         <w:rPr>
@@ -4704,8 +5529,39 @@
           <w:szCs w:val="20"/>
           <w:lang w:val="en-GB"/>
         </w:rPr>
-        <w:t>D. Levit and N. Malenko</w:t>
-      </w:r>
+        <w:t xml:space="preserve">D. </w:t>
+      </w:r>
+      <w:proofErr w:type="spellStart"/>
+      <w:r>
+        <w:rPr>
+          <w:rFonts w:ascii="Baskerville" w:hAnsi="Baskerville"/>
+          <w:sz w:val="20"/>
+          <w:szCs w:val="20"/>
+          <w:lang w:val="en-GB"/>
+        </w:rPr>
+        <w:t>Levit</w:t>
+      </w:r>
+      <w:proofErr w:type="spellEnd"/>
+      <w:r>
+        <w:rPr>
+          <w:rFonts w:ascii="Baskerville" w:hAnsi="Baskerville"/>
+          <w:sz w:val="20"/>
+          <w:szCs w:val="20"/>
+          <w:lang w:val="en-GB"/>
+        </w:rPr>
+        <w:t xml:space="preserve"> and N. </w:t>
+      </w:r>
+      <w:proofErr w:type="spellStart"/>
+      <w:r>
+        <w:rPr>
+          <w:rFonts w:ascii="Baskerville" w:hAnsi="Baskerville"/>
+          <w:sz w:val="20"/>
+          <w:szCs w:val="20"/>
+          <w:lang w:val="en-GB"/>
+        </w:rPr>
+        <w:t>Malenko</w:t>
+      </w:r>
+      <w:proofErr w:type="spellEnd"/>
     </w:p>
     <w:p>
       <w:pPr>
@@ -4733,7 +5589,27 @@
           <w:szCs w:val="20"/>
           <w:lang w:val="en-GB"/>
         </w:rPr>
-        <w:t>Cultural Proximity and The Processing Of Financial Information</w:t>
+        <w:t xml:space="preserve">Cultural Proximity and The Processing </w:t>
+      </w:r>
+      <w:proofErr w:type="gramStart"/>
+      <w:r>
+        <w:rPr>
+          <w:rFonts w:ascii="Baskerville" w:hAnsi="Baskerville"/>
+          <w:sz w:val="20"/>
+          <w:szCs w:val="20"/>
+          <w:lang w:val="en-GB"/>
+        </w:rPr>
+        <w:t>Of</w:t>
+      </w:r>
+      <w:proofErr w:type="gramEnd"/>
+      <w:r>
+        <w:rPr>
+          <w:rFonts w:ascii="Baskerville" w:hAnsi="Baskerville"/>
+          <w:sz w:val="20"/>
+          <w:szCs w:val="20"/>
+          <w:lang w:val="en-GB"/>
+        </w:rPr>
+        <w:t xml:space="preserve"> Financial Information</w:t>
       </w:r>
       <w:r>
         <w:rPr>
@@ -4753,14 +5629,25 @@
         </w:rPr>
         <w:t xml:space="preserve"> </w:t>
       </w:r>
-      <w:r>
-        <w:rPr>
-          <w:rFonts w:ascii="Baskerville" w:hAnsi="Baskerville"/>
-          <w:sz w:val="20"/>
-          <w:szCs w:val="20"/>
-          <w:lang w:val="en-GB"/>
-        </w:rPr>
-        <w:t>Qianqian Du</w:t>
+      <w:proofErr w:type="spellStart"/>
+      <w:r>
+        <w:rPr>
+          <w:rFonts w:ascii="Baskerville" w:hAnsi="Baskerville"/>
+          <w:sz w:val="20"/>
+          <w:szCs w:val="20"/>
+          <w:lang w:val="en-GB"/>
+        </w:rPr>
+        <w:t>Qianqian</w:t>
+      </w:r>
+      <w:proofErr w:type="spellEnd"/>
+      <w:r>
+        <w:rPr>
+          <w:rFonts w:ascii="Baskerville" w:hAnsi="Baskerville"/>
+          <w:sz w:val="20"/>
+          <w:szCs w:val="20"/>
+          <w:lang w:val="en-GB"/>
+        </w:rPr>
+        <w:t xml:space="preserve"> Du</w:t>
       </w:r>
       <w:r>
         <w:rPr>
@@ -4787,28 +5674,119 @@
           <w:szCs w:val="20"/>
           <w:lang w:val="en-GB"/>
         </w:rPr>
-        <w:t>, Xiaoyun Yu</w:t>
-      </w:r>
-    </w:p>
-    <w:p>
-      <w:pPr>
-        <w:ind w:right="182"/>
-        <w:rPr>
-          <w:rFonts w:ascii="Baskerville" w:hAnsi="Baskerville"/>
-          <w:sz w:val="20"/>
-          <w:szCs w:val="20"/>
-          <w:lang w:val="en-GB"/>
-        </w:rPr>
-      </w:pPr>
-      <w:r>
-        <w:rPr>
-          <w:rFonts w:ascii="Baskerville" w:hAnsi="Baskerville"/>
-          <w:sz w:val="20"/>
-          <w:szCs w:val="20"/>
-          <w:lang w:val="en-GB"/>
-        </w:rPr>
-        <w:t>“Hedge Fund Activism: Do They Take Cues From Institutional Exit?” by Nick Gantchev and Pab Jotikasthira</w:t>
-      </w:r>
+        <w:t xml:space="preserve">, </w:t>
+      </w:r>
+      <w:proofErr w:type="spellStart"/>
+      <w:r>
+        <w:rPr>
+          <w:rFonts w:ascii="Baskerville" w:hAnsi="Baskerville"/>
+          <w:sz w:val="20"/>
+          <w:szCs w:val="20"/>
+          <w:lang w:val="en-GB"/>
+        </w:rPr>
+        <w:t>Xiaoyun</w:t>
+      </w:r>
+      <w:proofErr w:type="spellEnd"/>
+      <w:r>
+        <w:rPr>
+          <w:rFonts w:ascii="Baskerville" w:hAnsi="Baskerville"/>
+          <w:sz w:val="20"/>
+          <w:szCs w:val="20"/>
+          <w:lang w:val="en-GB"/>
+        </w:rPr>
+        <w:t xml:space="preserve"> Yu</w:t>
+      </w:r>
+    </w:p>
+    <w:p>
+      <w:pPr>
+        <w:ind w:right="182"/>
+        <w:rPr>
+          <w:rFonts w:ascii="Baskerville" w:hAnsi="Baskerville"/>
+          <w:sz w:val="20"/>
+          <w:szCs w:val="20"/>
+          <w:lang w:val="en-GB"/>
+        </w:rPr>
+      </w:pPr>
+      <w:r>
+        <w:rPr>
+          <w:rFonts w:ascii="Baskerville" w:hAnsi="Baskerville"/>
+          <w:sz w:val="20"/>
+          <w:szCs w:val="20"/>
+          <w:lang w:val="en-GB"/>
+        </w:rPr>
+        <w:t xml:space="preserve">“Hedge Fund Activism: Do They Take Cues </w:t>
+      </w:r>
+      <w:proofErr w:type="gramStart"/>
+      <w:r>
+        <w:rPr>
+          <w:rFonts w:ascii="Baskerville" w:hAnsi="Baskerville"/>
+          <w:sz w:val="20"/>
+          <w:szCs w:val="20"/>
+          <w:lang w:val="en-GB"/>
+        </w:rPr>
+        <w:t>From</w:t>
+      </w:r>
+      <w:proofErr w:type="gramEnd"/>
+      <w:r>
+        <w:rPr>
+          <w:rFonts w:ascii="Baskerville" w:hAnsi="Baskerville"/>
+          <w:sz w:val="20"/>
+          <w:szCs w:val="20"/>
+          <w:lang w:val="en-GB"/>
+        </w:rPr>
+        <w:t xml:space="preserve"> Institutional Exit?” by Nick </w:t>
+      </w:r>
+      <w:proofErr w:type="spellStart"/>
+      <w:r>
+        <w:rPr>
+          <w:rFonts w:ascii="Baskerville" w:hAnsi="Baskerville"/>
+          <w:sz w:val="20"/>
+          <w:szCs w:val="20"/>
+          <w:lang w:val="en-GB"/>
+        </w:rPr>
+        <w:t>Gantchev</w:t>
+      </w:r>
+      <w:proofErr w:type="spellEnd"/>
+      <w:r>
+        <w:rPr>
+          <w:rFonts w:ascii="Baskerville" w:hAnsi="Baskerville"/>
+          <w:sz w:val="20"/>
+          <w:szCs w:val="20"/>
+          <w:lang w:val="en-GB"/>
+        </w:rPr>
+        <w:t xml:space="preserve"> and </w:t>
+      </w:r>
+      <w:proofErr w:type="spellStart"/>
+      <w:r>
+        <w:rPr>
+          <w:rFonts w:ascii="Baskerville" w:hAnsi="Baskerville"/>
+          <w:sz w:val="20"/>
+          <w:szCs w:val="20"/>
+          <w:lang w:val="en-GB"/>
+        </w:rPr>
+        <w:t>Pab</w:t>
+      </w:r>
+      <w:proofErr w:type="spellEnd"/>
+      <w:r>
+        <w:rPr>
+          <w:rFonts w:ascii="Baskerville" w:hAnsi="Baskerville"/>
+          <w:sz w:val="20"/>
+          <w:szCs w:val="20"/>
+          <w:lang w:val="en-GB"/>
+        </w:rPr>
+        <w:t xml:space="preserve"> </w:t>
+      </w:r>
+      <w:proofErr w:type="spellStart"/>
+      <w:r>
+        <w:rPr>
+          <w:rFonts w:ascii="Baskerville" w:hAnsi="Baskerville"/>
+          <w:sz w:val="20"/>
+          <w:szCs w:val="20"/>
+          <w:lang w:val="en-GB"/>
+        </w:rPr>
+        <w:t>Jotikasthira</w:t>
+      </w:r>
+      <w:proofErr w:type="spellEnd"/>
     </w:p>
     <w:p>
       <w:pPr>
@@ -4893,25 +5871,56 @@
           <w:szCs w:val="20"/>
           <w:lang w:val="en-GB"/>
         </w:rPr>
-        <w:t>, Econometrica</w:t>
-      </w:r>
-      <w:r>
-        <w:rPr>
-          <w:rFonts w:ascii="Baskerville" w:hAnsi="Baskerville"/>
-          <w:sz w:val="20"/>
-          <w:szCs w:val="20"/>
-          <w:lang w:val="en-GB"/>
-        </w:rPr>
         <w:t xml:space="preserve">, </w:t>
       </w:r>
-      <w:r>
-        <w:rPr>
-          <w:rFonts w:ascii="Baskerville" w:hAnsi="Baskerville"/>
-          <w:sz w:val="20"/>
-          <w:szCs w:val="20"/>
-          <w:lang w:val="en-GB"/>
-        </w:rPr>
-        <w:t xml:space="preserve">American Economic Review, Theoretical Economics, Games and Economics Behavior, </w:t>
+      <w:proofErr w:type="spellStart"/>
+      <w:r>
+        <w:rPr>
+          <w:rFonts w:ascii="Baskerville" w:hAnsi="Baskerville"/>
+          <w:sz w:val="20"/>
+          <w:szCs w:val="20"/>
+          <w:lang w:val="en-GB"/>
+        </w:rPr>
+        <w:t>Econometrica</w:t>
+      </w:r>
+      <w:proofErr w:type="spellEnd"/>
+      <w:r>
+        <w:rPr>
+          <w:rFonts w:ascii="Baskerville" w:hAnsi="Baskerville"/>
+          <w:sz w:val="20"/>
+          <w:szCs w:val="20"/>
+          <w:lang w:val="en-GB"/>
+        </w:rPr>
+        <w:t xml:space="preserve">, </w:t>
+      </w:r>
+      <w:r>
+        <w:rPr>
+          <w:rFonts w:ascii="Baskerville" w:hAnsi="Baskerville"/>
+          <w:sz w:val="20"/>
+          <w:szCs w:val="20"/>
+          <w:lang w:val="en-GB"/>
+        </w:rPr>
+        <w:t xml:space="preserve">American Economic Review, Theoretical Economics, Games and Economics </w:t>
+      </w:r>
+      <w:proofErr w:type="spellStart"/>
+      <w:r>
+        <w:rPr>
+          <w:rFonts w:ascii="Baskerville" w:hAnsi="Baskerville"/>
+          <w:sz w:val="20"/>
+          <w:szCs w:val="20"/>
+          <w:lang w:val="en-GB"/>
+        </w:rPr>
+        <w:t>Behavior</w:t>
+      </w:r>
+      <w:proofErr w:type="spellEnd"/>
+      <w:r>
+        <w:rPr>
+          <w:rFonts w:ascii="Baskerville" w:hAnsi="Baskerville"/>
+          <w:sz w:val="20"/>
+          <w:szCs w:val="20"/>
+          <w:lang w:val="en-GB"/>
+        </w:rPr>
+        <w:t xml:space="preserve">, </w:t>
       </w:r>
       <w:r>
         <w:rPr>
@@ -4948,28 +5957,6 @@
     <w:p>
       <w:pPr>
         <w:ind w:right="182"/>
-        <w:rPr>
-          <w:rFonts w:ascii="Baskerville" w:hAnsi="Baskerville"/>
-          <w:sz w:val="20"/>
-          <w:szCs w:val="20"/>
-          <w:lang w:val="en-GB"/>
-        </w:rPr>
-      </w:pPr>
-    </w:p>
-    <w:p>
-      <w:pPr>
-        <w:ind w:right="182"/>
-        <w:rPr>
-          <w:rFonts w:ascii="Baskerville" w:hAnsi="Baskerville"/>
-          <w:sz w:val="20"/>
-          <w:szCs w:val="20"/>
-          <w:lang w:val="en-GB"/>
-        </w:rPr>
-      </w:pPr>
-    </w:p>
-    <w:p>
-      <w:pPr>
-        <w:ind w:right="182"/>
         <w:outlineLvl w:val="0"/>
         <w:rPr>
           <w:rFonts w:ascii="Baskerville" w:hAnsi="Baskerville"/>
@@ -4979,6 +5966,8 @@
           <w:lang w:val="en-GB"/>
         </w:rPr>
       </w:pPr>
+      <w:bookmarkStart w:id="0" w:name="_GoBack"/>
+      <w:bookmarkEnd w:id="0"/>
       <w:r>
         <w:rPr>
           <w:rFonts w:ascii="Baskerville" w:hAnsi="Baskerville"/>
@@ -5139,7 +6128,27 @@
           <w:szCs w:val="20"/>
           <w:lang w:val="en-GB"/>
         </w:rPr>
-        <w:t>Finance Theory Group, Labor and Finance Group</w:t>
+        <w:t xml:space="preserve">Finance Theory Group, </w:t>
+      </w:r>
+      <w:proofErr w:type="spellStart"/>
+      <w:r>
+        <w:rPr>
+          <w:rFonts w:ascii="Baskerville" w:hAnsi="Baskerville"/>
+          <w:sz w:val="20"/>
+          <w:szCs w:val="20"/>
+          <w:lang w:val="en-GB"/>
+        </w:rPr>
+        <w:t>Labor</w:t>
+      </w:r>
+      <w:proofErr w:type="spellEnd"/>
+      <w:r>
+        <w:rPr>
+          <w:rFonts w:ascii="Baskerville" w:hAnsi="Baskerville"/>
+          <w:sz w:val="20"/>
+          <w:szCs w:val="20"/>
+          <w:lang w:val="en-GB"/>
+        </w:rPr>
+        <w:t xml:space="preserve"> and Finance Group</w:t>
       </w:r>
     </w:p>
     <w:sectPr>

</xml_diff>

<commit_message>
changed cv and email address
</commit_message>
<xml_diff>
--- a/vari/CV-Giorgia Piacentino-2015.docx
+++ b/vari/CV-Giorgia Piacentino-2015.docx
@@ -348,8 +348,6 @@
         </w:rPr>
         <w:t xml:space="preserve">         </w:t>
       </w:r>
-      <w:bookmarkStart w:id="0" w:name="_GoBack"/>
-      <w:bookmarkEnd w:id="0"/>
       <w:r>
         <w:rPr>
           <w:rFonts w:ascii="Baskerville" w:hAnsi="Baskerville"/>
@@ -5189,6 +5187,17 @@
         </w:rPr>
         <w:t xml:space="preserve"> Finance Theory Group Imperial 2016</w:t>
       </w:r>
+      <w:r>
+        <w:rPr>
+          <w:rFonts w:ascii="Baskerville" w:hAnsi="Baskerville"/>
+          <w:sz w:val="20"/>
+          <w:szCs w:val="20"/>
+          <w:lang w:val="en-GB"/>
+        </w:rPr>
+        <w:t>, the 2018 SED (Mexico City)</w:t>
+      </w:r>
+      <w:bookmarkStart w:id="0" w:name="_GoBack"/>
+      <w:bookmarkEnd w:id="0"/>
     </w:p>
     <w:p>
       <w:pPr>

</xml_diff>